<commit_message>
Tablet UI, Images in UI State,Sync Adapters Added
</commit_message>
<xml_diff>
--- a/Mocks APK  Project Description and Self Evaluation/Android+Fundamentals+Project+Self-Evaluation(2).docx
+++ b/Mocks APK  Project Description and Self Evaluation/Android+Fundamentals+Project+Self-Evaluation(2).docx
@@ -118,7 +118,7 @@
     <w:tbl>
       <w:tblPr>
         <w:jc w:val="left"/>
-        <w:tblInd w:w="-602" w:type="dxa"/>
+        <w:tblInd w:w="-622" w:type="dxa"/>
         <w:tblBorders>
           <w:top w:val="single" w:sz="8" w:space="0" w:color="E4E4E4"/>
           <w:left w:val="single" w:sz="8" w:space="0" w:color="E4E4E4"/>
@@ -129,15 +129,15 @@
         </w:tblBorders>
         <w:tblCellMar>
           <w:top w:w="100" w:type="dxa"/>
-          <w:left w:w="80" w:type="dxa"/>
+          <w:left w:w="60" w:type="dxa"/>
           <w:bottom w:w="100" w:type="dxa"/>
           <w:right w:w="100" w:type="dxa"/>
         </w:tblCellMar>
       </w:tblPr>
       <w:tblGrid>
-        <w:gridCol w:w="11113"/>
-        <w:gridCol w:w="1589"/>
-        <w:gridCol w:w="1608"/>
+        <w:gridCol w:w="11110"/>
+        <w:gridCol w:w="1588"/>
+        <w:gridCol w:w="1612"/>
       </w:tblGrid>
       <w:tr>
         <w:trPr>
@@ -145,18 +145,18 @@
         </w:trPr>
         <w:tc>
           <w:tcPr>
-            <w:tcW w:w="11113" w:type="dxa"/>
-            <w:tcBorders>
-              <w:top w:val="single" w:sz="8" w:space="0" w:color="E4E4E4"/>
-              <w:left w:val="single" w:sz="8" w:space="0" w:color="E4E4E4"/>
-              <w:bottom w:val="single" w:sz="8" w:space="0" w:color="E4E4E4"/>
-              <w:insideH w:val="single" w:sz="8" w:space="0" w:color="E4E4E4"/>
-              <w:right w:val="single" w:sz="8" w:space="0" w:color="E4E4E4"/>
-              <w:insideV w:val="single" w:sz="8" w:space="0" w:color="E4E4E4"/>
-            </w:tcBorders>
-            <w:shd w:fill="FFFFFF" w:val="clear"/>
-            <w:tcMar>
-              <w:left w:w="80" w:type="dxa"/>
+            <w:tcW w:w="11110" w:type="dxa"/>
+            <w:tcBorders>
+              <w:top w:val="single" w:sz="8" w:space="0" w:color="E4E4E4"/>
+              <w:left w:val="single" w:sz="8" w:space="0" w:color="E4E4E4"/>
+              <w:bottom w:val="single" w:sz="8" w:space="0" w:color="E4E4E4"/>
+              <w:insideH w:val="single" w:sz="8" w:space="0" w:color="E4E4E4"/>
+              <w:right w:val="single" w:sz="8" w:space="0" w:color="E4E4E4"/>
+              <w:insideV w:val="single" w:sz="8" w:space="0" w:color="E4E4E4"/>
+            </w:tcBorders>
+            <w:shd w:fill="FFFFFF" w:val="clear"/>
+            <w:tcMar>
+              <w:left w:w="60" w:type="dxa"/>
             </w:tcMar>
             <w:vAlign w:val="center"/>
           </w:tcPr>
@@ -185,18 +185,18 @@
         </w:tc>
         <w:tc>
           <w:tcPr>
-            <w:tcW w:w="1589" w:type="dxa"/>
-            <w:tcBorders>
-              <w:top w:val="single" w:sz="8" w:space="0" w:color="E4E4E4"/>
-              <w:left w:val="single" w:sz="8" w:space="0" w:color="E4E4E4"/>
-              <w:bottom w:val="single" w:sz="8" w:space="0" w:color="E4E4E4"/>
-              <w:insideH w:val="single" w:sz="8" w:space="0" w:color="E4E4E4"/>
-              <w:right w:val="single" w:sz="8" w:space="0" w:color="E4E4E4"/>
-              <w:insideV w:val="single" w:sz="8" w:space="0" w:color="E4E4E4"/>
-            </w:tcBorders>
-            <w:shd w:fill="FFFFFF" w:val="clear"/>
-            <w:tcMar>
-              <w:left w:w="80" w:type="dxa"/>
+            <w:tcW w:w="1588" w:type="dxa"/>
+            <w:tcBorders>
+              <w:top w:val="single" w:sz="8" w:space="0" w:color="E4E4E4"/>
+              <w:left w:val="single" w:sz="8" w:space="0" w:color="E4E4E4"/>
+              <w:bottom w:val="single" w:sz="8" w:space="0" w:color="E4E4E4"/>
+              <w:insideH w:val="single" w:sz="8" w:space="0" w:color="E4E4E4"/>
+              <w:right w:val="single" w:sz="8" w:space="0" w:color="E4E4E4"/>
+              <w:insideV w:val="single" w:sz="8" w:space="0" w:color="E4E4E4"/>
+            </w:tcBorders>
+            <w:shd w:fill="FFFFFF" w:val="clear"/>
+            <w:tcMar>
+              <w:left w:w="60" w:type="dxa"/>
             </w:tcMar>
             <w:vAlign w:val="center"/>
           </w:tcPr>
@@ -225,18 +225,18 @@
         </w:tc>
         <w:tc>
           <w:tcPr>
-            <w:tcW w:w="1608" w:type="dxa"/>
-            <w:tcBorders>
-              <w:top w:val="single" w:sz="8" w:space="0" w:color="E4E4E4"/>
-              <w:left w:val="single" w:sz="8" w:space="0" w:color="E4E4E4"/>
-              <w:bottom w:val="single" w:sz="8" w:space="0" w:color="E4E4E4"/>
-              <w:insideH w:val="single" w:sz="8" w:space="0" w:color="E4E4E4"/>
-              <w:right w:val="single" w:sz="8" w:space="0" w:color="E4E4E4"/>
-              <w:insideV w:val="single" w:sz="8" w:space="0" w:color="E4E4E4"/>
-            </w:tcBorders>
-            <w:shd w:fill="FFFFFF" w:val="clear"/>
-            <w:tcMar>
-              <w:left w:w="80" w:type="dxa"/>
+            <w:tcW w:w="1612" w:type="dxa"/>
+            <w:tcBorders>
+              <w:top w:val="single" w:sz="8" w:space="0" w:color="E4E4E4"/>
+              <w:left w:val="single" w:sz="8" w:space="0" w:color="E4E4E4"/>
+              <w:bottom w:val="single" w:sz="8" w:space="0" w:color="E4E4E4"/>
+              <w:insideH w:val="single" w:sz="8" w:space="0" w:color="E4E4E4"/>
+              <w:right w:val="single" w:sz="8" w:space="0" w:color="E4E4E4"/>
+              <w:insideV w:val="single" w:sz="8" w:space="0" w:color="E4E4E4"/>
+            </w:tcBorders>
+            <w:shd w:fill="FFFFFF" w:val="clear"/>
+            <w:tcMar>
+              <w:left w:w="60" w:type="dxa"/>
             </w:tcMar>
             <w:vAlign w:val="center"/>
           </w:tcPr>
@@ -270,7 +270,7 @@
         </w:trPr>
         <w:tc>
           <w:tcPr>
-            <w:tcW w:w="11113" w:type="dxa"/>
+            <w:tcW w:w="11110" w:type="dxa"/>
             <w:tcBorders>
               <w:top w:val="single" w:sz="8" w:space="0" w:color="E4E4E4"/>
               <w:left w:val="single" w:sz="8" w:space="0" w:color="E4E4E4"/>
@@ -281,7 +281,7 @@
             </w:tcBorders>
             <w:shd w:fill="E5F2F9" w:val="clear"/>
             <w:tcMar>
-              <w:left w:w="80" w:type="dxa"/>
+              <w:left w:w="60" w:type="dxa"/>
             </w:tcMar>
           </w:tcPr>
           <w:p>
@@ -308,7 +308,7 @@
         </w:tc>
         <w:tc>
           <w:tcPr>
-            <w:tcW w:w="1589" w:type="dxa"/>
+            <w:tcW w:w="1588" w:type="dxa"/>
             <w:tcBorders>
               <w:top w:val="single" w:sz="8" w:space="0" w:color="E4E4E4"/>
               <w:left w:val="single" w:sz="8" w:space="0" w:color="E4E4E4"/>
@@ -319,23 +319,23 @@
             </w:tcBorders>
             <w:shd w:fill="E5F2F9" w:val="clear"/>
             <w:tcMar>
-              <w:left w:w="80" w:type="dxa"/>
-            </w:tcMar>
-          </w:tcPr>
-          <w:p>
-            <w:pPr>
-              <w:pStyle w:val="Normal"/>
-              <w:spacing w:before="0" w:after="0"/>
-              <w:rPr/>
-            </w:pPr>
-            <w:r>
-              <w:rPr/>
-            </w:r>
-          </w:p>
-        </w:tc>
-        <w:tc>
-          <w:tcPr>
-            <w:tcW w:w="1608" w:type="dxa"/>
+              <w:left w:w="60" w:type="dxa"/>
+            </w:tcMar>
+          </w:tcPr>
+          <w:p>
+            <w:pPr>
+              <w:pStyle w:val="Normal"/>
+              <w:spacing w:before="0" w:after="0"/>
+              <w:rPr/>
+            </w:pPr>
+            <w:r>
+              <w:rPr/>
+            </w:r>
+          </w:p>
+        </w:tc>
+        <w:tc>
+          <w:tcPr>
+            <w:tcW w:w="1612" w:type="dxa"/>
             <w:tcBorders>
               <w:top w:val="single" w:sz="8" w:space="0" w:color="E4E4E4"/>
               <w:left w:val="single" w:sz="8" w:space="0" w:color="E4E4E4"/>
@@ -346,7 +346,7 @@
             </w:tcBorders>
             <w:shd w:fill="E5F2F9" w:val="clear"/>
             <w:tcMar>
-              <w:left w:w="80" w:type="dxa"/>
+              <w:left w:w="60" w:type="dxa"/>
             </w:tcMar>
           </w:tcPr>
           <w:p>
@@ -367,18 +367,18 @@
         </w:trPr>
         <w:tc>
           <w:tcPr>
-            <w:tcW w:w="11113" w:type="dxa"/>
-            <w:tcBorders>
-              <w:top w:val="single" w:sz="8" w:space="0" w:color="E4E4E4"/>
-              <w:left w:val="single" w:sz="8" w:space="0" w:color="E4E4E4"/>
-              <w:bottom w:val="single" w:sz="8" w:space="0" w:color="E4E4E4"/>
-              <w:insideH w:val="single" w:sz="8" w:space="0" w:color="E4E4E4"/>
-              <w:right w:val="single" w:sz="8" w:space="0" w:color="E4E4E4"/>
-              <w:insideV w:val="single" w:sz="8" w:space="0" w:color="E4E4E4"/>
-            </w:tcBorders>
-            <w:shd w:fill="FFFFFF" w:val="clear"/>
-            <w:tcMar>
-              <w:left w:w="80" w:type="dxa"/>
+            <w:tcW w:w="11110" w:type="dxa"/>
+            <w:tcBorders>
+              <w:top w:val="single" w:sz="8" w:space="0" w:color="E4E4E4"/>
+              <w:left w:val="single" w:sz="8" w:space="0" w:color="E4E4E4"/>
+              <w:bottom w:val="single" w:sz="8" w:space="0" w:color="E4E4E4"/>
+              <w:insideH w:val="single" w:sz="8" w:space="0" w:color="E4E4E4"/>
+              <w:right w:val="single" w:sz="8" w:space="0" w:color="E4E4E4"/>
+              <w:insideV w:val="single" w:sz="8" w:space="0" w:color="E4E4E4"/>
+            </w:tcBorders>
+            <w:shd w:fill="FFFFFF" w:val="clear"/>
+            <w:tcMar>
+              <w:left w:w="60" w:type="dxa"/>
             </w:tcMar>
           </w:tcPr>
           <w:p>
@@ -399,45 +399,45 @@
         </w:tc>
         <w:tc>
           <w:tcPr>
-            <w:tcW w:w="1589" w:type="dxa"/>
-            <w:tcBorders>
-              <w:top w:val="single" w:sz="8" w:space="0" w:color="E4E4E4"/>
-              <w:left w:val="single" w:sz="8" w:space="0" w:color="E4E4E4"/>
-              <w:bottom w:val="single" w:sz="8" w:space="0" w:color="E4E4E4"/>
-              <w:insideH w:val="single" w:sz="8" w:space="0" w:color="E4E4E4"/>
-              <w:right w:val="single" w:sz="8" w:space="0" w:color="E4E4E4"/>
-              <w:insideV w:val="single" w:sz="8" w:space="0" w:color="E4E4E4"/>
-            </w:tcBorders>
-            <w:shd w:fill="FFFFFF" w:val="clear"/>
-            <w:tcMar>
-              <w:left w:w="80" w:type="dxa"/>
-            </w:tcMar>
-          </w:tcPr>
-          <w:p>
-            <w:pPr>
-              <w:pStyle w:val="Normal"/>
-              <w:spacing w:before="0" w:after="0"/>
-              <w:rPr/>
-            </w:pPr>
-            <w:r>
-              <w:rPr/>
-            </w:r>
-          </w:p>
-        </w:tc>
-        <w:tc>
-          <w:tcPr>
-            <w:tcW w:w="1608" w:type="dxa"/>
-            <w:tcBorders>
-              <w:top w:val="single" w:sz="8" w:space="0" w:color="E4E4E4"/>
-              <w:left w:val="single" w:sz="8" w:space="0" w:color="E4E4E4"/>
-              <w:bottom w:val="single" w:sz="8" w:space="0" w:color="E4E4E4"/>
-              <w:insideH w:val="single" w:sz="8" w:space="0" w:color="E4E4E4"/>
-              <w:right w:val="single" w:sz="8" w:space="0" w:color="E4E4E4"/>
-              <w:insideV w:val="single" w:sz="8" w:space="0" w:color="E4E4E4"/>
-            </w:tcBorders>
-            <w:shd w:fill="FFFFFF" w:val="clear"/>
-            <w:tcMar>
-              <w:left w:w="80" w:type="dxa"/>
+            <w:tcW w:w="1588" w:type="dxa"/>
+            <w:tcBorders>
+              <w:top w:val="single" w:sz="8" w:space="0" w:color="E4E4E4"/>
+              <w:left w:val="single" w:sz="8" w:space="0" w:color="E4E4E4"/>
+              <w:bottom w:val="single" w:sz="8" w:space="0" w:color="E4E4E4"/>
+              <w:insideH w:val="single" w:sz="8" w:space="0" w:color="E4E4E4"/>
+              <w:right w:val="single" w:sz="8" w:space="0" w:color="E4E4E4"/>
+              <w:insideV w:val="single" w:sz="8" w:space="0" w:color="E4E4E4"/>
+            </w:tcBorders>
+            <w:shd w:fill="FFFFFF" w:val="clear"/>
+            <w:tcMar>
+              <w:left w:w="60" w:type="dxa"/>
+            </w:tcMar>
+          </w:tcPr>
+          <w:p>
+            <w:pPr>
+              <w:pStyle w:val="Normal"/>
+              <w:spacing w:before="0" w:after="0"/>
+              <w:rPr/>
+            </w:pPr>
+            <w:r>
+              <w:rPr/>
+            </w:r>
+          </w:p>
+        </w:tc>
+        <w:tc>
+          <w:tcPr>
+            <w:tcW w:w="1612" w:type="dxa"/>
+            <w:tcBorders>
+              <w:top w:val="single" w:sz="8" w:space="0" w:color="E4E4E4"/>
+              <w:left w:val="single" w:sz="8" w:space="0" w:color="E4E4E4"/>
+              <w:bottom w:val="single" w:sz="8" w:space="0" w:color="E4E4E4"/>
+              <w:insideH w:val="single" w:sz="8" w:space="0" w:color="E4E4E4"/>
+              <w:right w:val="single" w:sz="8" w:space="0" w:color="E4E4E4"/>
+              <w:insideV w:val="single" w:sz="8" w:space="0" w:color="E4E4E4"/>
+            </w:tcBorders>
+            <w:shd w:fill="FFFFFF" w:val="clear"/>
+            <w:tcMar>
+              <w:left w:w="60" w:type="dxa"/>
             </w:tcMar>
           </w:tcPr>
           <w:p>
@@ -459,18 +459,18 @@
         </w:trPr>
         <w:tc>
           <w:tcPr>
-            <w:tcW w:w="11113" w:type="dxa"/>
-            <w:tcBorders>
-              <w:top w:val="single" w:sz="8" w:space="0" w:color="E4E4E4"/>
-              <w:left w:val="single" w:sz="8" w:space="0" w:color="E4E4E4"/>
-              <w:bottom w:val="single" w:sz="8" w:space="0" w:color="E4E4E4"/>
-              <w:insideH w:val="single" w:sz="8" w:space="0" w:color="E4E4E4"/>
-              <w:right w:val="single" w:sz="8" w:space="0" w:color="E4E4E4"/>
-              <w:insideV w:val="single" w:sz="8" w:space="0" w:color="E4E4E4"/>
-            </w:tcBorders>
-            <w:shd w:fill="FFFFFF" w:val="clear"/>
-            <w:tcMar>
-              <w:left w:w="80" w:type="dxa"/>
+            <w:tcW w:w="11110" w:type="dxa"/>
+            <w:tcBorders>
+              <w:top w:val="single" w:sz="8" w:space="0" w:color="E4E4E4"/>
+              <w:left w:val="single" w:sz="8" w:space="0" w:color="E4E4E4"/>
+              <w:bottom w:val="single" w:sz="8" w:space="0" w:color="E4E4E4"/>
+              <w:insideH w:val="single" w:sz="8" w:space="0" w:color="E4E4E4"/>
+              <w:right w:val="single" w:sz="8" w:space="0" w:color="E4E4E4"/>
+              <w:insideV w:val="single" w:sz="8" w:space="0" w:color="E4E4E4"/>
+            </w:tcBorders>
+            <w:shd w:fill="FFFFFF" w:val="clear"/>
+            <w:tcMar>
+              <w:left w:w="60" w:type="dxa"/>
             </w:tcMar>
           </w:tcPr>
           <w:p>
@@ -491,45 +491,45 @@
         </w:tc>
         <w:tc>
           <w:tcPr>
-            <w:tcW w:w="1589" w:type="dxa"/>
-            <w:tcBorders>
-              <w:top w:val="single" w:sz="8" w:space="0" w:color="E4E4E4"/>
-              <w:left w:val="single" w:sz="8" w:space="0" w:color="E4E4E4"/>
-              <w:bottom w:val="single" w:sz="8" w:space="0" w:color="E4E4E4"/>
-              <w:insideH w:val="single" w:sz="8" w:space="0" w:color="E4E4E4"/>
-              <w:right w:val="single" w:sz="8" w:space="0" w:color="E4E4E4"/>
-              <w:insideV w:val="single" w:sz="8" w:space="0" w:color="E4E4E4"/>
-            </w:tcBorders>
-            <w:shd w:fill="FFFFFF" w:val="clear"/>
-            <w:tcMar>
-              <w:left w:w="80" w:type="dxa"/>
-            </w:tcMar>
-          </w:tcPr>
-          <w:p>
-            <w:pPr>
-              <w:pStyle w:val="Normal"/>
-              <w:spacing w:before="0" w:after="0"/>
-              <w:rPr/>
-            </w:pPr>
-            <w:r>
-              <w:rPr/>
-            </w:r>
-          </w:p>
-        </w:tc>
-        <w:tc>
-          <w:tcPr>
-            <w:tcW w:w="1608" w:type="dxa"/>
-            <w:tcBorders>
-              <w:top w:val="single" w:sz="8" w:space="0" w:color="E4E4E4"/>
-              <w:left w:val="single" w:sz="8" w:space="0" w:color="E4E4E4"/>
-              <w:bottom w:val="single" w:sz="8" w:space="0" w:color="E4E4E4"/>
-              <w:insideH w:val="single" w:sz="8" w:space="0" w:color="E4E4E4"/>
-              <w:right w:val="single" w:sz="8" w:space="0" w:color="E4E4E4"/>
-              <w:insideV w:val="single" w:sz="8" w:space="0" w:color="E4E4E4"/>
-            </w:tcBorders>
-            <w:shd w:fill="FFFFFF" w:val="clear"/>
-            <w:tcMar>
-              <w:left w:w="80" w:type="dxa"/>
+            <w:tcW w:w="1588" w:type="dxa"/>
+            <w:tcBorders>
+              <w:top w:val="single" w:sz="8" w:space="0" w:color="E4E4E4"/>
+              <w:left w:val="single" w:sz="8" w:space="0" w:color="E4E4E4"/>
+              <w:bottom w:val="single" w:sz="8" w:space="0" w:color="E4E4E4"/>
+              <w:insideH w:val="single" w:sz="8" w:space="0" w:color="E4E4E4"/>
+              <w:right w:val="single" w:sz="8" w:space="0" w:color="E4E4E4"/>
+              <w:insideV w:val="single" w:sz="8" w:space="0" w:color="E4E4E4"/>
+            </w:tcBorders>
+            <w:shd w:fill="FFFFFF" w:val="clear"/>
+            <w:tcMar>
+              <w:left w:w="60" w:type="dxa"/>
+            </w:tcMar>
+          </w:tcPr>
+          <w:p>
+            <w:pPr>
+              <w:pStyle w:val="Normal"/>
+              <w:spacing w:before="0" w:after="0"/>
+              <w:rPr/>
+            </w:pPr>
+            <w:r>
+              <w:rPr/>
+            </w:r>
+          </w:p>
+        </w:tc>
+        <w:tc>
+          <w:tcPr>
+            <w:tcW w:w="1612" w:type="dxa"/>
+            <w:tcBorders>
+              <w:top w:val="single" w:sz="8" w:space="0" w:color="E4E4E4"/>
+              <w:left w:val="single" w:sz="8" w:space="0" w:color="E4E4E4"/>
+              <w:bottom w:val="single" w:sz="8" w:space="0" w:color="E4E4E4"/>
+              <w:insideH w:val="single" w:sz="8" w:space="0" w:color="E4E4E4"/>
+              <w:right w:val="single" w:sz="8" w:space="0" w:color="E4E4E4"/>
+              <w:insideV w:val="single" w:sz="8" w:space="0" w:color="E4E4E4"/>
+            </w:tcBorders>
+            <w:shd w:fill="FFFFFF" w:val="clear"/>
+            <w:tcMar>
+              <w:left w:w="60" w:type="dxa"/>
             </w:tcMar>
           </w:tcPr>
           <w:p>
@@ -551,18 +551,18 @@
         </w:trPr>
         <w:tc>
           <w:tcPr>
-            <w:tcW w:w="11113" w:type="dxa"/>
-            <w:tcBorders>
-              <w:top w:val="single" w:sz="8" w:space="0" w:color="E4E4E4"/>
-              <w:left w:val="single" w:sz="8" w:space="0" w:color="E4E4E4"/>
-              <w:bottom w:val="single" w:sz="8" w:space="0" w:color="E4E4E4"/>
-              <w:insideH w:val="single" w:sz="8" w:space="0" w:color="E4E4E4"/>
-              <w:right w:val="single" w:sz="8" w:space="0" w:color="E4E4E4"/>
-              <w:insideV w:val="single" w:sz="8" w:space="0" w:color="E4E4E4"/>
-            </w:tcBorders>
-            <w:shd w:fill="FFFFFF" w:val="clear"/>
-            <w:tcMar>
-              <w:left w:w="80" w:type="dxa"/>
+            <w:tcW w:w="11110" w:type="dxa"/>
+            <w:tcBorders>
+              <w:top w:val="single" w:sz="8" w:space="0" w:color="E4E4E4"/>
+              <w:left w:val="single" w:sz="8" w:space="0" w:color="E4E4E4"/>
+              <w:bottom w:val="single" w:sz="8" w:space="0" w:color="E4E4E4"/>
+              <w:insideH w:val="single" w:sz="8" w:space="0" w:color="E4E4E4"/>
+              <w:right w:val="single" w:sz="8" w:space="0" w:color="E4E4E4"/>
+              <w:insideV w:val="single" w:sz="8" w:space="0" w:color="E4E4E4"/>
+            </w:tcBorders>
+            <w:shd w:fill="FFFFFF" w:val="clear"/>
+            <w:tcMar>
+              <w:left w:w="60" w:type="dxa"/>
             </w:tcMar>
           </w:tcPr>
           <w:p>
@@ -583,45 +583,45 @@
         </w:tc>
         <w:tc>
           <w:tcPr>
-            <w:tcW w:w="1589" w:type="dxa"/>
-            <w:tcBorders>
-              <w:top w:val="single" w:sz="8" w:space="0" w:color="E4E4E4"/>
-              <w:left w:val="single" w:sz="8" w:space="0" w:color="E4E4E4"/>
-              <w:bottom w:val="single" w:sz="8" w:space="0" w:color="E4E4E4"/>
-              <w:insideH w:val="single" w:sz="8" w:space="0" w:color="E4E4E4"/>
-              <w:right w:val="single" w:sz="8" w:space="0" w:color="E4E4E4"/>
-              <w:insideV w:val="single" w:sz="8" w:space="0" w:color="E4E4E4"/>
-            </w:tcBorders>
-            <w:shd w:fill="FFFFFF" w:val="clear"/>
-            <w:tcMar>
-              <w:left w:w="80" w:type="dxa"/>
-            </w:tcMar>
-          </w:tcPr>
-          <w:p>
-            <w:pPr>
-              <w:pStyle w:val="Normal"/>
-              <w:spacing w:before="0" w:after="0"/>
-              <w:rPr/>
-            </w:pPr>
-            <w:r>
-              <w:rPr/>
-            </w:r>
-          </w:p>
-        </w:tc>
-        <w:tc>
-          <w:tcPr>
-            <w:tcW w:w="1608" w:type="dxa"/>
-            <w:tcBorders>
-              <w:top w:val="single" w:sz="8" w:space="0" w:color="E4E4E4"/>
-              <w:left w:val="single" w:sz="8" w:space="0" w:color="E4E4E4"/>
-              <w:bottom w:val="single" w:sz="8" w:space="0" w:color="E4E4E4"/>
-              <w:insideH w:val="single" w:sz="8" w:space="0" w:color="E4E4E4"/>
-              <w:right w:val="single" w:sz="8" w:space="0" w:color="E4E4E4"/>
-              <w:insideV w:val="single" w:sz="8" w:space="0" w:color="E4E4E4"/>
-            </w:tcBorders>
-            <w:shd w:fill="FFFFFF" w:val="clear"/>
-            <w:tcMar>
-              <w:left w:w="80" w:type="dxa"/>
+            <w:tcW w:w="1588" w:type="dxa"/>
+            <w:tcBorders>
+              <w:top w:val="single" w:sz="8" w:space="0" w:color="E4E4E4"/>
+              <w:left w:val="single" w:sz="8" w:space="0" w:color="E4E4E4"/>
+              <w:bottom w:val="single" w:sz="8" w:space="0" w:color="E4E4E4"/>
+              <w:insideH w:val="single" w:sz="8" w:space="0" w:color="E4E4E4"/>
+              <w:right w:val="single" w:sz="8" w:space="0" w:color="E4E4E4"/>
+              <w:insideV w:val="single" w:sz="8" w:space="0" w:color="E4E4E4"/>
+            </w:tcBorders>
+            <w:shd w:fill="FFFFFF" w:val="clear"/>
+            <w:tcMar>
+              <w:left w:w="60" w:type="dxa"/>
+            </w:tcMar>
+          </w:tcPr>
+          <w:p>
+            <w:pPr>
+              <w:pStyle w:val="Normal"/>
+              <w:spacing w:before="0" w:after="0"/>
+              <w:rPr/>
+            </w:pPr>
+            <w:r>
+              <w:rPr/>
+            </w:r>
+          </w:p>
+        </w:tc>
+        <w:tc>
+          <w:tcPr>
+            <w:tcW w:w="1612" w:type="dxa"/>
+            <w:tcBorders>
+              <w:top w:val="single" w:sz="8" w:space="0" w:color="E4E4E4"/>
+              <w:left w:val="single" w:sz="8" w:space="0" w:color="E4E4E4"/>
+              <w:bottom w:val="single" w:sz="8" w:space="0" w:color="E4E4E4"/>
+              <w:insideH w:val="single" w:sz="8" w:space="0" w:color="E4E4E4"/>
+              <w:right w:val="single" w:sz="8" w:space="0" w:color="E4E4E4"/>
+              <w:insideV w:val="single" w:sz="8" w:space="0" w:color="E4E4E4"/>
+            </w:tcBorders>
+            <w:shd w:fill="FFFFFF" w:val="clear"/>
+            <w:tcMar>
+              <w:left w:w="60" w:type="dxa"/>
             </w:tcMar>
           </w:tcPr>
           <w:p>
@@ -643,18 +643,18 @@
         </w:trPr>
         <w:tc>
           <w:tcPr>
-            <w:tcW w:w="11113" w:type="dxa"/>
-            <w:tcBorders>
-              <w:top w:val="single" w:sz="8" w:space="0" w:color="E4E4E4"/>
-              <w:left w:val="single" w:sz="8" w:space="0" w:color="E4E4E4"/>
-              <w:bottom w:val="single" w:sz="8" w:space="0" w:color="E4E4E4"/>
-              <w:insideH w:val="single" w:sz="8" w:space="0" w:color="E4E4E4"/>
-              <w:right w:val="single" w:sz="8" w:space="0" w:color="E4E4E4"/>
-              <w:insideV w:val="single" w:sz="8" w:space="0" w:color="E4E4E4"/>
-            </w:tcBorders>
-            <w:shd w:fill="FFFFFF" w:val="clear"/>
-            <w:tcMar>
-              <w:left w:w="80" w:type="dxa"/>
+            <w:tcW w:w="11110" w:type="dxa"/>
+            <w:tcBorders>
+              <w:top w:val="single" w:sz="8" w:space="0" w:color="E4E4E4"/>
+              <w:left w:val="single" w:sz="8" w:space="0" w:color="E4E4E4"/>
+              <w:bottom w:val="single" w:sz="8" w:space="0" w:color="E4E4E4"/>
+              <w:insideH w:val="single" w:sz="8" w:space="0" w:color="E4E4E4"/>
+              <w:right w:val="single" w:sz="8" w:space="0" w:color="E4E4E4"/>
+              <w:insideV w:val="single" w:sz="8" w:space="0" w:color="E4E4E4"/>
+            </w:tcBorders>
+            <w:shd w:fill="FFFFFF" w:val="clear"/>
+            <w:tcMar>
+              <w:left w:w="60" w:type="dxa"/>
             </w:tcMar>
           </w:tcPr>
           <w:p>
@@ -671,45 +671,45 @@
         </w:tc>
         <w:tc>
           <w:tcPr>
-            <w:tcW w:w="1589" w:type="dxa"/>
-            <w:tcBorders>
-              <w:top w:val="single" w:sz="8" w:space="0" w:color="E4E4E4"/>
-              <w:left w:val="single" w:sz="8" w:space="0" w:color="E4E4E4"/>
-              <w:bottom w:val="single" w:sz="8" w:space="0" w:color="E4E4E4"/>
-              <w:insideH w:val="single" w:sz="8" w:space="0" w:color="E4E4E4"/>
-              <w:right w:val="single" w:sz="8" w:space="0" w:color="E4E4E4"/>
-              <w:insideV w:val="single" w:sz="8" w:space="0" w:color="E4E4E4"/>
-            </w:tcBorders>
-            <w:shd w:fill="FFFFFF" w:val="clear"/>
-            <w:tcMar>
-              <w:left w:w="80" w:type="dxa"/>
-            </w:tcMar>
-          </w:tcPr>
-          <w:p>
-            <w:pPr>
-              <w:pStyle w:val="Normal"/>
-              <w:spacing w:before="0" w:after="0"/>
-              <w:rPr/>
-            </w:pPr>
-            <w:r>
-              <w:rPr/>
-            </w:r>
-          </w:p>
-        </w:tc>
-        <w:tc>
-          <w:tcPr>
-            <w:tcW w:w="1608" w:type="dxa"/>
-            <w:tcBorders>
-              <w:top w:val="single" w:sz="8" w:space="0" w:color="E4E4E4"/>
-              <w:left w:val="single" w:sz="8" w:space="0" w:color="E4E4E4"/>
-              <w:bottom w:val="single" w:sz="8" w:space="0" w:color="E4E4E4"/>
-              <w:insideH w:val="single" w:sz="8" w:space="0" w:color="E4E4E4"/>
-              <w:right w:val="single" w:sz="8" w:space="0" w:color="E4E4E4"/>
-              <w:insideV w:val="single" w:sz="8" w:space="0" w:color="E4E4E4"/>
-            </w:tcBorders>
-            <w:shd w:fill="FFFFFF" w:val="clear"/>
-            <w:tcMar>
-              <w:left w:w="80" w:type="dxa"/>
+            <w:tcW w:w="1588" w:type="dxa"/>
+            <w:tcBorders>
+              <w:top w:val="single" w:sz="8" w:space="0" w:color="E4E4E4"/>
+              <w:left w:val="single" w:sz="8" w:space="0" w:color="E4E4E4"/>
+              <w:bottom w:val="single" w:sz="8" w:space="0" w:color="E4E4E4"/>
+              <w:insideH w:val="single" w:sz="8" w:space="0" w:color="E4E4E4"/>
+              <w:right w:val="single" w:sz="8" w:space="0" w:color="E4E4E4"/>
+              <w:insideV w:val="single" w:sz="8" w:space="0" w:color="E4E4E4"/>
+            </w:tcBorders>
+            <w:shd w:fill="FFFFFF" w:val="clear"/>
+            <w:tcMar>
+              <w:left w:w="60" w:type="dxa"/>
+            </w:tcMar>
+          </w:tcPr>
+          <w:p>
+            <w:pPr>
+              <w:pStyle w:val="Normal"/>
+              <w:spacing w:before="0" w:after="0"/>
+              <w:rPr/>
+            </w:pPr>
+            <w:r>
+              <w:rPr/>
+            </w:r>
+          </w:p>
+        </w:tc>
+        <w:tc>
+          <w:tcPr>
+            <w:tcW w:w="1612" w:type="dxa"/>
+            <w:tcBorders>
+              <w:top w:val="single" w:sz="8" w:space="0" w:color="E4E4E4"/>
+              <w:left w:val="single" w:sz="8" w:space="0" w:color="E4E4E4"/>
+              <w:bottom w:val="single" w:sz="8" w:space="0" w:color="E4E4E4"/>
+              <w:insideH w:val="single" w:sz="8" w:space="0" w:color="E4E4E4"/>
+              <w:right w:val="single" w:sz="8" w:space="0" w:color="E4E4E4"/>
+              <w:insideV w:val="single" w:sz="8" w:space="0" w:color="E4E4E4"/>
+            </w:tcBorders>
+            <w:shd w:fill="FFFFFF" w:val="clear"/>
+            <w:tcMar>
+              <w:left w:w="60" w:type="dxa"/>
             </w:tcMar>
           </w:tcPr>
           <w:p>
@@ -731,18 +731,18 @@
         </w:trPr>
         <w:tc>
           <w:tcPr>
-            <w:tcW w:w="11113" w:type="dxa"/>
-            <w:tcBorders>
-              <w:top w:val="single" w:sz="8" w:space="0" w:color="E4E4E4"/>
-              <w:left w:val="single" w:sz="8" w:space="0" w:color="E4E4E4"/>
-              <w:bottom w:val="single" w:sz="8" w:space="0" w:color="E4E4E4"/>
-              <w:insideH w:val="single" w:sz="8" w:space="0" w:color="E4E4E4"/>
-              <w:right w:val="single" w:sz="8" w:space="0" w:color="E4E4E4"/>
-              <w:insideV w:val="single" w:sz="8" w:space="0" w:color="E4E4E4"/>
-            </w:tcBorders>
-            <w:shd w:fill="FFFFFF" w:val="clear"/>
-            <w:tcMar>
-              <w:left w:w="80" w:type="dxa"/>
+            <w:tcW w:w="11110" w:type="dxa"/>
+            <w:tcBorders>
+              <w:top w:val="single" w:sz="8" w:space="0" w:color="E4E4E4"/>
+              <w:left w:val="single" w:sz="8" w:space="0" w:color="E4E4E4"/>
+              <w:bottom w:val="single" w:sz="8" w:space="0" w:color="E4E4E4"/>
+              <w:insideH w:val="single" w:sz="8" w:space="0" w:color="E4E4E4"/>
+              <w:right w:val="single" w:sz="8" w:space="0" w:color="E4E4E4"/>
+              <w:insideV w:val="single" w:sz="8" w:space="0" w:color="E4E4E4"/>
+            </w:tcBorders>
+            <w:shd w:fill="FFFFFF" w:val="clear"/>
+            <w:tcMar>
+              <w:left w:w="60" w:type="dxa"/>
             </w:tcMar>
           </w:tcPr>
           <w:p>
@@ -759,45 +759,45 @@
         </w:tc>
         <w:tc>
           <w:tcPr>
-            <w:tcW w:w="1589" w:type="dxa"/>
-            <w:tcBorders>
-              <w:top w:val="single" w:sz="8" w:space="0" w:color="E4E4E4"/>
-              <w:left w:val="single" w:sz="8" w:space="0" w:color="E4E4E4"/>
-              <w:bottom w:val="single" w:sz="8" w:space="0" w:color="E4E4E4"/>
-              <w:insideH w:val="single" w:sz="8" w:space="0" w:color="E4E4E4"/>
-              <w:right w:val="single" w:sz="8" w:space="0" w:color="E4E4E4"/>
-              <w:insideV w:val="single" w:sz="8" w:space="0" w:color="E4E4E4"/>
-            </w:tcBorders>
-            <w:shd w:fill="FFFFFF" w:val="clear"/>
-            <w:tcMar>
-              <w:left w:w="80" w:type="dxa"/>
-            </w:tcMar>
-          </w:tcPr>
-          <w:p>
-            <w:pPr>
-              <w:pStyle w:val="Normal"/>
-              <w:spacing w:before="0" w:after="0"/>
-              <w:rPr/>
-            </w:pPr>
-            <w:r>
-              <w:rPr/>
-            </w:r>
-          </w:p>
-        </w:tc>
-        <w:tc>
-          <w:tcPr>
-            <w:tcW w:w="1608" w:type="dxa"/>
-            <w:tcBorders>
-              <w:top w:val="single" w:sz="8" w:space="0" w:color="E4E4E4"/>
-              <w:left w:val="single" w:sz="8" w:space="0" w:color="E4E4E4"/>
-              <w:bottom w:val="single" w:sz="8" w:space="0" w:color="E4E4E4"/>
-              <w:insideH w:val="single" w:sz="8" w:space="0" w:color="E4E4E4"/>
-              <w:right w:val="single" w:sz="8" w:space="0" w:color="E4E4E4"/>
-              <w:insideV w:val="single" w:sz="8" w:space="0" w:color="E4E4E4"/>
-            </w:tcBorders>
-            <w:shd w:fill="FFFFFF" w:val="clear"/>
-            <w:tcMar>
-              <w:left w:w="80" w:type="dxa"/>
+            <w:tcW w:w="1588" w:type="dxa"/>
+            <w:tcBorders>
+              <w:top w:val="single" w:sz="8" w:space="0" w:color="E4E4E4"/>
+              <w:left w:val="single" w:sz="8" w:space="0" w:color="E4E4E4"/>
+              <w:bottom w:val="single" w:sz="8" w:space="0" w:color="E4E4E4"/>
+              <w:insideH w:val="single" w:sz="8" w:space="0" w:color="E4E4E4"/>
+              <w:right w:val="single" w:sz="8" w:space="0" w:color="E4E4E4"/>
+              <w:insideV w:val="single" w:sz="8" w:space="0" w:color="E4E4E4"/>
+            </w:tcBorders>
+            <w:shd w:fill="FFFFFF" w:val="clear"/>
+            <w:tcMar>
+              <w:left w:w="60" w:type="dxa"/>
+            </w:tcMar>
+          </w:tcPr>
+          <w:p>
+            <w:pPr>
+              <w:pStyle w:val="Normal"/>
+              <w:spacing w:before="0" w:after="0"/>
+              <w:rPr/>
+            </w:pPr>
+            <w:r>
+              <w:rPr/>
+            </w:r>
+          </w:p>
+        </w:tc>
+        <w:tc>
+          <w:tcPr>
+            <w:tcW w:w="1612" w:type="dxa"/>
+            <w:tcBorders>
+              <w:top w:val="single" w:sz="8" w:space="0" w:color="E4E4E4"/>
+              <w:left w:val="single" w:sz="8" w:space="0" w:color="E4E4E4"/>
+              <w:bottom w:val="single" w:sz="8" w:space="0" w:color="E4E4E4"/>
+              <w:insideH w:val="single" w:sz="8" w:space="0" w:color="E4E4E4"/>
+              <w:right w:val="single" w:sz="8" w:space="0" w:color="E4E4E4"/>
+              <w:insideV w:val="single" w:sz="8" w:space="0" w:color="E4E4E4"/>
+            </w:tcBorders>
+            <w:shd w:fill="FFFFFF" w:val="clear"/>
+            <w:tcMar>
+              <w:left w:w="60" w:type="dxa"/>
             </w:tcMar>
           </w:tcPr>
           <w:p>
@@ -819,7 +819,7 @@
         </w:trPr>
         <w:tc>
           <w:tcPr>
-            <w:tcW w:w="11113" w:type="dxa"/>
+            <w:tcW w:w="11110" w:type="dxa"/>
             <w:tcBorders>
               <w:top w:val="single" w:sz="8" w:space="0" w:color="E4E4E4"/>
               <w:left w:val="single" w:sz="8" w:space="0" w:color="E4E4E4"/>
@@ -830,7 +830,7 @@
             </w:tcBorders>
             <w:shd w:fill="E5F2F9" w:val="clear"/>
             <w:tcMar>
-              <w:left w:w="80" w:type="dxa"/>
+              <w:left w:w="60" w:type="dxa"/>
             </w:tcMar>
           </w:tcPr>
           <w:p>
@@ -857,7 +857,7 @@
         </w:tc>
         <w:tc>
           <w:tcPr>
-            <w:tcW w:w="1589" w:type="dxa"/>
+            <w:tcW w:w="1588" w:type="dxa"/>
             <w:tcBorders>
               <w:top w:val="single" w:sz="8" w:space="0" w:color="E4E4E4"/>
               <w:left w:val="single" w:sz="8" w:space="0" w:color="E4E4E4"/>
@@ -868,23 +868,23 @@
             </w:tcBorders>
             <w:shd w:fill="E5F2F9" w:val="clear"/>
             <w:tcMar>
-              <w:left w:w="80" w:type="dxa"/>
-            </w:tcMar>
-          </w:tcPr>
-          <w:p>
-            <w:pPr>
-              <w:pStyle w:val="Normal"/>
-              <w:spacing w:before="0" w:after="0"/>
-              <w:rPr/>
-            </w:pPr>
-            <w:r>
-              <w:rPr/>
-            </w:r>
-          </w:p>
-        </w:tc>
-        <w:tc>
-          <w:tcPr>
-            <w:tcW w:w="1608" w:type="dxa"/>
+              <w:left w:w="60" w:type="dxa"/>
+            </w:tcMar>
+          </w:tcPr>
+          <w:p>
+            <w:pPr>
+              <w:pStyle w:val="Normal"/>
+              <w:spacing w:before="0" w:after="0"/>
+              <w:rPr/>
+            </w:pPr>
+            <w:r>
+              <w:rPr/>
+            </w:r>
+          </w:p>
+        </w:tc>
+        <w:tc>
+          <w:tcPr>
+            <w:tcW w:w="1612" w:type="dxa"/>
             <w:tcBorders>
               <w:top w:val="single" w:sz="8" w:space="0" w:color="E4E4E4"/>
               <w:left w:val="single" w:sz="8" w:space="0" w:color="E4E4E4"/>
@@ -895,7 +895,7 @@
             </w:tcBorders>
             <w:shd w:fill="E5F2F9" w:val="clear"/>
             <w:tcMar>
-              <w:left w:w="80" w:type="dxa"/>
+              <w:left w:w="60" w:type="dxa"/>
             </w:tcMar>
           </w:tcPr>
           <w:p>
@@ -916,18 +916,18 @@
         </w:trPr>
         <w:tc>
           <w:tcPr>
-            <w:tcW w:w="11113" w:type="dxa"/>
-            <w:tcBorders>
-              <w:top w:val="single" w:sz="8" w:space="0" w:color="E4E4E4"/>
-              <w:left w:val="single" w:sz="8" w:space="0" w:color="E4E4E4"/>
-              <w:bottom w:val="single" w:sz="8" w:space="0" w:color="E4E4E4"/>
-              <w:insideH w:val="single" w:sz="8" w:space="0" w:color="E4E4E4"/>
-              <w:right w:val="single" w:sz="8" w:space="0" w:color="E4E4E4"/>
-              <w:insideV w:val="single" w:sz="8" w:space="0" w:color="E4E4E4"/>
-            </w:tcBorders>
-            <w:shd w:fill="FFFFFF" w:val="clear"/>
-            <w:tcMar>
-              <w:left w:w="80" w:type="dxa"/>
+            <w:tcW w:w="11110" w:type="dxa"/>
+            <w:tcBorders>
+              <w:top w:val="single" w:sz="8" w:space="0" w:color="E4E4E4"/>
+              <w:left w:val="single" w:sz="8" w:space="0" w:color="E4E4E4"/>
+              <w:bottom w:val="single" w:sz="8" w:space="0" w:color="E4E4E4"/>
+              <w:insideH w:val="single" w:sz="8" w:space="0" w:color="E4E4E4"/>
+              <w:right w:val="single" w:sz="8" w:space="0" w:color="E4E4E4"/>
+              <w:insideV w:val="single" w:sz="8" w:space="0" w:color="E4E4E4"/>
+            </w:tcBorders>
+            <w:shd w:fill="FFFFFF" w:val="clear"/>
+            <w:tcMar>
+              <w:left w:w="60" w:type="dxa"/>
             </w:tcMar>
           </w:tcPr>
           <w:p>
@@ -948,45 +948,45 @@
         </w:tc>
         <w:tc>
           <w:tcPr>
-            <w:tcW w:w="1589" w:type="dxa"/>
-            <w:tcBorders>
-              <w:top w:val="single" w:sz="8" w:space="0" w:color="E4E4E4"/>
-              <w:left w:val="single" w:sz="8" w:space="0" w:color="E4E4E4"/>
-              <w:bottom w:val="single" w:sz="8" w:space="0" w:color="E4E4E4"/>
-              <w:insideH w:val="single" w:sz="8" w:space="0" w:color="E4E4E4"/>
-              <w:right w:val="single" w:sz="8" w:space="0" w:color="E4E4E4"/>
-              <w:insideV w:val="single" w:sz="8" w:space="0" w:color="E4E4E4"/>
-            </w:tcBorders>
-            <w:shd w:fill="FFFFFF" w:val="clear"/>
-            <w:tcMar>
-              <w:left w:w="80" w:type="dxa"/>
-            </w:tcMar>
-          </w:tcPr>
-          <w:p>
-            <w:pPr>
-              <w:pStyle w:val="Normal"/>
-              <w:spacing w:before="0" w:after="0"/>
-              <w:rPr/>
-            </w:pPr>
-            <w:r>
-              <w:rPr/>
-            </w:r>
-          </w:p>
-        </w:tc>
-        <w:tc>
-          <w:tcPr>
-            <w:tcW w:w="1608" w:type="dxa"/>
-            <w:tcBorders>
-              <w:top w:val="single" w:sz="8" w:space="0" w:color="E4E4E4"/>
-              <w:left w:val="single" w:sz="8" w:space="0" w:color="E4E4E4"/>
-              <w:bottom w:val="single" w:sz="8" w:space="0" w:color="E4E4E4"/>
-              <w:insideH w:val="single" w:sz="8" w:space="0" w:color="E4E4E4"/>
-              <w:right w:val="single" w:sz="8" w:space="0" w:color="E4E4E4"/>
-              <w:insideV w:val="single" w:sz="8" w:space="0" w:color="E4E4E4"/>
-            </w:tcBorders>
-            <w:shd w:fill="FFFFFF" w:val="clear"/>
-            <w:tcMar>
-              <w:left w:w="80" w:type="dxa"/>
+            <w:tcW w:w="1588" w:type="dxa"/>
+            <w:tcBorders>
+              <w:top w:val="single" w:sz="8" w:space="0" w:color="E4E4E4"/>
+              <w:left w:val="single" w:sz="8" w:space="0" w:color="E4E4E4"/>
+              <w:bottom w:val="single" w:sz="8" w:space="0" w:color="E4E4E4"/>
+              <w:insideH w:val="single" w:sz="8" w:space="0" w:color="E4E4E4"/>
+              <w:right w:val="single" w:sz="8" w:space="0" w:color="E4E4E4"/>
+              <w:insideV w:val="single" w:sz="8" w:space="0" w:color="E4E4E4"/>
+            </w:tcBorders>
+            <w:shd w:fill="FFFFFF" w:val="clear"/>
+            <w:tcMar>
+              <w:left w:w="60" w:type="dxa"/>
+            </w:tcMar>
+          </w:tcPr>
+          <w:p>
+            <w:pPr>
+              <w:pStyle w:val="Normal"/>
+              <w:spacing w:before="0" w:after="0"/>
+              <w:rPr/>
+            </w:pPr>
+            <w:r>
+              <w:rPr/>
+            </w:r>
+          </w:p>
+        </w:tc>
+        <w:tc>
+          <w:tcPr>
+            <w:tcW w:w="1612" w:type="dxa"/>
+            <w:tcBorders>
+              <w:top w:val="single" w:sz="8" w:space="0" w:color="E4E4E4"/>
+              <w:left w:val="single" w:sz="8" w:space="0" w:color="E4E4E4"/>
+              <w:bottom w:val="single" w:sz="8" w:space="0" w:color="E4E4E4"/>
+              <w:insideH w:val="single" w:sz="8" w:space="0" w:color="E4E4E4"/>
+              <w:right w:val="single" w:sz="8" w:space="0" w:color="E4E4E4"/>
+              <w:insideV w:val="single" w:sz="8" w:space="0" w:color="E4E4E4"/>
+            </w:tcBorders>
+            <w:shd w:fill="FFFFFF" w:val="clear"/>
+            <w:tcMar>
+              <w:left w:w="60" w:type="dxa"/>
             </w:tcMar>
           </w:tcPr>
           <w:p>
@@ -1008,18 +1008,18 @@
         </w:trPr>
         <w:tc>
           <w:tcPr>
-            <w:tcW w:w="11113" w:type="dxa"/>
-            <w:tcBorders>
-              <w:top w:val="single" w:sz="8" w:space="0" w:color="E4E4E4"/>
-              <w:left w:val="single" w:sz="8" w:space="0" w:color="E4E4E4"/>
-              <w:bottom w:val="single" w:sz="8" w:space="0" w:color="E4E4E4"/>
-              <w:insideH w:val="single" w:sz="8" w:space="0" w:color="E4E4E4"/>
-              <w:right w:val="single" w:sz="8" w:space="0" w:color="E4E4E4"/>
-              <w:insideV w:val="single" w:sz="8" w:space="0" w:color="E4E4E4"/>
-            </w:tcBorders>
-            <w:shd w:fill="FFFFFF" w:val="clear"/>
-            <w:tcMar>
-              <w:left w:w="80" w:type="dxa"/>
+            <w:tcW w:w="11110" w:type="dxa"/>
+            <w:tcBorders>
+              <w:top w:val="single" w:sz="8" w:space="0" w:color="E4E4E4"/>
+              <w:left w:val="single" w:sz="8" w:space="0" w:color="E4E4E4"/>
+              <w:bottom w:val="single" w:sz="8" w:space="0" w:color="E4E4E4"/>
+              <w:insideH w:val="single" w:sz="8" w:space="0" w:color="E4E4E4"/>
+              <w:right w:val="single" w:sz="8" w:space="0" w:color="E4E4E4"/>
+              <w:insideV w:val="single" w:sz="8" w:space="0" w:color="E4E4E4"/>
+            </w:tcBorders>
+            <w:shd w:fill="FFFFFF" w:val="clear"/>
+            <w:tcMar>
+              <w:left w:w="60" w:type="dxa"/>
             </w:tcMar>
           </w:tcPr>
           <w:p>
@@ -1040,45 +1040,45 @@
         </w:tc>
         <w:tc>
           <w:tcPr>
-            <w:tcW w:w="1589" w:type="dxa"/>
-            <w:tcBorders>
-              <w:top w:val="single" w:sz="8" w:space="0" w:color="E4E4E4"/>
-              <w:left w:val="single" w:sz="8" w:space="0" w:color="E4E4E4"/>
-              <w:bottom w:val="single" w:sz="8" w:space="0" w:color="E4E4E4"/>
-              <w:insideH w:val="single" w:sz="8" w:space="0" w:color="E4E4E4"/>
-              <w:right w:val="single" w:sz="8" w:space="0" w:color="E4E4E4"/>
-              <w:insideV w:val="single" w:sz="8" w:space="0" w:color="E4E4E4"/>
-            </w:tcBorders>
-            <w:shd w:fill="FFFFFF" w:val="clear"/>
-            <w:tcMar>
-              <w:left w:w="80" w:type="dxa"/>
-            </w:tcMar>
-          </w:tcPr>
-          <w:p>
-            <w:pPr>
-              <w:pStyle w:val="Normal"/>
-              <w:spacing w:before="0" w:after="0"/>
-              <w:rPr/>
-            </w:pPr>
-            <w:r>
-              <w:rPr/>
-            </w:r>
-          </w:p>
-        </w:tc>
-        <w:tc>
-          <w:tcPr>
-            <w:tcW w:w="1608" w:type="dxa"/>
-            <w:tcBorders>
-              <w:top w:val="single" w:sz="8" w:space="0" w:color="E4E4E4"/>
-              <w:left w:val="single" w:sz="8" w:space="0" w:color="E4E4E4"/>
-              <w:bottom w:val="single" w:sz="8" w:space="0" w:color="E4E4E4"/>
-              <w:insideH w:val="single" w:sz="8" w:space="0" w:color="E4E4E4"/>
-              <w:right w:val="single" w:sz="8" w:space="0" w:color="E4E4E4"/>
-              <w:insideV w:val="single" w:sz="8" w:space="0" w:color="E4E4E4"/>
-            </w:tcBorders>
-            <w:shd w:fill="FFFFFF" w:val="clear"/>
-            <w:tcMar>
-              <w:left w:w="80" w:type="dxa"/>
+            <w:tcW w:w="1588" w:type="dxa"/>
+            <w:tcBorders>
+              <w:top w:val="single" w:sz="8" w:space="0" w:color="E4E4E4"/>
+              <w:left w:val="single" w:sz="8" w:space="0" w:color="E4E4E4"/>
+              <w:bottom w:val="single" w:sz="8" w:space="0" w:color="E4E4E4"/>
+              <w:insideH w:val="single" w:sz="8" w:space="0" w:color="E4E4E4"/>
+              <w:right w:val="single" w:sz="8" w:space="0" w:color="E4E4E4"/>
+              <w:insideV w:val="single" w:sz="8" w:space="0" w:color="E4E4E4"/>
+            </w:tcBorders>
+            <w:shd w:fill="FFFFFF" w:val="clear"/>
+            <w:tcMar>
+              <w:left w:w="60" w:type="dxa"/>
+            </w:tcMar>
+          </w:tcPr>
+          <w:p>
+            <w:pPr>
+              <w:pStyle w:val="Normal"/>
+              <w:spacing w:before="0" w:after="0"/>
+              <w:rPr/>
+            </w:pPr>
+            <w:r>
+              <w:rPr/>
+            </w:r>
+          </w:p>
+        </w:tc>
+        <w:tc>
+          <w:tcPr>
+            <w:tcW w:w="1612" w:type="dxa"/>
+            <w:tcBorders>
+              <w:top w:val="single" w:sz="8" w:space="0" w:color="E4E4E4"/>
+              <w:left w:val="single" w:sz="8" w:space="0" w:color="E4E4E4"/>
+              <w:bottom w:val="single" w:sz="8" w:space="0" w:color="E4E4E4"/>
+              <w:insideH w:val="single" w:sz="8" w:space="0" w:color="E4E4E4"/>
+              <w:right w:val="single" w:sz="8" w:space="0" w:color="E4E4E4"/>
+              <w:insideV w:val="single" w:sz="8" w:space="0" w:color="E4E4E4"/>
+            </w:tcBorders>
+            <w:shd w:fill="FFFFFF" w:val="clear"/>
+            <w:tcMar>
+              <w:left w:w="60" w:type="dxa"/>
             </w:tcMar>
           </w:tcPr>
           <w:p>
@@ -1100,18 +1100,18 @@
         </w:trPr>
         <w:tc>
           <w:tcPr>
-            <w:tcW w:w="11113" w:type="dxa"/>
-            <w:tcBorders>
-              <w:top w:val="single" w:sz="8" w:space="0" w:color="E4E4E4"/>
-              <w:left w:val="single" w:sz="8" w:space="0" w:color="E4E4E4"/>
-              <w:bottom w:val="single" w:sz="8" w:space="0" w:color="E4E4E4"/>
-              <w:insideH w:val="single" w:sz="8" w:space="0" w:color="E4E4E4"/>
-              <w:right w:val="single" w:sz="8" w:space="0" w:color="E4E4E4"/>
-              <w:insideV w:val="single" w:sz="8" w:space="0" w:color="E4E4E4"/>
-            </w:tcBorders>
-            <w:shd w:fill="FFFFFF" w:val="clear"/>
-            <w:tcMar>
-              <w:left w:w="80" w:type="dxa"/>
+            <w:tcW w:w="11110" w:type="dxa"/>
+            <w:tcBorders>
+              <w:top w:val="single" w:sz="8" w:space="0" w:color="E4E4E4"/>
+              <w:left w:val="single" w:sz="8" w:space="0" w:color="E4E4E4"/>
+              <w:bottom w:val="single" w:sz="8" w:space="0" w:color="E4E4E4"/>
+              <w:insideH w:val="single" w:sz="8" w:space="0" w:color="E4E4E4"/>
+              <w:right w:val="single" w:sz="8" w:space="0" w:color="E4E4E4"/>
+              <w:insideV w:val="single" w:sz="8" w:space="0" w:color="E4E4E4"/>
+            </w:tcBorders>
+            <w:shd w:fill="FFFFFF" w:val="clear"/>
+            <w:tcMar>
+              <w:left w:w="60" w:type="dxa"/>
             </w:tcMar>
           </w:tcPr>
           <w:p>
@@ -1132,45 +1132,45 @@
         </w:tc>
         <w:tc>
           <w:tcPr>
-            <w:tcW w:w="1589" w:type="dxa"/>
-            <w:tcBorders>
-              <w:top w:val="single" w:sz="8" w:space="0" w:color="E4E4E4"/>
-              <w:left w:val="single" w:sz="8" w:space="0" w:color="E4E4E4"/>
-              <w:bottom w:val="single" w:sz="8" w:space="0" w:color="E4E4E4"/>
-              <w:insideH w:val="single" w:sz="8" w:space="0" w:color="E4E4E4"/>
-              <w:right w:val="single" w:sz="8" w:space="0" w:color="E4E4E4"/>
-              <w:insideV w:val="single" w:sz="8" w:space="0" w:color="E4E4E4"/>
-            </w:tcBorders>
-            <w:shd w:fill="FFFFFF" w:val="clear"/>
-            <w:tcMar>
-              <w:left w:w="80" w:type="dxa"/>
-            </w:tcMar>
-          </w:tcPr>
-          <w:p>
-            <w:pPr>
-              <w:pStyle w:val="Normal"/>
-              <w:spacing w:before="0" w:after="0"/>
-              <w:rPr/>
-            </w:pPr>
-            <w:r>
-              <w:rPr/>
-            </w:r>
-          </w:p>
-        </w:tc>
-        <w:tc>
-          <w:tcPr>
-            <w:tcW w:w="1608" w:type="dxa"/>
-            <w:tcBorders>
-              <w:top w:val="single" w:sz="8" w:space="0" w:color="E4E4E4"/>
-              <w:left w:val="single" w:sz="8" w:space="0" w:color="E4E4E4"/>
-              <w:bottom w:val="single" w:sz="8" w:space="0" w:color="E4E4E4"/>
-              <w:insideH w:val="single" w:sz="8" w:space="0" w:color="E4E4E4"/>
-              <w:right w:val="single" w:sz="8" w:space="0" w:color="E4E4E4"/>
-              <w:insideV w:val="single" w:sz="8" w:space="0" w:color="E4E4E4"/>
-            </w:tcBorders>
-            <w:shd w:fill="FFFFFF" w:val="clear"/>
-            <w:tcMar>
-              <w:left w:w="80" w:type="dxa"/>
+            <w:tcW w:w="1588" w:type="dxa"/>
+            <w:tcBorders>
+              <w:top w:val="single" w:sz="8" w:space="0" w:color="E4E4E4"/>
+              <w:left w:val="single" w:sz="8" w:space="0" w:color="E4E4E4"/>
+              <w:bottom w:val="single" w:sz="8" w:space="0" w:color="E4E4E4"/>
+              <w:insideH w:val="single" w:sz="8" w:space="0" w:color="E4E4E4"/>
+              <w:right w:val="single" w:sz="8" w:space="0" w:color="E4E4E4"/>
+              <w:insideV w:val="single" w:sz="8" w:space="0" w:color="E4E4E4"/>
+            </w:tcBorders>
+            <w:shd w:fill="FFFFFF" w:val="clear"/>
+            <w:tcMar>
+              <w:left w:w="60" w:type="dxa"/>
+            </w:tcMar>
+          </w:tcPr>
+          <w:p>
+            <w:pPr>
+              <w:pStyle w:val="Normal"/>
+              <w:spacing w:before="0" w:after="0"/>
+              <w:rPr/>
+            </w:pPr>
+            <w:r>
+              <w:rPr/>
+            </w:r>
+          </w:p>
+        </w:tc>
+        <w:tc>
+          <w:tcPr>
+            <w:tcW w:w="1612" w:type="dxa"/>
+            <w:tcBorders>
+              <w:top w:val="single" w:sz="8" w:space="0" w:color="E4E4E4"/>
+              <w:left w:val="single" w:sz="8" w:space="0" w:color="E4E4E4"/>
+              <w:bottom w:val="single" w:sz="8" w:space="0" w:color="E4E4E4"/>
+              <w:insideH w:val="single" w:sz="8" w:space="0" w:color="E4E4E4"/>
+              <w:right w:val="single" w:sz="8" w:space="0" w:color="E4E4E4"/>
+              <w:insideV w:val="single" w:sz="8" w:space="0" w:color="E4E4E4"/>
+            </w:tcBorders>
+            <w:shd w:fill="FFFFFF" w:val="clear"/>
+            <w:tcMar>
+              <w:left w:w="60" w:type="dxa"/>
             </w:tcMar>
           </w:tcPr>
           <w:p>
@@ -1192,7 +1192,7 @@
         </w:trPr>
         <w:tc>
           <w:tcPr>
-            <w:tcW w:w="11113" w:type="dxa"/>
+            <w:tcW w:w="11110" w:type="dxa"/>
             <w:tcBorders>
               <w:top w:val="single" w:sz="8" w:space="0" w:color="E4E4E4"/>
               <w:left w:val="single" w:sz="8" w:space="0" w:color="E4E4E4"/>
@@ -1203,7 +1203,7 @@
             </w:tcBorders>
             <w:shd w:fill="E5F2F9" w:val="clear"/>
             <w:tcMar>
-              <w:left w:w="80" w:type="dxa"/>
+              <w:left w:w="60" w:type="dxa"/>
             </w:tcMar>
           </w:tcPr>
           <w:p>
@@ -1235,7 +1235,7 @@
         </w:tc>
         <w:tc>
           <w:tcPr>
-            <w:tcW w:w="1589" w:type="dxa"/>
+            <w:tcW w:w="1588" w:type="dxa"/>
             <w:tcBorders>
               <w:top w:val="single" w:sz="8" w:space="0" w:color="E4E4E4"/>
               <w:left w:val="single" w:sz="8" w:space="0" w:color="E4E4E4"/>
@@ -1246,7 +1246,7 @@
             </w:tcBorders>
             <w:shd w:fill="E5F2F9" w:val="clear"/>
             <w:tcMar>
-              <w:left w:w="80" w:type="dxa"/>
+              <w:left w:w="60" w:type="dxa"/>
             </w:tcMar>
           </w:tcPr>
           <w:p>
@@ -1267,7 +1267,7 @@
         </w:tc>
         <w:tc>
           <w:tcPr>
-            <w:tcW w:w="1608" w:type="dxa"/>
+            <w:tcW w:w="1612" w:type="dxa"/>
             <w:tcBorders>
               <w:top w:val="single" w:sz="8" w:space="0" w:color="E4E4E4"/>
               <w:left w:val="single" w:sz="8" w:space="0" w:color="E4E4E4"/>
@@ -1278,7 +1278,7 @@
             </w:tcBorders>
             <w:shd w:fill="E5F2F9" w:val="clear"/>
             <w:tcMar>
-              <w:left w:w="80" w:type="dxa"/>
+              <w:left w:w="60" w:type="dxa"/>
             </w:tcMar>
           </w:tcPr>
           <w:p>
@@ -1304,7 +1304,7 @@
         </w:trPr>
         <w:tc>
           <w:tcPr>
-            <w:tcW w:w="11113" w:type="dxa"/>
+            <w:tcW w:w="11110" w:type="dxa"/>
             <w:tcBorders>
               <w:top w:val="single" w:sz="8" w:space="0" w:color="E4E4E4"/>
               <w:left w:val="single" w:sz="8" w:space="0" w:color="E4E4E4"/>
@@ -1316,7 +1316,7 @@
             <w:shd w:fill="FFFFFF" w:val="clear"/>
             <w:tcMar>
               <w:top w:w="60" w:type="dxa"/>
-              <w:left w:w="40" w:type="dxa"/>
+              <w:left w:w="20" w:type="dxa"/>
               <w:bottom w:w="60" w:type="dxa"/>
               <w:right w:w="60" w:type="dxa"/>
             </w:tcMar>
@@ -1355,50 +1355,50 @@
         </w:tc>
         <w:tc>
           <w:tcPr>
-            <w:tcW w:w="1589" w:type="dxa"/>
-            <w:tcBorders>
-              <w:top w:val="single" w:sz="8" w:space="0" w:color="E4E4E4"/>
-              <w:left w:val="single" w:sz="8" w:space="0" w:color="E4E4E4"/>
-              <w:bottom w:val="single" w:sz="8" w:space="0" w:color="E4E4E4"/>
-              <w:insideH w:val="single" w:sz="8" w:space="0" w:color="E4E4E4"/>
-              <w:right w:val="single" w:sz="8" w:space="0" w:color="E4E4E4"/>
-              <w:insideV w:val="single" w:sz="8" w:space="0" w:color="E4E4E4"/>
-            </w:tcBorders>
-            <w:shd w:fill="FFFFFF" w:val="clear"/>
-            <w:tcMar>
-              <w:left w:w="80" w:type="dxa"/>
-            </w:tcMar>
-          </w:tcPr>
-          <w:p>
-            <w:pPr>
-              <w:pStyle w:val="Normal"/>
-              <w:keepNext/>
-              <w:keepLines w:val="false"/>
-              <w:widowControl/>
-              <w:spacing w:lineRule="auto" w:line="240" w:before="0" w:after="0"/>
-              <w:ind w:left="0" w:right="0" w:hanging="0"/>
-              <w:jc w:val="left"/>
-              <w:rPr/>
-            </w:pPr>
-            <w:r>
-              <w:rPr/>
-            </w:r>
-          </w:p>
-        </w:tc>
-        <w:tc>
-          <w:tcPr>
-            <w:tcW w:w="1608" w:type="dxa"/>
-            <w:tcBorders>
-              <w:top w:val="single" w:sz="8" w:space="0" w:color="E4E4E4"/>
-              <w:left w:val="single" w:sz="8" w:space="0" w:color="E4E4E4"/>
-              <w:bottom w:val="single" w:sz="8" w:space="0" w:color="E4E4E4"/>
-              <w:insideH w:val="single" w:sz="8" w:space="0" w:color="E4E4E4"/>
-              <w:right w:val="single" w:sz="8" w:space="0" w:color="E4E4E4"/>
-              <w:insideV w:val="single" w:sz="8" w:space="0" w:color="E4E4E4"/>
-            </w:tcBorders>
-            <w:shd w:fill="FFFFFF" w:val="clear"/>
-            <w:tcMar>
-              <w:left w:w="80" w:type="dxa"/>
+            <w:tcW w:w="1588" w:type="dxa"/>
+            <w:tcBorders>
+              <w:top w:val="single" w:sz="8" w:space="0" w:color="E4E4E4"/>
+              <w:left w:val="single" w:sz="8" w:space="0" w:color="E4E4E4"/>
+              <w:bottom w:val="single" w:sz="8" w:space="0" w:color="E4E4E4"/>
+              <w:insideH w:val="single" w:sz="8" w:space="0" w:color="E4E4E4"/>
+              <w:right w:val="single" w:sz="8" w:space="0" w:color="E4E4E4"/>
+              <w:insideV w:val="single" w:sz="8" w:space="0" w:color="E4E4E4"/>
+            </w:tcBorders>
+            <w:shd w:fill="FFFFFF" w:val="clear"/>
+            <w:tcMar>
+              <w:left w:w="60" w:type="dxa"/>
+            </w:tcMar>
+          </w:tcPr>
+          <w:p>
+            <w:pPr>
+              <w:pStyle w:val="Normal"/>
+              <w:keepNext/>
+              <w:keepLines w:val="false"/>
+              <w:widowControl/>
+              <w:spacing w:lineRule="auto" w:line="240" w:before="0" w:after="0"/>
+              <w:ind w:left="0" w:right="0" w:hanging="0"/>
+              <w:jc w:val="left"/>
+              <w:rPr/>
+            </w:pPr>
+            <w:r>
+              <w:rPr/>
+            </w:r>
+          </w:p>
+        </w:tc>
+        <w:tc>
+          <w:tcPr>
+            <w:tcW w:w="1612" w:type="dxa"/>
+            <w:tcBorders>
+              <w:top w:val="single" w:sz="8" w:space="0" w:color="E4E4E4"/>
+              <w:left w:val="single" w:sz="8" w:space="0" w:color="E4E4E4"/>
+              <w:bottom w:val="single" w:sz="8" w:space="0" w:color="E4E4E4"/>
+              <w:insideH w:val="single" w:sz="8" w:space="0" w:color="E4E4E4"/>
+              <w:right w:val="single" w:sz="8" w:space="0" w:color="E4E4E4"/>
+              <w:insideV w:val="single" w:sz="8" w:space="0" w:color="E4E4E4"/>
+            </w:tcBorders>
+            <w:shd w:fill="FFFFFF" w:val="clear"/>
+            <w:tcMar>
+              <w:left w:w="60" w:type="dxa"/>
             </w:tcMar>
           </w:tcPr>
           <w:p>
@@ -1425,7 +1425,7 @@
         </w:trPr>
         <w:tc>
           <w:tcPr>
-            <w:tcW w:w="11113" w:type="dxa"/>
+            <w:tcW w:w="11110" w:type="dxa"/>
             <w:tcBorders>
               <w:top w:val="single" w:sz="8" w:space="0" w:color="E4E4E4"/>
               <w:left w:val="single" w:sz="8" w:space="0" w:color="E4E4E4"/>
@@ -1437,7 +1437,7 @@
             <w:shd w:fill="FFFFFF" w:val="clear"/>
             <w:tcMar>
               <w:top w:w="60" w:type="dxa"/>
-              <w:left w:w="40" w:type="dxa"/>
+              <w:left w:w="20" w:type="dxa"/>
               <w:bottom w:w="60" w:type="dxa"/>
               <w:right w:w="60" w:type="dxa"/>
             </w:tcMar>
@@ -1461,50 +1461,50 @@
         </w:tc>
         <w:tc>
           <w:tcPr>
-            <w:tcW w:w="1589" w:type="dxa"/>
-            <w:tcBorders>
-              <w:top w:val="single" w:sz="8" w:space="0" w:color="E4E4E4"/>
-              <w:left w:val="single" w:sz="8" w:space="0" w:color="E4E4E4"/>
-              <w:bottom w:val="single" w:sz="8" w:space="0" w:color="E4E4E4"/>
-              <w:insideH w:val="single" w:sz="8" w:space="0" w:color="E4E4E4"/>
-              <w:right w:val="single" w:sz="8" w:space="0" w:color="E4E4E4"/>
-              <w:insideV w:val="single" w:sz="8" w:space="0" w:color="E4E4E4"/>
-            </w:tcBorders>
-            <w:shd w:fill="FFFFFF" w:val="clear"/>
-            <w:tcMar>
-              <w:left w:w="80" w:type="dxa"/>
-            </w:tcMar>
-          </w:tcPr>
-          <w:p>
-            <w:pPr>
-              <w:pStyle w:val="Normal"/>
-              <w:keepNext/>
-              <w:keepLines w:val="false"/>
-              <w:widowControl/>
-              <w:spacing w:lineRule="auto" w:line="240" w:before="0" w:after="0"/>
-              <w:ind w:left="0" w:right="0" w:hanging="0"/>
-              <w:jc w:val="left"/>
-              <w:rPr/>
-            </w:pPr>
-            <w:r>
-              <w:rPr/>
-            </w:r>
-          </w:p>
-        </w:tc>
-        <w:tc>
-          <w:tcPr>
-            <w:tcW w:w="1608" w:type="dxa"/>
-            <w:tcBorders>
-              <w:top w:val="single" w:sz="8" w:space="0" w:color="E4E4E4"/>
-              <w:left w:val="single" w:sz="8" w:space="0" w:color="E4E4E4"/>
-              <w:bottom w:val="single" w:sz="8" w:space="0" w:color="E4E4E4"/>
-              <w:insideH w:val="single" w:sz="8" w:space="0" w:color="E4E4E4"/>
-              <w:right w:val="single" w:sz="8" w:space="0" w:color="E4E4E4"/>
-              <w:insideV w:val="single" w:sz="8" w:space="0" w:color="E4E4E4"/>
-            </w:tcBorders>
-            <w:shd w:fill="FFFFFF" w:val="clear"/>
-            <w:tcMar>
-              <w:left w:w="80" w:type="dxa"/>
+            <w:tcW w:w="1588" w:type="dxa"/>
+            <w:tcBorders>
+              <w:top w:val="single" w:sz="8" w:space="0" w:color="E4E4E4"/>
+              <w:left w:val="single" w:sz="8" w:space="0" w:color="E4E4E4"/>
+              <w:bottom w:val="single" w:sz="8" w:space="0" w:color="E4E4E4"/>
+              <w:insideH w:val="single" w:sz="8" w:space="0" w:color="E4E4E4"/>
+              <w:right w:val="single" w:sz="8" w:space="0" w:color="E4E4E4"/>
+              <w:insideV w:val="single" w:sz="8" w:space="0" w:color="E4E4E4"/>
+            </w:tcBorders>
+            <w:shd w:fill="FFFFFF" w:val="clear"/>
+            <w:tcMar>
+              <w:left w:w="60" w:type="dxa"/>
+            </w:tcMar>
+          </w:tcPr>
+          <w:p>
+            <w:pPr>
+              <w:pStyle w:val="Normal"/>
+              <w:keepNext/>
+              <w:keepLines w:val="false"/>
+              <w:widowControl/>
+              <w:spacing w:lineRule="auto" w:line="240" w:before="0" w:after="0"/>
+              <w:ind w:left="0" w:right="0" w:hanging="0"/>
+              <w:jc w:val="left"/>
+              <w:rPr/>
+            </w:pPr>
+            <w:r>
+              <w:rPr/>
+            </w:r>
+          </w:p>
+        </w:tc>
+        <w:tc>
+          <w:tcPr>
+            <w:tcW w:w="1612" w:type="dxa"/>
+            <w:tcBorders>
+              <w:top w:val="single" w:sz="8" w:space="0" w:color="E4E4E4"/>
+              <w:left w:val="single" w:sz="8" w:space="0" w:color="E4E4E4"/>
+              <w:bottom w:val="single" w:sz="8" w:space="0" w:color="E4E4E4"/>
+              <w:insideH w:val="single" w:sz="8" w:space="0" w:color="E4E4E4"/>
+              <w:right w:val="single" w:sz="8" w:space="0" w:color="E4E4E4"/>
+              <w:insideV w:val="single" w:sz="8" w:space="0" w:color="E4E4E4"/>
+            </w:tcBorders>
+            <w:shd w:fill="FFFFFF" w:val="clear"/>
+            <w:tcMar>
+              <w:left w:w="60" w:type="dxa"/>
             </w:tcMar>
           </w:tcPr>
           <w:p>
@@ -1531,7 +1531,7 @@
         </w:trPr>
         <w:tc>
           <w:tcPr>
-            <w:tcW w:w="11113" w:type="dxa"/>
+            <w:tcW w:w="11110" w:type="dxa"/>
             <w:tcBorders>
               <w:top w:val="single" w:sz="8" w:space="0" w:color="E4E4E4"/>
               <w:left w:val="single" w:sz="8" w:space="0" w:color="E4E4E4"/>
@@ -1543,7 +1543,7 @@
             <w:shd w:fill="FFFFFF" w:val="clear"/>
             <w:tcMar>
               <w:top w:w="60" w:type="dxa"/>
-              <w:left w:w="40" w:type="dxa"/>
+              <w:left w:w="20" w:type="dxa"/>
               <w:bottom w:w="60" w:type="dxa"/>
               <w:right w:w="60" w:type="dxa"/>
             </w:tcMar>
@@ -1633,50 +1633,50 @@
         </w:tc>
         <w:tc>
           <w:tcPr>
-            <w:tcW w:w="1589" w:type="dxa"/>
-            <w:tcBorders>
-              <w:top w:val="single" w:sz="8" w:space="0" w:color="E4E4E4"/>
-              <w:left w:val="single" w:sz="8" w:space="0" w:color="E4E4E4"/>
-              <w:bottom w:val="single" w:sz="8" w:space="0" w:color="E4E4E4"/>
-              <w:insideH w:val="single" w:sz="8" w:space="0" w:color="E4E4E4"/>
-              <w:right w:val="single" w:sz="8" w:space="0" w:color="E4E4E4"/>
-              <w:insideV w:val="single" w:sz="8" w:space="0" w:color="E4E4E4"/>
-            </w:tcBorders>
-            <w:shd w:fill="FFFFFF" w:val="clear"/>
-            <w:tcMar>
-              <w:left w:w="80" w:type="dxa"/>
-            </w:tcMar>
-          </w:tcPr>
-          <w:p>
-            <w:pPr>
-              <w:pStyle w:val="Normal"/>
-              <w:keepNext/>
-              <w:keepLines w:val="false"/>
-              <w:widowControl/>
-              <w:spacing w:lineRule="auto" w:line="240" w:before="0" w:after="0"/>
-              <w:ind w:left="0" w:right="0" w:hanging="0"/>
-              <w:jc w:val="left"/>
-              <w:rPr/>
-            </w:pPr>
-            <w:r>
-              <w:rPr/>
-            </w:r>
-          </w:p>
-        </w:tc>
-        <w:tc>
-          <w:tcPr>
-            <w:tcW w:w="1608" w:type="dxa"/>
-            <w:tcBorders>
-              <w:top w:val="single" w:sz="8" w:space="0" w:color="E4E4E4"/>
-              <w:left w:val="single" w:sz="8" w:space="0" w:color="E4E4E4"/>
-              <w:bottom w:val="single" w:sz="8" w:space="0" w:color="E4E4E4"/>
-              <w:insideH w:val="single" w:sz="8" w:space="0" w:color="E4E4E4"/>
-              <w:right w:val="single" w:sz="8" w:space="0" w:color="E4E4E4"/>
-              <w:insideV w:val="single" w:sz="8" w:space="0" w:color="E4E4E4"/>
-            </w:tcBorders>
-            <w:shd w:fill="FFFFFF" w:val="clear"/>
-            <w:tcMar>
-              <w:left w:w="80" w:type="dxa"/>
+            <w:tcW w:w="1588" w:type="dxa"/>
+            <w:tcBorders>
+              <w:top w:val="single" w:sz="8" w:space="0" w:color="E4E4E4"/>
+              <w:left w:val="single" w:sz="8" w:space="0" w:color="E4E4E4"/>
+              <w:bottom w:val="single" w:sz="8" w:space="0" w:color="E4E4E4"/>
+              <w:insideH w:val="single" w:sz="8" w:space="0" w:color="E4E4E4"/>
+              <w:right w:val="single" w:sz="8" w:space="0" w:color="E4E4E4"/>
+              <w:insideV w:val="single" w:sz="8" w:space="0" w:color="E4E4E4"/>
+            </w:tcBorders>
+            <w:shd w:fill="FFFFFF" w:val="clear"/>
+            <w:tcMar>
+              <w:left w:w="60" w:type="dxa"/>
+            </w:tcMar>
+          </w:tcPr>
+          <w:p>
+            <w:pPr>
+              <w:pStyle w:val="Normal"/>
+              <w:keepNext/>
+              <w:keepLines w:val="false"/>
+              <w:widowControl/>
+              <w:spacing w:lineRule="auto" w:line="240" w:before="0" w:after="0"/>
+              <w:ind w:left="0" w:right="0" w:hanging="0"/>
+              <w:jc w:val="left"/>
+              <w:rPr/>
+            </w:pPr>
+            <w:r>
+              <w:rPr/>
+            </w:r>
+          </w:p>
+        </w:tc>
+        <w:tc>
+          <w:tcPr>
+            <w:tcW w:w="1612" w:type="dxa"/>
+            <w:tcBorders>
+              <w:top w:val="single" w:sz="8" w:space="0" w:color="E4E4E4"/>
+              <w:left w:val="single" w:sz="8" w:space="0" w:color="E4E4E4"/>
+              <w:bottom w:val="single" w:sz="8" w:space="0" w:color="E4E4E4"/>
+              <w:insideH w:val="single" w:sz="8" w:space="0" w:color="E4E4E4"/>
+              <w:right w:val="single" w:sz="8" w:space="0" w:color="E4E4E4"/>
+              <w:insideV w:val="single" w:sz="8" w:space="0" w:color="E4E4E4"/>
+            </w:tcBorders>
+            <w:shd w:fill="FFFFFF" w:val="clear"/>
+            <w:tcMar>
+              <w:left w:w="60" w:type="dxa"/>
             </w:tcMar>
           </w:tcPr>
           <w:p>
@@ -1693,6 +1693,20 @@
             <w:r>
               <w:rPr/>
               <w:t>Permission for write access to External storage is used to save the clicked imges into the external storage and then read them from there.</w:t>
+            </w:r>
+          </w:p>
+          <w:p>
+            <w:pPr>
+              <w:pStyle w:val="Normal"/>
+              <w:widowControl/>
+              <w:spacing w:lineRule="auto" w:line="240" w:before="0" w:after="0"/>
+              <w:ind w:left="0" w:right="0" w:hanging="0"/>
+              <w:jc w:val="left"/>
+              <w:rPr/>
+            </w:pPr>
+            <w:r>
+              <w:rPr/>
+              <w:t>Permissions for read and writing sync settings for SyncAdapters and Permission for internet to access the data from network in background using syncAdapters</w:t>
             </w:r>
           </w:p>
         </w:tc>
@@ -1703,7 +1717,7 @@
         </w:trPr>
         <w:tc>
           <w:tcPr>
-            <w:tcW w:w="11113" w:type="dxa"/>
+            <w:tcW w:w="11110" w:type="dxa"/>
             <w:tcBorders>
               <w:top w:val="single" w:sz="8" w:space="0" w:color="E4E4E4"/>
               <w:left w:val="single" w:sz="8" w:space="0" w:color="E4E4E4"/>
@@ -1714,7 +1728,7 @@
             </w:tcBorders>
             <w:shd w:fill="E5F2F9" w:val="clear"/>
             <w:tcMar>
-              <w:left w:w="80" w:type="dxa"/>
+              <w:left w:w="60" w:type="dxa"/>
             </w:tcMar>
           </w:tcPr>
           <w:p>
@@ -1741,7 +1755,7 @@
         </w:tc>
         <w:tc>
           <w:tcPr>
-            <w:tcW w:w="1589" w:type="dxa"/>
+            <w:tcW w:w="1588" w:type="dxa"/>
             <w:tcBorders>
               <w:top w:val="single" w:sz="8" w:space="0" w:color="E4E4E4"/>
               <w:left w:val="single" w:sz="8" w:space="0" w:color="E4E4E4"/>
@@ -1752,23 +1766,23 @@
             </w:tcBorders>
             <w:shd w:fill="E5F2F9" w:val="clear"/>
             <w:tcMar>
-              <w:left w:w="80" w:type="dxa"/>
-            </w:tcMar>
-          </w:tcPr>
-          <w:p>
-            <w:pPr>
-              <w:pStyle w:val="Normal"/>
-              <w:spacing w:before="0" w:after="0"/>
-              <w:rPr/>
-            </w:pPr>
-            <w:r>
-              <w:rPr/>
-            </w:r>
-          </w:p>
-        </w:tc>
-        <w:tc>
-          <w:tcPr>
-            <w:tcW w:w="1608" w:type="dxa"/>
+              <w:left w:w="60" w:type="dxa"/>
+            </w:tcMar>
+          </w:tcPr>
+          <w:p>
+            <w:pPr>
+              <w:pStyle w:val="Normal"/>
+              <w:spacing w:before="0" w:after="0"/>
+              <w:rPr/>
+            </w:pPr>
+            <w:r>
+              <w:rPr/>
+            </w:r>
+          </w:p>
+        </w:tc>
+        <w:tc>
+          <w:tcPr>
+            <w:tcW w:w="1612" w:type="dxa"/>
             <w:tcBorders>
               <w:top w:val="single" w:sz="8" w:space="0" w:color="E4E4E4"/>
               <w:left w:val="single" w:sz="8" w:space="0" w:color="E4E4E4"/>
@@ -1779,7 +1793,7 @@
             </w:tcBorders>
             <w:shd w:fill="E5F2F9" w:val="clear"/>
             <w:tcMar>
-              <w:left w:w="80" w:type="dxa"/>
+              <w:left w:w="60" w:type="dxa"/>
             </w:tcMar>
           </w:tcPr>
           <w:p>
@@ -1800,18 +1814,18 @@
         </w:trPr>
         <w:tc>
           <w:tcPr>
-            <w:tcW w:w="11113" w:type="dxa"/>
-            <w:tcBorders>
-              <w:top w:val="single" w:sz="8" w:space="0" w:color="E4E4E4"/>
-              <w:left w:val="single" w:sz="8" w:space="0" w:color="E4E4E4"/>
-              <w:bottom w:val="single" w:sz="8" w:space="0" w:color="E4E4E4"/>
-              <w:insideH w:val="single" w:sz="8" w:space="0" w:color="E4E4E4"/>
-              <w:right w:val="single" w:sz="8" w:space="0" w:color="E4E4E4"/>
-              <w:insideV w:val="single" w:sz="8" w:space="0" w:color="E4E4E4"/>
-            </w:tcBorders>
-            <w:shd w:fill="FFFFFF" w:val="clear"/>
-            <w:tcMar>
-              <w:left w:w="80" w:type="dxa"/>
+            <w:tcW w:w="11110" w:type="dxa"/>
+            <w:tcBorders>
+              <w:top w:val="single" w:sz="8" w:space="0" w:color="E4E4E4"/>
+              <w:left w:val="single" w:sz="8" w:space="0" w:color="E4E4E4"/>
+              <w:bottom w:val="single" w:sz="8" w:space="0" w:color="E4E4E4"/>
+              <w:insideH w:val="single" w:sz="8" w:space="0" w:color="E4E4E4"/>
+              <w:right w:val="single" w:sz="8" w:space="0" w:color="E4E4E4"/>
+              <w:insideV w:val="single" w:sz="8" w:space="0" w:color="E4E4E4"/>
+            </w:tcBorders>
+            <w:shd w:fill="FFFFFF" w:val="clear"/>
+            <w:tcMar>
+              <w:left w:w="60" w:type="dxa"/>
             </w:tcMar>
           </w:tcPr>
           <w:p>
@@ -1832,45 +1846,45 @@
         </w:tc>
         <w:tc>
           <w:tcPr>
-            <w:tcW w:w="1589" w:type="dxa"/>
-            <w:tcBorders>
-              <w:top w:val="single" w:sz="8" w:space="0" w:color="E4E4E4"/>
-              <w:left w:val="single" w:sz="8" w:space="0" w:color="E4E4E4"/>
-              <w:bottom w:val="single" w:sz="8" w:space="0" w:color="E4E4E4"/>
-              <w:insideH w:val="single" w:sz="8" w:space="0" w:color="E4E4E4"/>
-              <w:right w:val="single" w:sz="8" w:space="0" w:color="E4E4E4"/>
-              <w:insideV w:val="single" w:sz="8" w:space="0" w:color="E4E4E4"/>
-            </w:tcBorders>
-            <w:shd w:fill="FFFFFF" w:val="clear"/>
-            <w:tcMar>
-              <w:left w:w="80" w:type="dxa"/>
-            </w:tcMar>
-          </w:tcPr>
-          <w:p>
-            <w:pPr>
-              <w:pStyle w:val="Normal"/>
-              <w:spacing w:before="0" w:after="0"/>
-              <w:rPr/>
-            </w:pPr>
-            <w:r>
-              <w:rPr/>
-            </w:r>
-          </w:p>
-        </w:tc>
-        <w:tc>
-          <w:tcPr>
-            <w:tcW w:w="1608" w:type="dxa"/>
-            <w:tcBorders>
-              <w:top w:val="single" w:sz="8" w:space="0" w:color="E4E4E4"/>
-              <w:left w:val="single" w:sz="8" w:space="0" w:color="E4E4E4"/>
-              <w:bottom w:val="single" w:sz="8" w:space="0" w:color="E4E4E4"/>
-              <w:insideH w:val="single" w:sz="8" w:space="0" w:color="E4E4E4"/>
-              <w:right w:val="single" w:sz="8" w:space="0" w:color="E4E4E4"/>
-              <w:insideV w:val="single" w:sz="8" w:space="0" w:color="E4E4E4"/>
-            </w:tcBorders>
-            <w:shd w:fill="FFFFFF" w:val="clear"/>
-            <w:tcMar>
-              <w:left w:w="80" w:type="dxa"/>
+            <w:tcW w:w="1588" w:type="dxa"/>
+            <w:tcBorders>
+              <w:top w:val="single" w:sz="8" w:space="0" w:color="E4E4E4"/>
+              <w:left w:val="single" w:sz="8" w:space="0" w:color="E4E4E4"/>
+              <w:bottom w:val="single" w:sz="8" w:space="0" w:color="E4E4E4"/>
+              <w:insideH w:val="single" w:sz="8" w:space="0" w:color="E4E4E4"/>
+              <w:right w:val="single" w:sz="8" w:space="0" w:color="E4E4E4"/>
+              <w:insideV w:val="single" w:sz="8" w:space="0" w:color="E4E4E4"/>
+            </w:tcBorders>
+            <w:shd w:fill="FFFFFF" w:val="clear"/>
+            <w:tcMar>
+              <w:left w:w="60" w:type="dxa"/>
+            </w:tcMar>
+          </w:tcPr>
+          <w:p>
+            <w:pPr>
+              <w:pStyle w:val="Normal"/>
+              <w:spacing w:before="0" w:after="0"/>
+              <w:rPr/>
+            </w:pPr>
+            <w:r>
+              <w:rPr/>
+            </w:r>
+          </w:p>
+        </w:tc>
+        <w:tc>
+          <w:tcPr>
+            <w:tcW w:w="1612" w:type="dxa"/>
+            <w:tcBorders>
+              <w:top w:val="single" w:sz="8" w:space="0" w:color="E4E4E4"/>
+              <w:left w:val="single" w:sz="8" w:space="0" w:color="E4E4E4"/>
+              <w:bottom w:val="single" w:sz="8" w:space="0" w:color="E4E4E4"/>
+              <w:insideH w:val="single" w:sz="8" w:space="0" w:color="E4E4E4"/>
+              <w:right w:val="single" w:sz="8" w:space="0" w:color="E4E4E4"/>
+              <w:insideV w:val="single" w:sz="8" w:space="0" w:color="E4E4E4"/>
+            </w:tcBorders>
+            <w:shd w:fill="FFFFFF" w:val="clear"/>
+            <w:tcMar>
+              <w:left w:w="60" w:type="dxa"/>
             </w:tcMar>
           </w:tcPr>
           <w:p>
@@ -1892,7 +1906,7 @@
         </w:trPr>
         <w:tc>
           <w:tcPr>
-            <w:tcW w:w="11113" w:type="dxa"/>
+            <w:tcW w:w="11110" w:type="dxa"/>
             <w:tcBorders>
               <w:top w:val="single" w:sz="8" w:space="0" w:color="E4E4E4"/>
               <w:left w:val="single" w:sz="8" w:space="0" w:color="E4E4E4"/>
@@ -1903,7 +1917,7 @@
             </w:tcBorders>
             <w:shd w:fill="E5F2F9" w:val="clear"/>
             <w:tcMar>
-              <w:left w:w="80" w:type="dxa"/>
+              <w:left w:w="60" w:type="dxa"/>
             </w:tcMar>
           </w:tcPr>
           <w:p>
@@ -1930,7 +1944,7 @@
         </w:tc>
         <w:tc>
           <w:tcPr>
-            <w:tcW w:w="1589" w:type="dxa"/>
+            <w:tcW w:w="1588" w:type="dxa"/>
             <w:tcBorders>
               <w:top w:val="single" w:sz="8" w:space="0" w:color="E4E4E4"/>
               <w:left w:val="single" w:sz="8" w:space="0" w:color="E4E4E4"/>
@@ -1941,23 +1955,23 @@
             </w:tcBorders>
             <w:shd w:fill="E5F2F9" w:val="clear"/>
             <w:tcMar>
-              <w:left w:w="80" w:type="dxa"/>
-            </w:tcMar>
-          </w:tcPr>
-          <w:p>
-            <w:pPr>
-              <w:pStyle w:val="Normal"/>
-              <w:spacing w:before="0" w:after="0"/>
-              <w:rPr/>
-            </w:pPr>
-            <w:r>
-              <w:rPr/>
-            </w:r>
-          </w:p>
-        </w:tc>
-        <w:tc>
-          <w:tcPr>
-            <w:tcW w:w="1608" w:type="dxa"/>
+              <w:left w:w="60" w:type="dxa"/>
+            </w:tcMar>
+          </w:tcPr>
+          <w:p>
+            <w:pPr>
+              <w:pStyle w:val="Normal"/>
+              <w:spacing w:before="0" w:after="0"/>
+              <w:rPr/>
+            </w:pPr>
+            <w:r>
+              <w:rPr/>
+            </w:r>
+          </w:p>
+        </w:tc>
+        <w:tc>
+          <w:tcPr>
+            <w:tcW w:w="1612" w:type="dxa"/>
             <w:tcBorders>
               <w:top w:val="single" w:sz="8" w:space="0" w:color="E4E4E4"/>
               <w:left w:val="single" w:sz="8" w:space="0" w:color="E4E4E4"/>
@@ -1968,7 +1982,7 @@
             </w:tcBorders>
             <w:shd w:fill="E5F2F9" w:val="clear"/>
             <w:tcMar>
-              <w:left w:w="80" w:type="dxa"/>
+              <w:left w:w="60" w:type="dxa"/>
             </w:tcMar>
           </w:tcPr>
           <w:p>
@@ -1989,7 +2003,7 @@
         </w:trPr>
         <w:tc>
           <w:tcPr>
-            <w:tcW w:w="11113" w:type="dxa"/>
+            <w:tcW w:w="11110" w:type="dxa"/>
             <w:tcBorders>
               <w:top w:val="single" w:sz="8" w:space="0" w:color="E4E4E4"/>
               <w:left w:val="single" w:sz="8" w:space="0" w:color="E4E4E4"/>
@@ -2001,7 +2015,7 @@
             <w:shd w:fill="FFFFFF" w:val="clear"/>
             <w:tcMar>
               <w:top w:w="60" w:type="dxa"/>
-              <w:left w:w="40" w:type="dxa"/>
+              <w:left w:w="20" w:type="dxa"/>
               <w:bottom w:w="60" w:type="dxa"/>
               <w:right w:w="60" w:type="dxa"/>
             </w:tcMar>
@@ -2020,45 +2034,45 @@
         </w:tc>
         <w:tc>
           <w:tcPr>
-            <w:tcW w:w="1589" w:type="dxa"/>
-            <w:tcBorders>
-              <w:top w:val="single" w:sz="8" w:space="0" w:color="E4E4E4"/>
-              <w:left w:val="single" w:sz="8" w:space="0" w:color="E4E4E4"/>
-              <w:bottom w:val="single" w:sz="8" w:space="0" w:color="E4E4E4"/>
-              <w:insideH w:val="single" w:sz="8" w:space="0" w:color="E4E4E4"/>
-              <w:right w:val="single" w:sz="8" w:space="0" w:color="E4E4E4"/>
-              <w:insideV w:val="single" w:sz="8" w:space="0" w:color="E4E4E4"/>
-            </w:tcBorders>
-            <w:shd w:fill="FFFFFF" w:val="clear"/>
-            <w:tcMar>
-              <w:left w:w="80" w:type="dxa"/>
-            </w:tcMar>
-          </w:tcPr>
-          <w:p>
-            <w:pPr>
-              <w:pStyle w:val="Normal"/>
-              <w:spacing w:before="0" w:after="0"/>
-              <w:rPr/>
-            </w:pPr>
-            <w:r>
-              <w:rPr/>
-            </w:r>
-          </w:p>
-        </w:tc>
-        <w:tc>
-          <w:tcPr>
-            <w:tcW w:w="1608" w:type="dxa"/>
-            <w:tcBorders>
-              <w:top w:val="single" w:sz="8" w:space="0" w:color="E4E4E4"/>
-              <w:left w:val="single" w:sz="8" w:space="0" w:color="E4E4E4"/>
-              <w:bottom w:val="single" w:sz="8" w:space="0" w:color="E4E4E4"/>
-              <w:insideH w:val="single" w:sz="8" w:space="0" w:color="E4E4E4"/>
-              <w:right w:val="single" w:sz="8" w:space="0" w:color="E4E4E4"/>
-              <w:insideV w:val="single" w:sz="8" w:space="0" w:color="E4E4E4"/>
-            </w:tcBorders>
-            <w:shd w:fill="FFFFFF" w:val="clear"/>
-            <w:tcMar>
-              <w:left w:w="80" w:type="dxa"/>
+            <w:tcW w:w="1588" w:type="dxa"/>
+            <w:tcBorders>
+              <w:top w:val="single" w:sz="8" w:space="0" w:color="E4E4E4"/>
+              <w:left w:val="single" w:sz="8" w:space="0" w:color="E4E4E4"/>
+              <w:bottom w:val="single" w:sz="8" w:space="0" w:color="E4E4E4"/>
+              <w:insideH w:val="single" w:sz="8" w:space="0" w:color="E4E4E4"/>
+              <w:right w:val="single" w:sz="8" w:space="0" w:color="E4E4E4"/>
+              <w:insideV w:val="single" w:sz="8" w:space="0" w:color="E4E4E4"/>
+            </w:tcBorders>
+            <w:shd w:fill="FFFFFF" w:val="clear"/>
+            <w:tcMar>
+              <w:left w:w="60" w:type="dxa"/>
+            </w:tcMar>
+          </w:tcPr>
+          <w:p>
+            <w:pPr>
+              <w:pStyle w:val="Normal"/>
+              <w:spacing w:before="0" w:after="0"/>
+              <w:rPr/>
+            </w:pPr>
+            <w:r>
+              <w:rPr/>
+            </w:r>
+          </w:p>
+        </w:tc>
+        <w:tc>
+          <w:tcPr>
+            <w:tcW w:w="1612" w:type="dxa"/>
+            <w:tcBorders>
+              <w:top w:val="single" w:sz="8" w:space="0" w:color="E4E4E4"/>
+              <w:left w:val="single" w:sz="8" w:space="0" w:color="E4E4E4"/>
+              <w:bottom w:val="single" w:sz="8" w:space="0" w:color="E4E4E4"/>
+              <w:insideH w:val="single" w:sz="8" w:space="0" w:color="E4E4E4"/>
+              <w:right w:val="single" w:sz="8" w:space="0" w:color="E4E4E4"/>
+              <w:insideV w:val="single" w:sz="8" w:space="0" w:color="E4E4E4"/>
+            </w:tcBorders>
+            <w:shd w:fill="FFFFFF" w:val="clear"/>
+            <w:tcMar>
+              <w:left w:w="60" w:type="dxa"/>
             </w:tcMar>
           </w:tcPr>
           <w:p>
@@ -2080,7 +2094,7 @@
         </w:trPr>
         <w:tc>
           <w:tcPr>
-            <w:tcW w:w="11113" w:type="dxa"/>
+            <w:tcW w:w="11110" w:type="dxa"/>
             <w:tcBorders>
               <w:top w:val="single" w:sz="8" w:space="0" w:color="E4E4E4"/>
               <w:left w:val="single" w:sz="8" w:space="0" w:color="E4E4E4"/>
@@ -2092,7 +2106,7 @@
             <w:shd w:fill="FFFFFF" w:val="clear"/>
             <w:tcMar>
               <w:top w:w="60" w:type="dxa"/>
-              <w:left w:w="40" w:type="dxa"/>
+              <w:left w:w="20" w:type="dxa"/>
               <w:bottom w:w="60" w:type="dxa"/>
               <w:right w:w="60" w:type="dxa"/>
             </w:tcMar>
@@ -2122,45 +2136,45 @@
         </w:tc>
         <w:tc>
           <w:tcPr>
-            <w:tcW w:w="1589" w:type="dxa"/>
-            <w:tcBorders>
-              <w:top w:val="single" w:sz="8" w:space="0" w:color="E4E4E4"/>
-              <w:left w:val="single" w:sz="8" w:space="0" w:color="E4E4E4"/>
-              <w:bottom w:val="single" w:sz="8" w:space="0" w:color="E4E4E4"/>
-              <w:insideH w:val="single" w:sz="8" w:space="0" w:color="E4E4E4"/>
-              <w:right w:val="single" w:sz="8" w:space="0" w:color="E4E4E4"/>
-              <w:insideV w:val="single" w:sz="8" w:space="0" w:color="E4E4E4"/>
-            </w:tcBorders>
-            <w:shd w:fill="FFFFFF" w:val="clear"/>
-            <w:tcMar>
-              <w:left w:w="80" w:type="dxa"/>
-            </w:tcMar>
-          </w:tcPr>
-          <w:p>
-            <w:pPr>
-              <w:pStyle w:val="Normal"/>
-              <w:spacing w:before="0" w:after="0"/>
-              <w:rPr/>
-            </w:pPr>
-            <w:r>
-              <w:rPr/>
-            </w:r>
-          </w:p>
-        </w:tc>
-        <w:tc>
-          <w:tcPr>
-            <w:tcW w:w="1608" w:type="dxa"/>
-            <w:tcBorders>
-              <w:top w:val="single" w:sz="8" w:space="0" w:color="E4E4E4"/>
-              <w:left w:val="single" w:sz="8" w:space="0" w:color="E4E4E4"/>
-              <w:bottom w:val="single" w:sz="8" w:space="0" w:color="E4E4E4"/>
-              <w:insideH w:val="single" w:sz="8" w:space="0" w:color="E4E4E4"/>
-              <w:right w:val="single" w:sz="8" w:space="0" w:color="E4E4E4"/>
-              <w:insideV w:val="single" w:sz="8" w:space="0" w:color="E4E4E4"/>
-            </w:tcBorders>
-            <w:shd w:fill="FFFFFF" w:val="clear"/>
-            <w:tcMar>
-              <w:left w:w="80" w:type="dxa"/>
+            <w:tcW w:w="1588" w:type="dxa"/>
+            <w:tcBorders>
+              <w:top w:val="single" w:sz="8" w:space="0" w:color="E4E4E4"/>
+              <w:left w:val="single" w:sz="8" w:space="0" w:color="E4E4E4"/>
+              <w:bottom w:val="single" w:sz="8" w:space="0" w:color="E4E4E4"/>
+              <w:insideH w:val="single" w:sz="8" w:space="0" w:color="E4E4E4"/>
+              <w:right w:val="single" w:sz="8" w:space="0" w:color="E4E4E4"/>
+              <w:insideV w:val="single" w:sz="8" w:space="0" w:color="E4E4E4"/>
+            </w:tcBorders>
+            <w:shd w:fill="FFFFFF" w:val="clear"/>
+            <w:tcMar>
+              <w:left w:w="60" w:type="dxa"/>
+            </w:tcMar>
+          </w:tcPr>
+          <w:p>
+            <w:pPr>
+              <w:pStyle w:val="Normal"/>
+              <w:spacing w:before="0" w:after="0"/>
+              <w:rPr/>
+            </w:pPr>
+            <w:r>
+              <w:rPr/>
+            </w:r>
+          </w:p>
+        </w:tc>
+        <w:tc>
+          <w:tcPr>
+            <w:tcW w:w="1612" w:type="dxa"/>
+            <w:tcBorders>
+              <w:top w:val="single" w:sz="8" w:space="0" w:color="E4E4E4"/>
+              <w:left w:val="single" w:sz="8" w:space="0" w:color="E4E4E4"/>
+              <w:bottom w:val="single" w:sz="8" w:space="0" w:color="E4E4E4"/>
+              <w:insideH w:val="single" w:sz="8" w:space="0" w:color="E4E4E4"/>
+              <w:right w:val="single" w:sz="8" w:space="0" w:color="E4E4E4"/>
+              <w:insideV w:val="single" w:sz="8" w:space="0" w:color="E4E4E4"/>
+            </w:tcBorders>
+            <w:shd w:fill="FFFFFF" w:val="clear"/>
+            <w:tcMar>
+              <w:left w:w="60" w:type="dxa"/>
             </w:tcMar>
           </w:tcPr>
           <w:p>
@@ -2182,7 +2196,7 @@
         </w:trPr>
         <w:tc>
           <w:tcPr>
-            <w:tcW w:w="11113" w:type="dxa"/>
+            <w:tcW w:w="11110" w:type="dxa"/>
             <w:tcBorders>
               <w:top w:val="single" w:sz="8" w:space="0" w:color="E4E4E4"/>
               <w:left w:val="single" w:sz="8" w:space="0" w:color="E4E4E4"/>
@@ -2194,7 +2208,7 @@
             <w:shd w:fill="FFFFFF" w:val="clear"/>
             <w:tcMar>
               <w:top w:w="60" w:type="dxa"/>
-              <w:left w:w="40" w:type="dxa"/>
+              <w:left w:w="20" w:type="dxa"/>
               <w:bottom w:w="60" w:type="dxa"/>
               <w:right w:w="60" w:type="dxa"/>
             </w:tcMar>
@@ -2217,45 +2231,45 @@
         </w:tc>
         <w:tc>
           <w:tcPr>
-            <w:tcW w:w="1589" w:type="dxa"/>
-            <w:tcBorders>
-              <w:top w:val="single" w:sz="8" w:space="0" w:color="E4E4E4"/>
-              <w:left w:val="single" w:sz="8" w:space="0" w:color="E4E4E4"/>
-              <w:bottom w:val="single" w:sz="8" w:space="0" w:color="E4E4E4"/>
-              <w:insideH w:val="single" w:sz="8" w:space="0" w:color="E4E4E4"/>
-              <w:right w:val="single" w:sz="8" w:space="0" w:color="E4E4E4"/>
-              <w:insideV w:val="single" w:sz="8" w:space="0" w:color="E4E4E4"/>
-            </w:tcBorders>
-            <w:shd w:fill="FFFFFF" w:val="clear"/>
-            <w:tcMar>
-              <w:left w:w="80" w:type="dxa"/>
-            </w:tcMar>
-          </w:tcPr>
-          <w:p>
-            <w:pPr>
-              <w:pStyle w:val="Normal"/>
-              <w:spacing w:before="0" w:after="0"/>
-              <w:rPr/>
-            </w:pPr>
-            <w:r>
-              <w:rPr/>
-            </w:r>
-          </w:p>
-        </w:tc>
-        <w:tc>
-          <w:tcPr>
-            <w:tcW w:w="1608" w:type="dxa"/>
-            <w:tcBorders>
-              <w:top w:val="single" w:sz="8" w:space="0" w:color="E4E4E4"/>
-              <w:left w:val="single" w:sz="8" w:space="0" w:color="E4E4E4"/>
-              <w:bottom w:val="single" w:sz="8" w:space="0" w:color="E4E4E4"/>
-              <w:insideH w:val="single" w:sz="8" w:space="0" w:color="E4E4E4"/>
-              <w:right w:val="single" w:sz="8" w:space="0" w:color="E4E4E4"/>
-              <w:insideV w:val="single" w:sz="8" w:space="0" w:color="E4E4E4"/>
-            </w:tcBorders>
-            <w:shd w:fill="FFFFFF" w:val="clear"/>
-            <w:tcMar>
-              <w:left w:w="80" w:type="dxa"/>
+            <w:tcW w:w="1588" w:type="dxa"/>
+            <w:tcBorders>
+              <w:top w:val="single" w:sz="8" w:space="0" w:color="E4E4E4"/>
+              <w:left w:val="single" w:sz="8" w:space="0" w:color="E4E4E4"/>
+              <w:bottom w:val="single" w:sz="8" w:space="0" w:color="E4E4E4"/>
+              <w:insideH w:val="single" w:sz="8" w:space="0" w:color="E4E4E4"/>
+              <w:right w:val="single" w:sz="8" w:space="0" w:color="E4E4E4"/>
+              <w:insideV w:val="single" w:sz="8" w:space="0" w:color="E4E4E4"/>
+            </w:tcBorders>
+            <w:shd w:fill="FFFFFF" w:val="clear"/>
+            <w:tcMar>
+              <w:left w:w="60" w:type="dxa"/>
+            </w:tcMar>
+          </w:tcPr>
+          <w:p>
+            <w:pPr>
+              <w:pStyle w:val="Normal"/>
+              <w:spacing w:before="0" w:after="0"/>
+              <w:rPr/>
+            </w:pPr>
+            <w:r>
+              <w:rPr/>
+            </w:r>
+          </w:p>
+        </w:tc>
+        <w:tc>
+          <w:tcPr>
+            <w:tcW w:w="1612" w:type="dxa"/>
+            <w:tcBorders>
+              <w:top w:val="single" w:sz="8" w:space="0" w:color="E4E4E4"/>
+              <w:left w:val="single" w:sz="8" w:space="0" w:color="E4E4E4"/>
+              <w:bottom w:val="single" w:sz="8" w:space="0" w:color="E4E4E4"/>
+              <w:insideH w:val="single" w:sz="8" w:space="0" w:color="E4E4E4"/>
+              <w:right w:val="single" w:sz="8" w:space="0" w:color="E4E4E4"/>
+              <w:insideV w:val="single" w:sz="8" w:space="0" w:color="E4E4E4"/>
+            </w:tcBorders>
+            <w:shd w:fill="FFFFFF" w:val="clear"/>
+            <w:tcMar>
+              <w:left w:w="60" w:type="dxa"/>
             </w:tcMar>
           </w:tcPr>
           <w:p>
@@ -2277,7 +2291,7 @@
         </w:trPr>
         <w:tc>
           <w:tcPr>
-            <w:tcW w:w="11113" w:type="dxa"/>
+            <w:tcW w:w="11110" w:type="dxa"/>
             <w:tcBorders>
               <w:top w:val="single" w:sz="8" w:space="0" w:color="E4E4E4"/>
               <w:left w:val="single" w:sz="8" w:space="0" w:color="E4E4E4"/>
@@ -2289,7 +2303,7 @@
             <w:shd w:fill="FFFFFF" w:val="clear"/>
             <w:tcMar>
               <w:top w:w="60" w:type="dxa"/>
-              <w:left w:w="40" w:type="dxa"/>
+              <w:left w:w="20" w:type="dxa"/>
               <w:bottom w:w="60" w:type="dxa"/>
               <w:right w:w="60" w:type="dxa"/>
             </w:tcMar>
@@ -2378,45 +2392,45 @@
         </w:tc>
         <w:tc>
           <w:tcPr>
-            <w:tcW w:w="1589" w:type="dxa"/>
-            <w:tcBorders>
-              <w:top w:val="single" w:sz="8" w:space="0" w:color="E4E4E4"/>
-              <w:left w:val="single" w:sz="8" w:space="0" w:color="E4E4E4"/>
-              <w:bottom w:val="single" w:sz="8" w:space="0" w:color="E4E4E4"/>
-              <w:insideH w:val="single" w:sz="8" w:space="0" w:color="E4E4E4"/>
-              <w:right w:val="single" w:sz="8" w:space="0" w:color="E4E4E4"/>
-              <w:insideV w:val="single" w:sz="8" w:space="0" w:color="E4E4E4"/>
-            </w:tcBorders>
-            <w:shd w:fill="FFFFFF" w:val="clear"/>
-            <w:tcMar>
-              <w:left w:w="80" w:type="dxa"/>
-            </w:tcMar>
-          </w:tcPr>
-          <w:p>
-            <w:pPr>
-              <w:pStyle w:val="Normal"/>
-              <w:spacing w:before="0" w:after="0"/>
-              <w:rPr/>
-            </w:pPr>
-            <w:r>
-              <w:rPr/>
-            </w:r>
-          </w:p>
-        </w:tc>
-        <w:tc>
-          <w:tcPr>
-            <w:tcW w:w="1608" w:type="dxa"/>
-            <w:tcBorders>
-              <w:top w:val="single" w:sz="8" w:space="0" w:color="E4E4E4"/>
-              <w:left w:val="single" w:sz="8" w:space="0" w:color="E4E4E4"/>
-              <w:bottom w:val="single" w:sz="8" w:space="0" w:color="E4E4E4"/>
-              <w:insideH w:val="single" w:sz="8" w:space="0" w:color="E4E4E4"/>
-              <w:right w:val="single" w:sz="8" w:space="0" w:color="E4E4E4"/>
-              <w:insideV w:val="single" w:sz="8" w:space="0" w:color="E4E4E4"/>
-            </w:tcBorders>
-            <w:shd w:fill="FFFFFF" w:val="clear"/>
-            <w:tcMar>
-              <w:left w:w="80" w:type="dxa"/>
+            <w:tcW w:w="1588" w:type="dxa"/>
+            <w:tcBorders>
+              <w:top w:val="single" w:sz="8" w:space="0" w:color="E4E4E4"/>
+              <w:left w:val="single" w:sz="8" w:space="0" w:color="E4E4E4"/>
+              <w:bottom w:val="single" w:sz="8" w:space="0" w:color="E4E4E4"/>
+              <w:insideH w:val="single" w:sz="8" w:space="0" w:color="E4E4E4"/>
+              <w:right w:val="single" w:sz="8" w:space="0" w:color="E4E4E4"/>
+              <w:insideV w:val="single" w:sz="8" w:space="0" w:color="E4E4E4"/>
+            </w:tcBorders>
+            <w:shd w:fill="FFFFFF" w:val="clear"/>
+            <w:tcMar>
+              <w:left w:w="60" w:type="dxa"/>
+            </w:tcMar>
+          </w:tcPr>
+          <w:p>
+            <w:pPr>
+              <w:pStyle w:val="Normal"/>
+              <w:spacing w:before="0" w:after="0"/>
+              <w:rPr/>
+            </w:pPr>
+            <w:r>
+              <w:rPr/>
+            </w:r>
+          </w:p>
+        </w:tc>
+        <w:tc>
+          <w:tcPr>
+            <w:tcW w:w="1612" w:type="dxa"/>
+            <w:tcBorders>
+              <w:top w:val="single" w:sz="8" w:space="0" w:color="E4E4E4"/>
+              <w:left w:val="single" w:sz="8" w:space="0" w:color="E4E4E4"/>
+              <w:bottom w:val="single" w:sz="8" w:space="0" w:color="E4E4E4"/>
+              <w:insideH w:val="single" w:sz="8" w:space="0" w:color="E4E4E4"/>
+              <w:right w:val="single" w:sz="8" w:space="0" w:color="E4E4E4"/>
+              <w:insideV w:val="single" w:sz="8" w:space="0" w:color="E4E4E4"/>
+            </w:tcBorders>
+            <w:shd w:fill="FFFFFF" w:val="clear"/>
+            <w:tcMar>
+              <w:left w:w="60" w:type="dxa"/>
             </w:tcMar>
           </w:tcPr>
           <w:p>
@@ -2449,7 +2463,15 @@
             </w:pPr>
             <w:r>
               <w:rPr/>
-              <w:t>2. No Backend network Calls, No SyncAdapters,</w:t>
+              <w:t xml:space="preserve">2. It calls to a server that is hosted by me at foodbasket.innovaders.in, FoodBasketSyncAdapter , it uses network </w:t>
+            </w:r>
+            <w:r>
+              <w:rPr/>
+              <w:t>HTTP</w:t>
+            </w:r>
+            <w:r>
+              <w:rPr/>
+              <w:t xml:space="preserve"> GET request to pull data from remote server</w:t>
             </w:r>
           </w:p>
           <w:p>
@@ -2471,7 +2493,7 @@
         </w:trPr>
         <w:tc>
           <w:tcPr>
-            <w:tcW w:w="11113" w:type="dxa"/>
+            <w:tcW w:w="11110" w:type="dxa"/>
             <w:tcBorders>
               <w:top w:val="single" w:sz="8" w:space="0" w:color="E4E4E4"/>
               <w:left w:val="single" w:sz="8" w:space="0" w:color="E4E4E4"/>
@@ -2482,7 +2504,7 @@
             </w:tcBorders>
             <w:shd w:fill="E5F2F9" w:val="clear"/>
             <w:tcMar>
-              <w:left w:w="80" w:type="dxa"/>
+              <w:left w:w="60" w:type="dxa"/>
             </w:tcMar>
           </w:tcPr>
           <w:p>
@@ -2509,7 +2531,7 @@
         </w:tc>
         <w:tc>
           <w:tcPr>
-            <w:tcW w:w="1589" w:type="dxa"/>
+            <w:tcW w:w="1588" w:type="dxa"/>
             <w:tcBorders>
               <w:top w:val="single" w:sz="8" w:space="0" w:color="E4E4E4"/>
               <w:left w:val="single" w:sz="8" w:space="0" w:color="E4E4E4"/>
@@ -2520,23 +2542,23 @@
             </w:tcBorders>
             <w:shd w:fill="E5F2F9" w:val="clear"/>
             <w:tcMar>
-              <w:left w:w="80" w:type="dxa"/>
-            </w:tcMar>
-          </w:tcPr>
-          <w:p>
-            <w:pPr>
-              <w:pStyle w:val="Normal"/>
-              <w:spacing w:before="0" w:after="0"/>
-              <w:rPr/>
-            </w:pPr>
-            <w:r>
-              <w:rPr/>
-            </w:r>
-          </w:p>
-        </w:tc>
-        <w:tc>
-          <w:tcPr>
-            <w:tcW w:w="1608" w:type="dxa"/>
+              <w:left w:w="60" w:type="dxa"/>
+            </w:tcMar>
+          </w:tcPr>
+          <w:p>
+            <w:pPr>
+              <w:pStyle w:val="Normal"/>
+              <w:spacing w:before="0" w:after="0"/>
+              <w:rPr/>
+            </w:pPr>
+            <w:r>
+              <w:rPr/>
+            </w:r>
+          </w:p>
+        </w:tc>
+        <w:tc>
+          <w:tcPr>
+            <w:tcW w:w="1612" w:type="dxa"/>
             <w:tcBorders>
               <w:top w:val="single" w:sz="8" w:space="0" w:color="E4E4E4"/>
               <w:left w:val="single" w:sz="8" w:space="0" w:color="E4E4E4"/>
@@ -2547,7 +2569,7 @@
             </w:tcBorders>
             <w:shd w:fill="E5F2F9" w:val="clear"/>
             <w:tcMar>
-              <w:left w:w="80" w:type="dxa"/>
+              <w:left w:w="60" w:type="dxa"/>
             </w:tcMar>
           </w:tcPr>
           <w:p>
@@ -2568,7 +2590,7 @@
         </w:trPr>
         <w:tc>
           <w:tcPr>
-            <w:tcW w:w="11113" w:type="dxa"/>
+            <w:tcW w:w="11110" w:type="dxa"/>
             <w:tcBorders>
               <w:top w:val="single" w:sz="8" w:space="0" w:color="E4E4E4"/>
               <w:left w:val="single" w:sz="8" w:space="0" w:color="E4E4E4"/>
@@ -2580,7 +2602,7 @@
             <w:shd w:fill="FFFFFF" w:val="clear"/>
             <w:tcMar>
               <w:top w:w="60" w:type="dxa"/>
-              <w:left w:w="40" w:type="dxa"/>
+              <w:left w:w="20" w:type="dxa"/>
               <w:bottom w:w="60" w:type="dxa"/>
               <w:right w:w="60" w:type="dxa"/>
             </w:tcMar>
@@ -2604,50 +2626,50 @@
         </w:tc>
         <w:tc>
           <w:tcPr>
-            <w:tcW w:w="1589" w:type="dxa"/>
-            <w:tcBorders>
-              <w:top w:val="single" w:sz="8" w:space="0" w:color="E4E4E4"/>
-              <w:left w:val="single" w:sz="8" w:space="0" w:color="E4E4E4"/>
-              <w:bottom w:val="single" w:sz="8" w:space="0" w:color="E4E4E4"/>
-              <w:insideH w:val="single" w:sz="8" w:space="0" w:color="E4E4E4"/>
-              <w:right w:val="single" w:sz="8" w:space="0" w:color="E4E4E4"/>
-              <w:insideV w:val="single" w:sz="8" w:space="0" w:color="E4E4E4"/>
-            </w:tcBorders>
-            <w:shd w:fill="FFFFFF" w:val="clear"/>
-            <w:tcMar>
-              <w:left w:w="80" w:type="dxa"/>
-            </w:tcMar>
-          </w:tcPr>
-          <w:p>
-            <w:pPr>
-              <w:pStyle w:val="Normal"/>
-              <w:keepNext/>
-              <w:keepLines w:val="false"/>
-              <w:widowControl/>
-              <w:spacing w:lineRule="auto" w:line="240" w:before="0" w:after="0"/>
-              <w:ind w:left="0" w:right="0" w:hanging="0"/>
-              <w:jc w:val="left"/>
-              <w:rPr/>
-            </w:pPr>
-            <w:r>
-              <w:rPr/>
-            </w:r>
-          </w:p>
-        </w:tc>
-        <w:tc>
-          <w:tcPr>
-            <w:tcW w:w="1608" w:type="dxa"/>
-            <w:tcBorders>
-              <w:top w:val="single" w:sz="8" w:space="0" w:color="E4E4E4"/>
-              <w:left w:val="single" w:sz="8" w:space="0" w:color="E4E4E4"/>
-              <w:bottom w:val="single" w:sz="8" w:space="0" w:color="E4E4E4"/>
-              <w:insideH w:val="single" w:sz="8" w:space="0" w:color="E4E4E4"/>
-              <w:right w:val="single" w:sz="8" w:space="0" w:color="E4E4E4"/>
-              <w:insideV w:val="single" w:sz="8" w:space="0" w:color="E4E4E4"/>
-            </w:tcBorders>
-            <w:shd w:fill="FFFFFF" w:val="clear"/>
-            <w:tcMar>
-              <w:left w:w="80" w:type="dxa"/>
+            <w:tcW w:w="1588" w:type="dxa"/>
+            <w:tcBorders>
+              <w:top w:val="single" w:sz="8" w:space="0" w:color="E4E4E4"/>
+              <w:left w:val="single" w:sz="8" w:space="0" w:color="E4E4E4"/>
+              <w:bottom w:val="single" w:sz="8" w:space="0" w:color="E4E4E4"/>
+              <w:insideH w:val="single" w:sz="8" w:space="0" w:color="E4E4E4"/>
+              <w:right w:val="single" w:sz="8" w:space="0" w:color="E4E4E4"/>
+              <w:insideV w:val="single" w:sz="8" w:space="0" w:color="E4E4E4"/>
+            </w:tcBorders>
+            <w:shd w:fill="FFFFFF" w:val="clear"/>
+            <w:tcMar>
+              <w:left w:w="60" w:type="dxa"/>
+            </w:tcMar>
+          </w:tcPr>
+          <w:p>
+            <w:pPr>
+              <w:pStyle w:val="Normal"/>
+              <w:keepNext/>
+              <w:keepLines w:val="false"/>
+              <w:widowControl/>
+              <w:spacing w:lineRule="auto" w:line="240" w:before="0" w:after="0"/>
+              <w:ind w:left="0" w:right="0" w:hanging="0"/>
+              <w:jc w:val="left"/>
+              <w:rPr/>
+            </w:pPr>
+            <w:r>
+              <w:rPr/>
+            </w:r>
+          </w:p>
+        </w:tc>
+        <w:tc>
+          <w:tcPr>
+            <w:tcW w:w="1612" w:type="dxa"/>
+            <w:tcBorders>
+              <w:top w:val="single" w:sz="8" w:space="0" w:color="E4E4E4"/>
+              <w:left w:val="single" w:sz="8" w:space="0" w:color="E4E4E4"/>
+              <w:bottom w:val="single" w:sz="8" w:space="0" w:color="E4E4E4"/>
+              <w:insideH w:val="single" w:sz="8" w:space="0" w:color="E4E4E4"/>
+              <w:right w:val="single" w:sz="8" w:space="0" w:color="E4E4E4"/>
+              <w:insideV w:val="single" w:sz="8" w:space="0" w:color="E4E4E4"/>
+            </w:tcBorders>
+            <w:shd w:fill="FFFFFF" w:val="clear"/>
+            <w:tcMar>
+              <w:left w:w="60" w:type="dxa"/>
             </w:tcMar>
           </w:tcPr>
           <w:p>
@@ -2674,7 +2696,7 @@
         </w:trPr>
         <w:tc>
           <w:tcPr>
-            <w:tcW w:w="11113" w:type="dxa"/>
+            <w:tcW w:w="11110" w:type="dxa"/>
             <w:tcBorders>
               <w:top w:val="single" w:sz="8" w:space="0" w:color="E4E4E4"/>
               <w:left w:val="single" w:sz="8" w:space="0" w:color="E4E4E4"/>
@@ -2686,7 +2708,7 @@
             <w:shd w:fill="FFFFFF" w:val="clear"/>
             <w:tcMar>
               <w:top w:w="60" w:type="dxa"/>
-              <w:left w:w="40" w:type="dxa"/>
+              <w:left w:w="20" w:type="dxa"/>
               <w:bottom w:w="60" w:type="dxa"/>
               <w:right w:w="60" w:type="dxa"/>
             </w:tcMar>
@@ -2710,50 +2732,50 @@
         </w:tc>
         <w:tc>
           <w:tcPr>
-            <w:tcW w:w="1589" w:type="dxa"/>
-            <w:tcBorders>
-              <w:top w:val="single" w:sz="8" w:space="0" w:color="E4E4E4"/>
-              <w:left w:val="single" w:sz="8" w:space="0" w:color="E4E4E4"/>
-              <w:bottom w:val="single" w:sz="8" w:space="0" w:color="E4E4E4"/>
-              <w:insideH w:val="single" w:sz="8" w:space="0" w:color="E4E4E4"/>
-              <w:right w:val="single" w:sz="8" w:space="0" w:color="E4E4E4"/>
-              <w:insideV w:val="single" w:sz="8" w:space="0" w:color="E4E4E4"/>
-            </w:tcBorders>
-            <w:shd w:fill="FFFFFF" w:val="clear"/>
-            <w:tcMar>
-              <w:left w:w="80" w:type="dxa"/>
-            </w:tcMar>
-          </w:tcPr>
-          <w:p>
-            <w:pPr>
-              <w:pStyle w:val="Normal"/>
-              <w:keepNext/>
-              <w:keepLines w:val="false"/>
-              <w:widowControl/>
-              <w:spacing w:lineRule="auto" w:line="240" w:before="0" w:after="0"/>
-              <w:ind w:left="0" w:right="0" w:hanging="0"/>
-              <w:jc w:val="left"/>
-              <w:rPr/>
-            </w:pPr>
-            <w:r>
-              <w:rPr/>
-            </w:r>
-          </w:p>
-        </w:tc>
-        <w:tc>
-          <w:tcPr>
-            <w:tcW w:w="1608" w:type="dxa"/>
-            <w:tcBorders>
-              <w:top w:val="single" w:sz="8" w:space="0" w:color="E4E4E4"/>
-              <w:left w:val="single" w:sz="8" w:space="0" w:color="E4E4E4"/>
-              <w:bottom w:val="single" w:sz="8" w:space="0" w:color="E4E4E4"/>
-              <w:insideH w:val="single" w:sz="8" w:space="0" w:color="E4E4E4"/>
-              <w:right w:val="single" w:sz="8" w:space="0" w:color="E4E4E4"/>
-              <w:insideV w:val="single" w:sz="8" w:space="0" w:color="E4E4E4"/>
-            </w:tcBorders>
-            <w:shd w:fill="FFFFFF" w:val="clear"/>
-            <w:tcMar>
-              <w:left w:w="80" w:type="dxa"/>
+            <w:tcW w:w="1588" w:type="dxa"/>
+            <w:tcBorders>
+              <w:top w:val="single" w:sz="8" w:space="0" w:color="E4E4E4"/>
+              <w:left w:val="single" w:sz="8" w:space="0" w:color="E4E4E4"/>
+              <w:bottom w:val="single" w:sz="8" w:space="0" w:color="E4E4E4"/>
+              <w:insideH w:val="single" w:sz="8" w:space="0" w:color="E4E4E4"/>
+              <w:right w:val="single" w:sz="8" w:space="0" w:color="E4E4E4"/>
+              <w:insideV w:val="single" w:sz="8" w:space="0" w:color="E4E4E4"/>
+            </w:tcBorders>
+            <w:shd w:fill="FFFFFF" w:val="clear"/>
+            <w:tcMar>
+              <w:left w:w="60" w:type="dxa"/>
+            </w:tcMar>
+          </w:tcPr>
+          <w:p>
+            <w:pPr>
+              <w:pStyle w:val="Normal"/>
+              <w:keepNext/>
+              <w:keepLines w:val="false"/>
+              <w:widowControl/>
+              <w:spacing w:lineRule="auto" w:line="240" w:before="0" w:after="0"/>
+              <w:ind w:left="0" w:right="0" w:hanging="0"/>
+              <w:jc w:val="left"/>
+              <w:rPr/>
+            </w:pPr>
+            <w:r>
+              <w:rPr/>
+            </w:r>
+          </w:p>
+        </w:tc>
+        <w:tc>
+          <w:tcPr>
+            <w:tcW w:w="1612" w:type="dxa"/>
+            <w:tcBorders>
+              <w:top w:val="single" w:sz="8" w:space="0" w:color="E4E4E4"/>
+              <w:left w:val="single" w:sz="8" w:space="0" w:color="E4E4E4"/>
+              <w:bottom w:val="single" w:sz="8" w:space="0" w:color="E4E4E4"/>
+              <w:insideH w:val="single" w:sz="8" w:space="0" w:color="E4E4E4"/>
+              <w:right w:val="single" w:sz="8" w:space="0" w:color="E4E4E4"/>
+              <w:insideV w:val="single" w:sz="8" w:space="0" w:color="E4E4E4"/>
+            </w:tcBorders>
+            <w:shd w:fill="FFFFFF" w:val="clear"/>
+            <w:tcMar>
+              <w:left w:w="60" w:type="dxa"/>
             </w:tcMar>
           </w:tcPr>
           <w:p>
@@ -2780,7 +2802,7 @@
         </w:trPr>
         <w:tc>
           <w:tcPr>
-            <w:tcW w:w="11113" w:type="dxa"/>
+            <w:tcW w:w="11110" w:type="dxa"/>
             <w:tcBorders>
               <w:top w:val="single" w:sz="8" w:space="0" w:color="E4E4E4"/>
               <w:left w:val="single" w:sz="8" w:space="0" w:color="E4E4E4"/>
@@ -2792,7 +2814,7 @@
             <w:shd w:fill="FFFFFF" w:val="clear"/>
             <w:tcMar>
               <w:top w:w="60" w:type="dxa"/>
-              <w:left w:w="40" w:type="dxa"/>
+              <w:left w:w="20" w:type="dxa"/>
               <w:bottom w:w="60" w:type="dxa"/>
               <w:right w:w="60" w:type="dxa"/>
             </w:tcMar>
@@ -2831,50 +2853,50 @@
         </w:tc>
         <w:tc>
           <w:tcPr>
-            <w:tcW w:w="1589" w:type="dxa"/>
-            <w:tcBorders>
-              <w:top w:val="single" w:sz="8" w:space="0" w:color="E4E4E4"/>
-              <w:left w:val="single" w:sz="8" w:space="0" w:color="E4E4E4"/>
-              <w:bottom w:val="single" w:sz="8" w:space="0" w:color="E4E4E4"/>
-              <w:insideH w:val="single" w:sz="8" w:space="0" w:color="E4E4E4"/>
-              <w:right w:val="single" w:sz="8" w:space="0" w:color="E4E4E4"/>
-              <w:insideV w:val="single" w:sz="8" w:space="0" w:color="E4E4E4"/>
-            </w:tcBorders>
-            <w:shd w:fill="FFFFFF" w:val="clear"/>
-            <w:tcMar>
-              <w:left w:w="80" w:type="dxa"/>
-            </w:tcMar>
-          </w:tcPr>
-          <w:p>
-            <w:pPr>
-              <w:pStyle w:val="Normal"/>
-              <w:keepNext/>
-              <w:keepLines w:val="false"/>
-              <w:widowControl/>
-              <w:spacing w:lineRule="auto" w:line="240" w:before="0" w:after="0"/>
-              <w:ind w:left="0" w:right="0" w:hanging="0"/>
-              <w:jc w:val="left"/>
-              <w:rPr/>
-            </w:pPr>
-            <w:r>
-              <w:rPr/>
-            </w:r>
-          </w:p>
-        </w:tc>
-        <w:tc>
-          <w:tcPr>
-            <w:tcW w:w="1608" w:type="dxa"/>
-            <w:tcBorders>
-              <w:top w:val="single" w:sz="8" w:space="0" w:color="E4E4E4"/>
-              <w:left w:val="single" w:sz="8" w:space="0" w:color="E4E4E4"/>
-              <w:bottom w:val="single" w:sz="8" w:space="0" w:color="E4E4E4"/>
-              <w:insideH w:val="single" w:sz="8" w:space="0" w:color="E4E4E4"/>
-              <w:right w:val="single" w:sz="8" w:space="0" w:color="E4E4E4"/>
-              <w:insideV w:val="single" w:sz="8" w:space="0" w:color="E4E4E4"/>
-            </w:tcBorders>
-            <w:shd w:fill="FFFFFF" w:val="clear"/>
-            <w:tcMar>
-              <w:left w:w="80" w:type="dxa"/>
+            <w:tcW w:w="1588" w:type="dxa"/>
+            <w:tcBorders>
+              <w:top w:val="single" w:sz="8" w:space="0" w:color="E4E4E4"/>
+              <w:left w:val="single" w:sz="8" w:space="0" w:color="E4E4E4"/>
+              <w:bottom w:val="single" w:sz="8" w:space="0" w:color="E4E4E4"/>
+              <w:insideH w:val="single" w:sz="8" w:space="0" w:color="E4E4E4"/>
+              <w:right w:val="single" w:sz="8" w:space="0" w:color="E4E4E4"/>
+              <w:insideV w:val="single" w:sz="8" w:space="0" w:color="E4E4E4"/>
+            </w:tcBorders>
+            <w:shd w:fill="FFFFFF" w:val="clear"/>
+            <w:tcMar>
+              <w:left w:w="60" w:type="dxa"/>
+            </w:tcMar>
+          </w:tcPr>
+          <w:p>
+            <w:pPr>
+              <w:pStyle w:val="Normal"/>
+              <w:keepNext/>
+              <w:keepLines w:val="false"/>
+              <w:widowControl/>
+              <w:spacing w:lineRule="auto" w:line="240" w:before="0" w:after="0"/>
+              <w:ind w:left="0" w:right="0" w:hanging="0"/>
+              <w:jc w:val="left"/>
+              <w:rPr/>
+            </w:pPr>
+            <w:r>
+              <w:rPr/>
+            </w:r>
+          </w:p>
+        </w:tc>
+        <w:tc>
+          <w:tcPr>
+            <w:tcW w:w="1612" w:type="dxa"/>
+            <w:tcBorders>
+              <w:top w:val="single" w:sz="8" w:space="0" w:color="E4E4E4"/>
+              <w:left w:val="single" w:sz="8" w:space="0" w:color="E4E4E4"/>
+              <w:bottom w:val="single" w:sz="8" w:space="0" w:color="E4E4E4"/>
+              <w:insideH w:val="single" w:sz="8" w:space="0" w:color="E4E4E4"/>
+              <w:right w:val="single" w:sz="8" w:space="0" w:color="E4E4E4"/>
+              <w:insideV w:val="single" w:sz="8" w:space="0" w:color="E4E4E4"/>
+            </w:tcBorders>
+            <w:shd w:fill="FFFFFF" w:val="clear"/>
+            <w:tcMar>
+              <w:left w:w="60" w:type="dxa"/>
             </w:tcMar>
           </w:tcPr>
           <w:p>
@@ -2901,7 +2923,7 @@
         </w:trPr>
         <w:tc>
           <w:tcPr>
-            <w:tcW w:w="11113" w:type="dxa"/>
+            <w:tcW w:w="11110" w:type="dxa"/>
             <w:tcBorders>
               <w:top w:val="single" w:sz="8" w:space="0" w:color="E4E4E4"/>
               <w:left w:val="single" w:sz="8" w:space="0" w:color="E4E4E4"/>
@@ -2913,7 +2935,7 @@
             <w:shd w:fill="FFFFFF" w:val="clear"/>
             <w:tcMar>
               <w:top w:w="60" w:type="dxa"/>
-              <w:left w:w="40" w:type="dxa"/>
+              <w:left w:w="20" w:type="dxa"/>
               <w:bottom w:w="60" w:type="dxa"/>
               <w:right w:w="60" w:type="dxa"/>
             </w:tcMar>
@@ -3003,50 +3025,50 @@
         </w:tc>
         <w:tc>
           <w:tcPr>
-            <w:tcW w:w="1589" w:type="dxa"/>
-            <w:tcBorders>
-              <w:top w:val="single" w:sz="8" w:space="0" w:color="E4E4E4"/>
-              <w:left w:val="single" w:sz="8" w:space="0" w:color="E4E4E4"/>
-              <w:bottom w:val="single" w:sz="8" w:space="0" w:color="E4E4E4"/>
-              <w:insideH w:val="single" w:sz="8" w:space="0" w:color="E4E4E4"/>
-              <w:right w:val="single" w:sz="8" w:space="0" w:color="E4E4E4"/>
-              <w:insideV w:val="single" w:sz="8" w:space="0" w:color="E4E4E4"/>
-            </w:tcBorders>
-            <w:shd w:fill="FFFFFF" w:val="clear"/>
-            <w:tcMar>
-              <w:left w:w="80" w:type="dxa"/>
-            </w:tcMar>
-          </w:tcPr>
-          <w:p>
-            <w:pPr>
-              <w:pStyle w:val="Normal"/>
-              <w:keepNext/>
-              <w:keepLines w:val="false"/>
-              <w:widowControl/>
-              <w:spacing w:lineRule="auto" w:line="240" w:before="0" w:after="0"/>
-              <w:ind w:left="0" w:right="0" w:hanging="0"/>
-              <w:jc w:val="left"/>
-              <w:rPr/>
-            </w:pPr>
-            <w:r>
-              <w:rPr/>
-            </w:r>
-          </w:p>
-        </w:tc>
-        <w:tc>
-          <w:tcPr>
-            <w:tcW w:w="1608" w:type="dxa"/>
-            <w:tcBorders>
-              <w:top w:val="single" w:sz="8" w:space="0" w:color="E4E4E4"/>
-              <w:left w:val="single" w:sz="8" w:space="0" w:color="E4E4E4"/>
-              <w:bottom w:val="single" w:sz="8" w:space="0" w:color="E4E4E4"/>
-              <w:insideH w:val="single" w:sz="8" w:space="0" w:color="E4E4E4"/>
-              <w:right w:val="single" w:sz="8" w:space="0" w:color="E4E4E4"/>
-              <w:insideV w:val="single" w:sz="8" w:space="0" w:color="E4E4E4"/>
-            </w:tcBorders>
-            <w:shd w:fill="FFFFFF" w:val="clear"/>
-            <w:tcMar>
-              <w:left w:w="80" w:type="dxa"/>
+            <w:tcW w:w="1588" w:type="dxa"/>
+            <w:tcBorders>
+              <w:top w:val="single" w:sz="8" w:space="0" w:color="E4E4E4"/>
+              <w:left w:val="single" w:sz="8" w:space="0" w:color="E4E4E4"/>
+              <w:bottom w:val="single" w:sz="8" w:space="0" w:color="E4E4E4"/>
+              <w:insideH w:val="single" w:sz="8" w:space="0" w:color="E4E4E4"/>
+              <w:right w:val="single" w:sz="8" w:space="0" w:color="E4E4E4"/>
+              <w:insideV w:val="single" w:sz="8" w:space="0" w:color="E4E4E4"/>
+            </w:tcBorders>
+            <w:shd w:fill="FFFFFF" w:val="clear"/>
+            <w:tcMar>
+              <w:left w:w="60" w:type="dxa"/>
+            </w:tcMar>
+          </w:tcPr>
+          <w:p>
+            <w:pPr>
+              <w:pStyle w:val="Normal"/>
+              <w:keepNext/>
+              <w:keepLines w:val="false"/>
+              <w:widowControl/>
+              <w:spacing w:lineRule="auto" w:line="240" w:before="0" w:after="0"/>
+              <w:ind w:left="0" w:right="0" w:hanging="0"/>
+              <w:jc w:val="left"/>
+              <w:rPr/>
+            </w:pPr>
+            <w:r>
+              <w:rPr/>
+            </w:r>
+          </w:p>
+        </w:tc>
+        <w:tc>
+          <w:tcPr>
+            <w:tcW w:w="1612" w:type="dxa"/>
+            <w:tcBorders>
+              <w:top w:val="single" w:sz="8" w:space="0" w:color="E4E4E4"/>
+              <w:left w:val="single" w:sz="8" w:space="0" w:color="E4E4E4"/>
+              <w:bottom w:val="single" w:sz="8" w:space="0" w:color="E4E4E4"/>
+              <w:insideH w:val="single" w:sz="8" w:space="0" w:color="E4E4E4"/>
+              <w:right w:val="single" w:sz="8" w:space="0" w:color="E4E4E4"/>
+              <w:insideV w:val="single" w:sz="8" w:space="0" w:color="E4E4E4"/>
+            </w:tcBorders>
+            <w:shd w:fill="FFFFFF" w:val="clear"/>
+            <w:tcMar>
+              <w:left w:w="60" w:type="dxa"/>
             </w:tcMar>
           </w:tcPr>
           <w:p>
@@ -3115,7 +3137,7 @@
     <w:tbl>
       <w:tblPr>
         <w:jc w:val="left"/>
-        <w:tblInd w:w="-542" w:type="dxa"/>
+        <w:tblInd w:w="-562" w:type="dxa"/>
         <w:tblBorders>
           <w:top w:val="single" w:sz="8" w:space="0" w:color="E4E4E4"/>
           <w:left w:val="single" w:sz="8" w:space="0" w:color="E4E4E4"/>
@@ -3126,15 +3148,15 @@
         </w:tblBorders>
         <w:tblCellMar>
           <w:top w:w="100" w:type="dxa"/>
-          <w:left w:w="80" w:type="dxa"/>
+          <w:left w:w="60" w:type="dxa"/>
           <w:bottom w:w="100" w:type="dxa"/>
           <w:right w:w="100" w:type="dxa"/>
         </w:tblCellMar>
       </w:tblPr>
       <w:tblGrid>
-        <w:gridCol w:w="11097"/>
-        <w:gridCol w:w="1572"/>
-        <w:gridCol w:w="1626"/>
+        <w:gridCol w:w="11094"/>
+        <w:gridCol w:w="1569"/>
+        <w:gridCol w:w="1632"/>
       </w:tblGrid>
       <w:tr>
         <w:trPr>
@@ -3142,18 +3164,18 @@
         </w:trPr>
         <w:tc>
           <w:tcPr>
-            <w:tcW w:w="11097" w:type="dxa"/>
-            <w:tcBorders>
-              <w:top w:val="single" w:sz="8" w:space="0" w:color="E4E4E4"/>
-              <w:left w:val="single" w:sz="8" w:space="0" w:color="E4E4E4"/>
-              <w:bottom w:val="single" w:sz="8" w:space="0" w:color="E4E4E4"/>
-              <w:insideH w:val="single" w:sz="8" w:space="0" w:color="E4E4E4"/>
-              <w:right w:val="single" w:sz="8" w:space="0" w:color="E4E4E4"/>
-              <w:insideV w:val="single" w:sz="8" w:space="0" w:color="E4E4E4"/>
-            </w:tcBorders>
-            <w:shd w:fill="FFFFFF" w:val="clear"/>
-            <w:tcMar>
-              <w:left w:w="80" w:type="dxa"/>
+            <w:tcW w:w="11094" w:type="dxa"/>
+            <w:tcBorders>
+              <w:top w:val="single" w:sz="8" w:space="0" w:color="E4E4E4"/>
+              <w:left w:val="single" w:sz="8" w:space="0" w:color="E4E4E4"/>
+              <w:bottom w:val="single" w:sz="8" w:space="0" w:color="E4E4E4"/>
+              <w:insideH w:val="single" w:sz="8" w:space="0" w:color="E4E4E4"/>
+              <w:right w:val="single" w:sz="8" w:space="0" w:color="E4E4E4"/>
+              <w:insideV w:val="single" w:sz="8" w:space="0" w:color="E4E4E4"/>
+            </w:tcBorders>
+            <w:shd w:fill="FFFFFF" w:val="clear"/>
+            <w:tcMar>
+              <w:left w:w="60" w:type="dxa"/>
             </w:tcMar>
             <w:vAlign w:val="center"/>
           </w:tcPr>
@@ -3182,18 +3204,18 @@
         </w:tc>
         <w:tc>
           <w:tcPr>
-            <w:tcW w:w="1572" w:type="dxa"/>
-            <w:tcBorders>
-              <w:top w:val="single" w:sz="8" w:space="0" w:color="E4E4E4"/>
-              <w:left w:val="single" w:sz="8" w:space="0" w:color="E4E4E4"/>
-              <w:bottom w:val="single" w:sz="8" w:space="0" w:color="E4E4E4"/>
-              <w:insideH w:val="single" w:sz="8" w:space="0" w:color="E4E4E4"/>
-              <w:right w:val="single" w:sz="8" w:space="0" w:color="E4E4E4"/>
-              <w:insideV w:val="single" w:sz="8" w:space="0" w:color="E4E4E4"/>
-            </w:tcBorders>
-            <w:shd w:fill="FFFFFF" w:val="clear"/>
-            <w:tcMar>
-              <w:left w:w="80" w:type="dxa"/>
+            <w:tcW w:w="1569" w:type="dxa"/>
+            <w:tcBorders>
+              <w:top w:val="single" w:sz="8" w:space="0" w:color="E4E4E4"/>
+              <w:left w:val="single" w:sz="8" w:space="0" w:color="E4E4E4"/>
+              <w:bottom w:val="single" w:sz="8" w:space="0" w:color="E4E4E4"/>
+              <w:insideH w:val="single" w:sz="8" w:space="0" w:color="E4E4E4"/>
+              <w:right w:val="single" w:sz="8" w:space="0" w:color="E4E4E4"/>
+              <w:insideV w:val="single" w:sz="8" w:space="0" w:color="E4E4E4"/>
+            </w:tcBorders>
+            <w:shd w:fill="FFFFFF" w:val="clear"/>
+            <w:tcMar>
+              <w:left w:w="60" w:type="dxa"/>
             </w:tcMar>
             <w:vAlign w:val="center"/>
           </w:tcPr>
@@ -3222,18 +3244,18 @@
         </w:tc>
         <w:tc>
           <w:tcPr>
-            <w:tcW w:w="1626" w:type="dxa"/>
-            <w:tcBorders>
-              <w:top w:val="single" w:sz="8" w:space="0" w:color="E4E4E4"/>
-              <w:left w:val="single" w:sz="8" w:space="0" w:color="E4E4E4"/>
-              <w:bottom w:val="single" w:sz="8" w:space="0" w:color="E4E4E4"/>
-              <w:insideH w:val="single" w:sz="8" w:space="0" w:color="E4E4E4"/>
-              <w:right w:val="single" w:sz="8" w:space="0" w:color="E4E4E4"/>
-              <w:insideV w:val="single" w:sz="8" w:space="0" w:color="E4E4E4"/>
-            </w:tcBorders>
-            <w:shd w:fill="FFFFFF" w:val="clear"/>
-            <w:tcMar>
-              <w:left w:w="80" w:type="dxa"/>
+            <w:tcW w:w="1632" w:type="dxa"/>
+            <w:tcBorders>
+              <w:top w:val="single" w:sz="8" w:space="0" w:color="E4E4E4"/>
+              <w:left w:val="single" w:sz="8" w:space="0" w:color="E4E4E4"/>
+              <w:bottom w:val="single" w:sz="8" w:space="0" w:color="E4E4E4"/>
+              <w:insideH w:val="single" w:sz="8" w:space="0" w:color="E4E4E4"/>
+              <w:right w:val="single" w:sz="8" w:space="0" w:color="E4E4E4"/>
+              <w:insideV w:val="single" w:sz="8" w:space="0" w:color="E4E4E4"/>
+            </w:tcBorders>
+            <w:shd w:fill="FFFFFF" w:val="clear"/>
+            <w:tcMar>
+              <w:left w:w="60" w:type="dxa"/>
             </w:tcMar>
             <w:vAlign w:val="center"/>
           </w:tcPr>
@@ -3267,7 +3289,7 @@
         </w:trPr>
         <w:tc>
           <w:tcPr>
-            <w:tcW w:w="11097" w:type="dxa"/>
+            <w:tcW w:w="11094" w:type="dxa"/>
             <w:tcBorders>
               <w:top w:val="single" w:sz="8" w:space="0" w:color="E4E4E4"/>
               <w:left w:val="single" w:sz="8" w:space="0" w:color="E4E4E4"/>
@@ -3278,7 +3300,7 @@
             </w:tcBorders>
             <w:shd w:fill="E5F2F9" w:val="clear"/>
             <w:tcMar>
-              <w:left w:w="80" w:type="dxa"/>
+              <w:left w:w="60" w:type="dxa"/>
             </w:tcMar>
           </w:tcPr>
           <w:p>
@@ -3305,7 +3327,7 @@
         </w:tc>
         <w:tc>
           <w:tcPr>
-            <w:tcW w:w="1572" w:type="dxa"/>
+            <w:tcW w:w="1569" w:type="dxa"/>
             <w:tcBorders>
               <w:top w:val="single" w:sz="8" w:space="0" w:color="E4E4E4"/>
               <w:left w:val="single" w:sz="8" w:space="0" w:color="E4E4E4"/>
@@ -3316,23 +3338,23 @@
             </w:tcBorders>
             <w:shd w:fill="E5F2F9" w:val="clear"/>
             <w:tcMar>
-              <w:left w:w="80" w:type="dxa"/>
-            </w:tcMar>
-          </w:tcPr>
-          <w:p>
-            <w:pPr>
-              <w:pStyle w:val="Normal"/>
-              <w:spacing w:before="0" w:after="0"/>
-              <w:rPr/>
-            </w:pPr>
-            <w:r>
-              <w:rPr/>
-            </w:r>
-          </w:p>
-        </w:tc>
-        <w:tc>
-          <w:tcPr>
-            <w:tcW w:w="1626" w:type="dxa"/>
+              <w:left w:w="60" w:type="dxa"/>
+            </w:tcMar>
+          </w:tcPr>
+          <w:p>
+            <w:pPr>
+              <w:pStyle w:val="Normal"/>
+              <w:spacing w:before="0" w:after="0"/>
+              <w:rPr/>
+            </w:pPr>
+            <w:r>
+              <w:rPr/>
+            </w:r>
+          </w:p>
+        </w:tc>
+        <w:tc>
+          <w:tcPr>
+            <w:tcW w:w="1632" w:type="dxa"/>
             <w:tcBorders>
               <w:top w:val="single" w:sz="8" w:space="0" w:color="E4E4E4"/>
               <w:left w:val="single" w:sz="8" w:space="0" w:color="E4E4E4"/>
@@ -3343,7 +3365,7 @@
             </w:tcBorders>
             <w:shd w:fill="E5F2F9" w:val="clear"/>
             <w:tcMar>
-              <w:left w:w="80" w:type="dxa"/>
+              <w:left w:w="60" w:type="dxa"/>
             </w:tcMar>
           </w:tcPr>
           <w:p>
@@ -3364,7 +3386,7 @@
         </w:trPr>
         <w:tc>
           <w:tcPr>
-            <w:tcW w:w="11097" w:type="dxa"/>
+            <w:tcW w:w="11094" w:type="dxa"/>
             <w:tcBorders>
               <w:top w:val="single" w:sz="8" w:space="0" w:color="E4E4E4"/>
               <w:left w:val="single" w:sz="8" w:space="0" w:color="E4E4E4"/>
@@ -3376,7 +3398,7 @@
             <w:shd w:fill="FFFFFF" w:val="clear"/>
             <w:tcMar>
               <w:top w:w="60" w:type="dxa"/>
-              <w:left w:w="40" w:type="dxa"/>
+              <w:left w:w="20" w:type="dxa"/>
               <w:bottom w:w="60" w:type="dxa"/>
               <w:right w:w="60" w:type="dxa"/>
             </w:tcMar>
@@ -3405,18 +3427,18 @@
         </w:tc>
         <w:tc>
           <w:tcPr>
-            <w:tcW w:w="1572" w:type="dxa"/>
-            <w:tcBorders>
-              <w:top w:val="single" w:sz="8" w:space="0" w:color="E4E4E4"/>
-              <w:left w:val="single" w:sz="8" w:space="0" w:color="E4E4E4"/>
-              <w:bottom w:val="single" w:sz="8" w:space="0" w:color="E4E4E4"/>
-              <w:insideH w:val="single" w:sz="8" w:space="0" w:color="E4E4E4"/>
-              <w:right w:val="single" w:sz="8" w:space="0" w:color="E4E4E4"/>
-              <w:insideV w:val="single" w:sz="8" w:space="0" w:color="E4E4E4"/>
-            </w:tcBorders>
-            <w:shd w:fill="FFFFFF" w:val="clear"/>
-            <w:tcMar>
-              <w:left w:w="80" w:type="dxa"/>
+            <w:tcW w:w="1569" w:type="dxa"/>
+            <w:tcBorders>
+              <w:top w:val="single" w:sz="8" w:space="0" w:color="E4E4E4"/>
+              <w:left w:val="single" w:sz="8" w:space="0" w:color="E4E4E4"/>
+              <w:bottom w:val="single" w:sz="8" w:space="0" w:color="E4E4E4"/>
+              <w:insideH w:val="single" w:sz="8" w:space="0" w:color="E4E4E4"/>
+              <w:right w:val="single" w:sz="8" w:space="0" w:color="E4E4E4"/>
+              <w:insideV w:val="single" w:sz="8" w:space="0" w:color="E4E4E4"/>
+            </w:tcBorders>
+            <w:shd w:fill="FFFFFF" w:val="clear"/>
+            <w:tcMar>
+              <w:left w:w="60" w:type="dxa"/>
             </w:tcMar>
           </w:tcPr>
           <w:p>
@@ -3433,18 +3455,18 @@
         </w:tc>
         <w:tc>
           <w:tcPr>
-            <w:tcW w:w="1626" w:type="dxa"/>
-            <w:tcBorders>
-              <w:top w:val="single" w:sz="8" w:space="0" w:color="E4E4E4"/>
-              <w:left w:val="single" w:sz="8" w:space="0" w:color="E4E4E4"/>
-              <w:bottom w:val="single" w:sz="8" w:space="0" w:color="E4E4E4"/>
-              <w:insideH w:val="single" w:sz="8" w:space="0" w:color="E4E4E4"/>
-              <w:right w:val="single" w:sz="8" w:space="0" w:color="E4E4E4"/>
-              <w:insideV w:val="single" w:sz="8" w:space="0" w:color="E4E4E4"/>
-            </w:tcBorders>
-            <w:shd w:fill="FFFFFF" w:val="clear"/>
-            <w:tcMar>
-              <w:left w:w="80" w:type="dxa"/>
+            <w:tcW w:w="1632" w:type="dxa"/>
+            <w:tcBorders>
+              <w:top w:val="single" w:sz="8" w:space="0" w:color="E4E4E4"/>
+              <w:left w:val="single" w:sz="8" w:space="0" w:color="E4E4E4"/>
+              <w:bottom w:val="single" w:sz="8" w:space="0" w:color="E4E4E4"/>
+              <w:insideH w:val="single" w:sz="8" w:space="0" w:color="E4E4E4"/>
+              <w:right w:val="single" w:sz="8" w:space="0" w:color="E4E4E4"/>
+              <w:insideV w:val="single" w:sz="8" w:space="0" w:color="E4E4E4"/>
+            </w:tcBorders>
+            <w:shd w:fill="FFFFFF" w:val="clear"/>
+            <w:tcMar>
+              <w:left w:w="60" w:type="dxa"/>
             </w:tcMar>
           </w:tcPr>
           <w:p>
@@ -3465,7 +3487,7 @@
         </w:trPr>
         <w:tc>
           <w:tcPr>
-            <w:tcW w:w="11097" w:type="dxa"/>
+            <w:tcW w:w="11094" w:type="dxa"/>
             <w:tcBorders>
               <w:top w:val="single" w:sz="8" w:space="0" w:color="E4E4E4"/>
               <w:left w:val="single" w:sz="8" w:space="0" w:color="E4E4E4"/>
@@ -3477,7 +3499,7 @@
             <w:shd w:fill="FFFFFF" w:val="clear"/>
             <w:tcMar>
               <w:top w:w="60" w:type="dxa"/>
-              <w:left w:w="40" w:type="dxa"/>
+              <w:left w:w="20" w:type="dxa"/>
               <w:bottom w:w="60" w:type="dxa"/>
               <w:right w:w="60" w:type="dxa"/>
             </w:tcMar>
@@ -3496,18 +3518,18 @@
         </w:tc>
         <w:tc>
           <w:tcPr>
-            <w:tcW w:w="1572" w:type="dxa"/>
-            <w:tcBorders>
-              <w:top w:val="single" w:sz="8" w:space="0" w:color="E4E4E4"/>
-              <w:left w:val="single" w:sz="8" w:space="0" w:color="E4E4E4"/>
-              <w:bottom w:val="single" w:sz="8" w:space="0" w:color="E4E4E4"/>
-              <w:insideH w:val="single" w:sz="8" w:space="0" w:color="E4E4E4"/>
-              <w:right w:val="single" w:sz="8" w:space="0" w:color="E4E4E4"/>
-              <w:insideV w:val="single" w:sz="8" w:space="0" w:color="E4E4E4"/>
-            </w:tcBorders>
-            <w:shd w:fill="FFFFFF" w:val="clear"/>
-            <w:tcMar>
-              <w:left w:w="80" w:type="dxa"/>
+            <w:tcW w:w="1569" w:type="dxa"/>
+            <w:tcBorders>
+              <w:top w:val="single" w:sz="8" w:space="0" w:color="E4E4E4"/>
+              <w:left w:val="single" w:sz="8" w:space="0" w:color="E4E4E4"/>
+              <w:bottom w:val="single" w:sz="8" w:space="0" w:color="E4E4E4"/>
+              <w:insideH w:val="single" w:sz="8" w:space="0" w:color="E4E4E4"/>
+              <w:right w:val="single" w:sz="8" w:space="0" w:color="E4E4E4"/>
+              <w:insideV w:val="single" w:sz="8" w:space="0" w:color="E4E4E4"/>
+            </w:tcBorders>
+            <w:shd w:fill="FFFFFF" w:val="clear"/>
+            <w:tcMar>
+              <w:left w:w="60" w:type="dxa"/>
             </w:tcMar>
           </w:tcPr>
           <w:p>
@@ -3524,18 +3546,18 @@
         </w:tc>
         <w:tc>
           <w:tcPr>
-            <w:tcW w:w="1626" w:type="dxa"/>
-            <w:tcBorders>
-              <w:top w:val="single" w:sz="8" w:space="0" w:color="E4E4E4"/>
-              <w:left w:val="single" w:sz="8" w:space="0" w:color="E4E4E4"/>
-              <w:bottom w:val="single" w:sz="8" w:space="0" w:color="E4E4E4"/>
-              <w:insideH w:val="single" w:sz="8" w:space="0" w:color="E4E4E4"/>
-              <w:right w:val="single" w:sz="8" w:space="0" w:color="E4E4E4"/>
-              <w:insideV w:val="single" w:sz="8" w:space="0" w:color="E4E4E4"/>
-            </w:tcBorders>
-            <w:shd w:fill="FFFFFF" w:val="clear"/>
-            <w:tcMar>
-              <w:left w:w="80" w:type="dxa"/>
+            <w:tcW w:w="1632" w:type="dxa"/>
+            <w:tcBorders>
+              <w:top w:val="single" w:sz="8" w:space="0" w:color="E4E4E4"/>
+              <w:left w:val="single" w:sz="8" w:space="0" w:color="E4E4E4"/>
+              <w:bottom w:val="single" w:sz="8" w:space="0" w:color="E4E4E4"/>
+              <w:insideH w:val="single" w:sz="8" w:space="0" w:color="E4E4E4"/>
+              <w:right w:val="single" w:sz="8" w:space="0" w:color="E4E4E4"/>
+              <w:insideV w:val="single" w:sz="8" w:space="0" w:color="E4E4E4"/>
+            </w:tcBorders>
+            <w:shd w:fill="FFFFFF" w:val="clear"/>
+            <w:tcMar>
+              <w:left w:w="60" w:type="dxa"/>
             </w:tcMar>
           </w:tcPr>
           <w:p>
@@ -3556,7 +3578,7 @@
         </w:trPr>
         <w:tc>
           <w:tcPr>
-            <w:tcW w:w="11097" w:type="dxa"/>
+            <w:tcW w:w="11094" w:type="dxa"/>
             <w:tcBorders>
               <w:top w:val="single" w:sz="8" w:space="0" w:color="E4E4E4"/>
               <w:left w:val="single" w:sz="8" w:space="0" w:color="E4E4E4"/>
@@ -3568,7 +3590,7 @@
             <w:shd w:fill="FFFFFF" w:val="clear"/>
             <w:tcMar>
               <w:top w:w="60" w:type="dxa"/>
-              <w:left w:w="40" w:type="dxa"/>
+              <w:left w:w="20" w:type="dxa"/>
               <w:bottom w:w="60" w:type="dxa"/>
               <w:right w:w="60" w:type="dxa"/>
             </w:tcMar>
@@ -3587,18 +3609,18 @@
         </w:tc>
         <w:tc>
           <w:tcPr>
-            <w:tcW w:w="1572" w:type="dxa"/>
-            <w:tcBorders>
-              <w:top w:val="single" w:sz="8" w:space="0" w:color="E4E4E4"/>
-              <w:left w:val="single" w:sz="8" w:space="0" w:color="E4E4E4"/>
-              <w:bottom w:val="single" w:sz="8" w:space="0" w:color="E4E4E4"/>
-              <w:insideH w:val="single" w:sz="8" w:space="0" w:color="E4E4E4"/>
-              <w:right w:val="single" w:sz="8" w:space="0" w:color="E4E4E4"/>
-              <w:insideV w:val="single" w:sz="8" w:space="0" w:color="E4E4E4"/>
-            </w:tcBorders>
-            <w:shd w:fill="FFFFFF" w:val="clear"/>
-            <w:tcMar>
-              <w:left w:w="80" w:type="dxa"/>
+            <w:tcW w:w="1569" w:type="dxa"/>
+            <w:tcBorders>
+              <w:top w:val="single" w:sz="8" w:space="0" w:color="E4E4E4"/>
+              <w:left w:val="single" w:sz="8" w:space="0" w:color="E4E4E4"/>
+              <w:bottom w:val="single" w:sz="8" w:space="0" w:color="E4E4E4"/>
+              <w:insideH w:val="single" w:sz="8" w:space="0" w:color="E4E4E4"/>
+              <w:right w:val="single" w:sz="8" w:space="0" w:color="E4E4E4"/>
+              <w:insideV w:val="single" w:sz="8" w:space="0" w:color="E4E4E4"/>
+            </w:tcBorders>
+            <w:shd w:fill="FFFFFF" w:val="clear"/>
+            <w:tcMar>
+              <w:left w:w="60" w:type="dxa"/>
             </w:tcMar>
           </w:tcPr>
           <w:p>
@@ -3615,18 +3637,18 @@
         </w:tc>
         <w:tc>
           <w:tcPr>
-            <w:tcW w:w="1626" w:type="dxa"/>
-            <w:tcBorders>
-              <w:top w:val="single" w:sz="8" w:space="0" w:color="E4E4E4"/>
-              <w:left w:val="single" w:sz="8" w:space="0" w:color="E4E4E4"/>
-              <w:bottom w:val="single" w:sz="8" w:space="0" w:color="E4E4E4"/>
-              <w:insideH w:val="single" w:sz="8" w:space="0" w:color="E4E4E4"/>
-              <w:right w:val="single" w:sz="8" w:space="0" w:color="E4E4E4"/>
-              <w:insideV w:val="single" w:sz="8" w:space="0" w:color="E4E4E4"/>
-            </w:tcBorders>
-            <w:shd w:fill="FFFFFF" w:val="clear"/>
-            <w:tcMar>
-              <w:left w:w="80" w:type="dxa"/>
+            <w:tcW w:w="1632" w:type="dxa"/>
+            <w:tcBorders>
+              <w:top w:val="single" w:sz="8" w:space="0" w:color="E4E4E4"/>
+              <w:left w:val="single" w:sz="8" w:space="0" w:color="E4E4E4"/>
+              <w:bottom w:val="single" w:sz="8" w:space="0" w:color="E4E4E4"/>
+              <w:insideH w:val="single" w:sz="8" w:space="0" w:color="E4E4E4"/>
+              <w:right w:val="single" w:sz="8" w:space="0" w:color="E4E4E4"/>
+              <w:insideV w:val="single" w:sz="8" w:space="0" w:color="E4E4E4"/>
+            </w:tcBorders>
+            <w:shd w:fill="FFFFFF" w:val="clear"/>
+            <w:tcMar>
+              <w:left w:w="60" w:type="dxa"/>
             </w:tcMar>
           </w:tcPr>
           <w:p>
@@ -3647,7 +3669,7 @@
         </w:trPr>
         <w:tc>
           <w:tcPr>
-            <w:tcW w:w="11097" w:type="dxa"/>
+            <w:tcW w:w="11094" w:type="dxa"/>
             <w:tcBorders>
               <w:top w:val="single" w:sz="8" w:space="0" w:color="E4E4E4"/>
               <w:left w:val="single" w:sz="8" w:space="0" w:color="E4E4E4"/>
@@ -3659,7 +3681,7 @@
             <w:shd w:fill="FFFFFF" w:val="clear"/>
             <w:tcMar>
               <w:top w:w="60" w:type="dxa"/>
-              <w:left w:w="40" w:type="dxa"/>
+              <w:left w:w="20" w:type="dxa"/>
               <w:bottom w:w="60" w:type="dxa"/>
               <w:right w:w="60" w:type="dxa"/>
             </w:tcMar>
@@ -3678,18 +3700,18 @@
         </w:tc>
         <w:tc>
           <w:tcPr>
-            <w:tcW w:w="1572" w:type="dxa"/>
-            <w:tcBorders>
-              <w:top w:val="single" w:sz="8" w:space="0" w:color="E4E4E4"/>
-              <w:left w:val="single" w:sz="8" w:space="0" w:color="E4E4E4"/>
-              <w:bottom w:val="single" w:sz="8" w:space="0" w:color="E4E4E4"/>
-              <w:insideH w:val="single" w:sz="8" w:space="0" w:color="E4E4E4"/>
-              <w:right w:val="single" w:sz="8" w:space="0" w:color="E4E4E4"/>
-              <w:insideV w:val="single" w:sz="8" w:space="0" w:color="E4E4E4"/>
-            </w:tcBorders>
-            <w:shd w:fill="FFFFFF" w:val="clear"/>
-            <w:tcMar>
-              <w:left w:w="80" w:type="dxa"/>
+            <w:tcW w:w="1569" w:type="dxa"/>
+            <w:tcBorders>
+              <w:top w:val="single" w:sz="8" w:space="0" w:color="E4E4E4"/>
+              <w:left w:val="single" w:sz="8" w:space="0" w:color="E4E4E4"/>
+              <w:bottom w:val="single" w:sz="8" w:space="0" w:color="E4E4E4"/>
+              <w:insideH w:val="single" w:sz="8" w:space="0" w:color="E4E4E4"/>
+              <w:right w:val="single" w:sz="8" w:space="0" w:color="E4E4E4"/>
+              <w:insideV w:val="single" w:sz="8" w:space="0" w:color="E4E4E4"/>
+            </w:tcBorders>
+            <w:shd w:fill="FFFFFF" w:val="clear"/>
+            <w:tcMar>
+              <w:left w:w="60" w:type="dxa"/>
             </w:tcMar>
           </w:tcPr>
           <w:p>
@@ -3706,18 +3728,18 @@
         </w:tc>
         <w:tc>
           <w:tcPr>
-            <w:tcW w:w="1626" w:type="dxa"/>
-            <w:tcBorders>
-              <w:top w:val="single" w:sz="8" w:space="0" w:color="E4E4E4"/>
-              <w:left w:val="single" w:sz="8" w:space="0" w:color="E4E4E4"/>
-              <w:bottom w:val="single" w:sz="8" w:space="0" w:color="E4E4E4"/>
-              <w:insideH w:val="single" w:sz="8" w:space="0" w:color="E4E4E4"/>
-              <w:right w:val="single" w:sz="8" w:space="0" w:color="E4E4E4"/>
-              <w:insideV w:val="single" w:sz="8" w:space="0" w:color="E4E4E4"/>
-            </w:tcBorders>
-            <w:shd w:fill="FFFFFF" w:val="clear"/>
-            <w:tcMar>
-              <w:left w:w="80" w:type="dxa"/>
+            <w:tcW w:w="1632" w:type="dxa"/>
+            <w:tcBorders>
+              <w:top w:val="single" w:sz="8" w:space="0" w:color="E4E4E4"/>
+              <w:left w:val="single" w:sz="8" w:space="0" w:color="E4E4E4"/>
+              <w:bottom w:val="single" w:sz="8" w:space="0" w:color="E4E4E4"/>
+              <w:insideH w:val="single" w:sz="8" w:space="0" w:color="E4E4E4"/>
+              <w:right w:val="single" w:sz="8" w:space="0" w:color="E4E4E4"/>
+              <w:insideV w:val="single" w:sz="8" w:space="0" w:color="E4E4E4"/>
+            </w:tcBorders>
+            <w:shd w:fill="FFFFFF" w:val="clear"/>
+            <w:tcMar>
+              <w:left w:w="60" w:type="dxa"/>
             </w:tcMar>
           </w:tcPr>
           <w:p>
@@ -3738,7 +3760,7 @@
         </w:trPr>
         <w:tc>
           <w:tcPr>
-            <w:tcW w:w="11097" w:type="dxa"/>
+            <w:tcW w:w="11094" w:type="dxa"/>
             <w:tcBorders>
               <w:top w:val="single" w:sz="8" w:space="0" w:color="E4E4E4"/>
               <w:left w:val="single" w:sz="8" w:space="0" w:color="E4E4E4"/>
@@ -3750,7 +3772,7 @@
             <w:shd w:fill="FFFFFF" w:val="clear"/>
             <w:tcMar>
               <w:top w:w="60" w:type="dxa"/>
-              <w:left w:w="40" w:type="dxa"/>
+              <w:left w:w="20" w:type="dxa"/>
               <w:bottom w:w="60" w:type="dxa"/>
               <w:right w:w="60" w:type="dxa"/>
             </w:tcMar>
@@ -3769,18 +3791,18 @@
         </w:tc>
         <w:tc>
           <w:tcPr>
-            <w:tcW w:w="1572" w:type="dxa"/>
-            <w:tcBorders>
-              <w:top w:val="single" w:sz="8" w:space="0" w:color="E4E4E4"/>
-              <w:left w:val="single" w:sz="8" w:space="0" w:color="E4E4E4"/>
-              <w:bottom w:val="single" w:sz="8" w:space="0" w:color="E4E4E4"/>
-              <w:insideH w:val="single" w:sz="8" w:space="0" w:color="E4E4E4"/>
-              <w:right w:val="single" w:sz="8" w:space="0" w:color="E4E4E4"/>
-              <w:insideV w:val="single" w:sz="8" w:space="0" w:color="E4E4E4"/>
-            </w:tcBorders>
-            <w:shd w:fill="FFFFFF" w:val="clear"/>
-            <w:tcMar>
-              <w:left w:w="80" w:type="dxa"/>
+            <w:tcW w:w="1569" w:type="dxa"/>
+            <w:tcBorders>
+              <w:top w:val="single" w:sz="8" w:space="0" w:color="E4E4E4"/>
+              <w:left w:val="single" w:sz="8" w:space="0" w:color="E4E4E4"/>
+              <w:bottom w:val="single" w:sz="8" w:space="0" w:color="E4E4E4"/>
+              <w:insideH w:val="single" w:sz="8" w:space="0" w:color="E4E4E4"/>
+              <w:right w:val="single" w:sz="8" w:space="0" w:color="E4E4E4"/>
+              <w:insideV w:val="single" w:sz="8" w:space="0" w:color="E4E4E4"/>
+            </w:tcBorders>
+            <w:shd w:fill="FFFFFF" w:val="clear"/>
+            <w:tcMar>
+              <w:left w:w="60" w:type="dxa"/>
             </w:tcMar>
           </w:tcPr>
           <w:p>
@@ -3797,18 +3819,18 @@
         </w:tc>
         <w:tc>
           <w:tcPr>
-            <w:tcW w:w="1626" w:type="dxa"/>
-            <w:tcBorders>
-              <w:top w:val="single" w:sz="8" w:space="0" w:color="E4E4E4"/>
-              <w:left w:val="single" w:sz="8" w:space="0" w:color="E4E4E4"/>
-              <w:bottom w:val="single" w:sz="8" w:space="0" w:color="E4E4E4"/>
-              <w:insideH w:val="single" w:sz="8" w:space="0" w:color="E4E4E4"/>
-              <w:right w:val="single" w:sz="8" w:space="0" w:color="E4E4E4"/>
-              <w:insideV w:val="single" w:sz="8" w:space="0" w:color="E4E4E4"/>
-            </w:tcBorders>
-            <w:shd w:fill="FFFFFF" w:val="clear"/>
-            <w:tcMar>
-              <w:left w:w="80" w:type="dxa"/>
+            <w:tcW w:w="1632" w:type="dxa"/>
+            <w:tcBorders>
+              <w:top w:val="single" w:sz="8" w:space="0" w:color="E4E4E4"/>
+              <w:left w:val="single" w:sz="8" w:space="0" w:color="E4E4E4"/>
+              <w:bottom w:val="single" w:sz="8" w:space="0" w:color="E4E4E4"/>
+              <w:insideH w:val="single" w:sz="8" w:space="0" w:color="E4E4E4"/>
+              <w:right w:val="single" w:sz="8" w:space="0" w:color="E4E4E4"/>
+              <w:insideV w:val="single" w:sz="8" w:space="0" w:color="E4E4E4"/>
+            </w:tcBorders>
+            <w:shd w:fill="FFFFFF" w:val="clear"/>
+            <w:tcMar>
+              <w:left w:w="60" w:type="dxa"/>
             </w:tcMar>
           </w:tcPr>
           <w:p>
@@ -3829,7 +3851,7 @@
         </w:trPr>
         <w:tc>
           <w:tcPr>
-            <w:tcW w:w="11097" w:type="dxa"/>
+            <w:tcW w:w="11094" w:type="dxa"/>
             <w:tcBorders>
               <w:top w:val="single" w:sz="8" w:space="0" w:color="E4E4E4"/>
               <w:left w:val="single" w:sz="8" w:space="0" w:color="E4E4E4"/>
@@ -3841,7 +3863,7 @@
             <w:shd w:fill="FFFFFF" w:val="clear"/>
             <w:tcMar>
               <w:top w:w="60" w:type="dxa"/>
-              <w:left w:w="40" w:type="dxa"/>
+              <w:left w:w="20" w:type="dxa"/>
               <w:bottom w:w="60" w:type="dxa"/>
               <w:right w:w="60" w:type="dxa"/>
             </w:tcMar>
@@ -3906,18 +3928,18 @@
         </w:tc>
         <w:tc>
           <w:tcPr>
-            <w:tcW w:w="1572" w:type="dxa"/>
-            <w:tcBorders>
-              <w:top w:val="single" w:sz="8" w:space="0" w:color="E4E4E4"/>
-              <w:left w:val="single" w:sz="8" w:space="0" w:color="E4E4E4"/>
-              <w:bottom w:val="single" w:sz="8" w:space="0" w:color="E4E4E4"/>
-              <w:insideH w:val="single" w:sz="8" w:space="0" w:color="E4E4E4"/>
-              <w:right w:val="single" w:sz="8" w:space="0" w:color="E4E4E4"/>
-              <w:insideV w:val="single" w:sz="8" w:space="0" w:color="E4E4E4"/>
-            </w:tcBorders>
-            <w:shd w:fill="FFFFFF" w:val="clear"/>
-            <w:tcMar>
-              <w:left w:w="80" w:type="dxa"/>
+            <w:tcW w:w="1569" w:type="dxa"/>
+            <w:tcBorders>
+              <w:top w:val="single" w:sz="8" w:space="0" w:color="E4E4E4"/>
+              <w:left w:val="single" w:sz="8" w:space="0" w:color="E4E4E4"/>
+              <w:bottom w:val="single" w:sz="8" w:space="0" w:color="E4E4E4"/>
+              <w:insideH w:val="single" w:sz="8" w:space="0" w:color="E4E4E4"/>
+              <w:right w:val="single" w:sz="8" w:space="0" w:color="E4E4E4"/>
+              <w:insideV w:val="single" w:sz="8" w:space="0" w:color="E4E4E4"/>
+            </w:tcBorders>
+            <w:shd w:fill="FFFFFF" w:val="clear"/>
+            <w:tcMar>
+              <w:left w:w="60" w:type="dxa"/>
             </w:tcMar>
           </w:tcPr>
           <w:p>
@@ -3934,18 +3956,18 @@
         </w:tc>
         <w:tc>
           <w:tcPr>
-            <w:tcW w:w="1626" w:type="dxa"/>
-            <w:tcBorders>
-              <w:top w:val="single" w:sz="8" w:space="0" w:color="E4E4E4"/>
-              <w:left w:val="single" w:sz="8" w:space="0" w:color="E4E4E4"/>
-              <w:bottom w:val="single" w:sz="8" w:space="0" w:color="E4E4E4"/>
-              <w:insideH w:val="single" w:sz="8" w:space="0" w:color="E4E4E4"/>
-              <w:right w:val="single" w:sz="8" w:space="0" w:color="E4E4E4"/>
-              <w:insideV w:val="single" w:sz="8" w:space="0" w:color="E4E4E4"/>
-            </w:tcBorders>
-            <w:shd w:fill="FFFFFF" w:val="clear"/>
-            <w:tcMar>
-              <w:left w:w="80" w:type="dxa"/>
+            <w:tcW w:w="1632" w:type="dxa"/>
+            <w:tcBorders>
+              <w:top w:val="single" w:sz="8" w:space="0" w:color="E4E4E4"/>
+              <w:left w:val="single" w:sz="8" w:space="0" w:color="E4E4E4"/>
+              <w:bottom w:val="single" w:sz="8" w:space="0" w:color="E4E4E4"/>
+              <w:insideH w:val="single" w:sz="8" w:space="0" w:color="E4E4E4"/>
+              <w:right w:val="single" w:sz="8" w:space="0" w:color="E4E4E4"/>
+              <w:insideV w:val="single" w:sz="8" w:space="0" w:color="E4E4E4"/>
+            </w:tcBorders>
+            <w:shd w:fill="FFFFFF" w:val="clear"/>
+            <w:tcMar>
+              <w:left w:w="60" w:type="dxa"/>
             </w:tcMar>
           </w:tcPr>
           <w:p>
@@ -3966,7 +3988,7 @@
         </w:trPr>
         <w:tc>
           <w:tcPr>
-            <w:tcW w:w="11097" w:type="dxa"/>
+            <w:tcW w:w="11094" w:type="dxa"/>
             <w:tcBorders>
               <w:top w:val="single" w:sz="8" w:space="0" w:color="E4E4E4"/>
               <w:left w:val="single" w:sz="8" w:space="0" w:color="E4E4E4"/>
@@ -3977,7 +3999,7 @@
             </w:tcBorders>
             <w:shd w:fill="E5F2F9" w:val="clear"/>
             <w:tcMar>
-              <w:left w:w="80" w:type="dxa"/>
+              <w:left w:w="60" w:type="dxa"/>
             </w:tcMar>
           </w:tcPr>
           <w:p>
@@ -4013,7 +4035,7 @@
         </w:tc>
         <w:tc>
           <w:tcPr>
-            <w:tcW w:w="1572" w:type="dxa"/>
+            <w:tcW w:w="1569" w:type="dxa"/>
             <w:tcBorders>
               <w:top w:val="single" w:sz="8" w:space="0" w:color="E4E4E4"/>
               <w:left w:val="single" w:sz="8" w:space="0" w:color="E4E4E4"/>
@@ -4024,7 +4046,7 @@
             </w:tcBorders>
             <w:shd w:fill="E5F2F9" w:val="clear"/>
             <w:tcMar>
-              <w:left w:w="80" w:type="dxa"/>
+              <w:left w:w="60" w:type="dxa"/>
             </w:tcMar>
           </w:tcPr>
           <w:p>
@@ -4048,7 +4070,7 @@
         </w:tc>
         <w:tc>
           <w:tcPr>
-            <w:tcW w:w="1626" w:type="dxa"/>
+            <w:tcW w:w="1632" w:type="dxa"/>
             <w:tcBorders>
               <w:top w:val="single" w:sz="8" w:space="0" w:color="E4E4E4"/>
               <w:left w:val="single" w:sz="8" w:space="0" w:color="E4E4E4"/>
@@ -4059,7 +4081,7 @@
             </w:tcBorders>
             <w:shd w:fill="E5F2F9" w:val="clear"/>
             <w:tcMar>
-              <w:left w:w="80" w:type="dxa"/>
+              <w:left w:w="60" w:type="dxa"/>
             </w:tcMar>
           </w:tcPr>
           <w:p>
@@ -4088,7 +4110,7 @@
         </w:trPr>
         <w:tc>
           <w:tcPr>
-            <w:tcW w:w="11097" w:type="dxa"/>
+            <w:tcW w:w="11094" w:type="dxa"/>
             <w:tcBorders>
               <w:top w:val="single" w:sz="8" w:space="0" w:color="E4E4E4"/>
               <w:left w:val="single" w:sz="8" w:space="0" w:color="E4E4E4"/>
@@ -4100,7 +4122,7 @@
             <w:shd w:fill="FFFFFF" w:val="clear"/>
             <w:tcMar>
               <w:top w:w="60" w:type="dxa"/>
-              <w:left w:w="40" w:type="dxa"/>
+              <w:left w:w="20" w:type="dxa"/>
               <w:bottom w:w="60" w:type="dxa"/>
               <w:right w:w="60" w:type="dxa"/>
             </w:tcMar>
@@ -4124,18 +4146,18 @@
         </w:tc>
         <w:tc>
           <w:tcPr>
-            <w:tcW w:w="1572" w:type="dxa"/>
-            <w:tcBorders>
-              <w:top w:val="single" w:sz="8" w:space="0" w:color="E4E4E4"/>
-              <w:left w:val="single" w:sz="8" w:space="0" w:color="E4E4E4"/>
-              <w:bottom w:val="single" w:sz="8" w:space="0" w:color="E4E4E4"/>
-              <w:insideH w:val="single" w:sz="8" w:space="0" w:color="E4E4E4"/>
-              <w:right w:val="single" w:sz="8" w:space="0" w:color="E4E4E4"/>
-              <w:insideV w:val="single" w:sz="8" w:space="0" w:color="E4E4E4"/>
-            </w:tcBorders>
-            <w:shd w:fill="FFFFFF" w:val="clear"/>
-            <w:tcMar>
-              <w:left w:w="80" w:type="dxa"/>
+            <w:tcW w:w="1569" w:type="dxa"/>
+            <w:tcBorders>
+              <w:top w:val="single" w:sz="8" w:space="0" w:color="E4E4E4"/>
+              <w:left w:val="single" w:sz="8" w:space="0" w:color="E4E4E4"/>
+              <w:bottom w:val="single" w:sz="8" w:space="0" w:color="E4E4E4"/>
+              <w:insideH w:val="single" w:sz="8" w:space="0" w:color="E4E4E4"/>
+              <w:right w:val="single" w:sz="8" w:space="0" w:color="E4E4E4"/>
+              <w:insideV w:val="single" w:sz="8" w:space="0" w:color="E4E4E4"/>
+            </w:tcBorders>
+            <w:shd w:fill="FFFFFF" w:val="clear"/>
+            <w:tcMar>
+              <w:left w:w="60" w:type="dxa"/>
             </w:tcMar>
           </w:tcPr>
           <w:p>
@@ -4157,18 +4179,18 @@
         </w:tc>
         <w:tc>
           <w:tcPr>
-            <w:tcW w:w="1626" w:type="dxa"/>
-            <w:tcBorders>
-              <w:top w:val="single" w:sz="8" w:space="0" w:color="E4E4E4"/>
-              <w:left w:val="single" w:sz="8" w:space="0" w:color="E4E4E4"/>
-              <w:bottom w:val="single" w:sz="8" w:space="0" w:color="E4E4E4"/>
-              <w:insideH w:val="single" w:sz="8" w:space="0" w:color="E4E4E4"/>
-              <w:right w:val="single" w:sz="8" w:space="0" w:color="E4E4E4"/>
-              <w:insideV w:val="single" w:sz="8" w:space="0" w:color="E4E4E4"/>
-            </w:tcBorders>
-            <w:shd w:fill="FFFFFF" w:val="clear"/>
-            <w:tcMar>
-              <w:left w:w="80" w:type="dxa"/>
+            <w:tcW w:w="1632" w:type="dxa"/>
+            <w:tcBorders>
+              <w:top w:val="single" w:sz="8" w:space="0" w:color="E4E4E4"/>
+              <w:left w:val="single" w:sz="8" w:space="0" w:color="E4E4E4"/>
+              <w:bottom w:val="single" w:sz="8" w:space="0" w:color="E4E4E4"/>
+              <w:insideH w:val="single" w:sz="8" w:space="0" w:color="E4E4E4"/>
+              <w:right w:val="single" w:sz="8" w:space="0" w:color="E4E4E4"/>
+              <w:insideV w:val="single" w:sz="8" w:space="0" w:color="E4E4E4"/>
+            </w:tcBorders>
+            <w:shd w:fill="FFFFFF" w:val="clear"/>
+            <w:tcMar>
+              <w:left w:w="60" w:type="dxa"/>
             </w:tcMar>
           </w:tcPr>
           <w:p>
@@ -4195,7 +4217,7 @@
         </w:trPr>
         <w:tc>
           <w:tcPr>
-            <w:tcW w:w="11097" w:type="dxa"/>
+            <w:tcW w:w="11094" w:type="dxa"/>
             <w:tcBorders>
               <w:top w:val="single" w:sz="8" w:space="0" w:color="E4E4E4"/>
               <w:left w:val="single" w:sz="8" w:space="0" w:color="E4E4E4"/>
@@ -4207,7 +4229,7 @@
             <w:shd w:fill="FFFFFF" w:val="clear"/>
             <w:tcMar>
               <w:top w:w="60" w:type="dxa"/>
-              <w:left w:w="40" w:type="dxa"/>
+              <w:left w:w="20" w:type="dxa"/>
               <w:bottom w:w="60" w:type="dxa"/>
               <w:right w:w="60" w:type="dxa"/>
             </w:tcMar>
@@ -4226,18 +4248,18 @@
         </w:tc>
         <w:tc>
           <w:tcPr>
-            <w:tcW w:w="1572" w:type="dxa"/>
-            <w:tcBorders>
-              <w:top w:val="single" w:sz="8" w:space="0" w:color="E4E4E4"/>
-              <w:left w:val="single" w:sz="8" w:space="0" w:color="E4E4E4"/>
-              <w:bottom w:val="single" w:sz="8" w:space="0" w:color="E4E4E4"/>
-              <w:insideH w:val="single" w:sz="8" w:space="0" w:color="E4E4E4"/>
-              <w:right w:val="single" w:sz="8" w:space="0" w:color="E4E4E4"/>
-              <w:insideV w:val="single" w:sz="8" w:space="0" w:color="E4E4E4"/>
-            </w:tcBorders>
-            <w:shd w:fill="FFFFFF" w:val="clear"/>
-            <w:tcMar>
-              <w:left w:w="80" w:type="dxa"/>
+            <w:tcW w:w="1569" w:type="dxa"/>
+            <w:tcBorders>
+              <w:top w:val="single" w:sz="8" w:space="0" w:color="E4E4E4"/>
+              <w:left w:val="single" w:sz="8" w:space="0" w:color="E4E4E4"/>
+              <w:bottom w:val="single" w:sz="8" w:space="0" w:color="E4E4E4"/>
+              <w:insideH w:val="single" w:sz="8" w:space="0" w:color="E4E4E4"/>
+              <w:right w:val="single" w:sz="8" w:space="0" w:color="E4E4E4"/>
+              <w:insideV w:val="single" w:sz="8" w:space="0" w:color="E4E4E4"/>
+            </w:tcBorders>
+            <w:shd w:fill="FFFFFF" w:val="clear"/>
+            <w:tcMar>
+              <w:left w:w="60" w:type="dxa"/>
             </w:tcMar>
           </w:tcPr>
           <w:p>
@@ -4254,18 +4276,18 @@
         </w:tc>
         <w:tc>
           <w:tcPr>
-            <w:tcW w:w="1626" w:type="dxa"/>
-            <w:tcBorders>
-              <w:top w:val="single" w:sz="8" w:space="0" w:color="E4E4E4"/>
-              <w:left w:val="single" w:sz="8" w:space="0" w:color="E4E4E4"/>
-              <w:bottom w:val="single" w:sz="8" w:space="0" w:color="E4E4E4"/>
-              <w:insideH w:val="single" w:sz="8" w:space="0" w:color="E4E4E4"/>
-              <w:right w:val="single" w:sz="8" w:space="0" w:color="E4E4E4"/>
-              <w:insideV w:val="single" w:sz="8" w:space="0" w:color="E4E4E4"/>
-            </w:tcBorders>
-            <w:shd w:fill="FFFFFF" w:val="clear"/>
-            <w:tcMar>
-              <w:left w:w="80" w:type="dxa"/>
+            <w:tcW w:w="1632" w:type="dxa"/>
+            <w:tcBorders>
+              <w:top w:val="single" w:sz="8" w:space="0" w:color="E4E4E4"/>
+              <w:left w:val="single" w:sz="8" w:space="0" w:color="E4E4E4"/>
+              <w:bottom w:val="single" w:sz="8" w:space="0" w:color="E4E4E4"/>
+              <w:insideH w:val="single" w:sz="8" w:space="0" w:color="E4E4E4"/>
+              <w:right w:val="single" w:sz="8" w:space="0" w:color="E4E4E4"/>
+              <w:insideV w:val="single" w:sz="8" w:space="0" w:color="E4E4E4"/>
+            </w:tcBorders>
+            <w:shd w:fill="FFFFFF" w:val="clear"/>
+            <w:tcMar>
+              <w:left w:w="60" w:type="dxa"/>
             </w:tcMar>
           </w:tcPr>
           <w:p>
@@ -4286,7 +4308,7 @@
         </w:trPr>
         <w:tc>
           <w:tcPr>
-            <w:tcW w:w="11097" w:type="dxa"/>
+            <w:tcW w:w="11094" w:type="dxa"/>
             <w:tcBorders>
               <w:top w:val="single" w:sz="8" w:space="0" w:color="E4E4E4"/>
               <w:left w:val="single" w:sz="8" w:space="0" w:color="E4E4E4"/>
@@ -4298,7 +4320,7 @@
             <w:shd w:fill="FFFFFF" w:val="clear"/>
             <w:tcMar>
               <w:top w:w="60" w:type="dxa"/>
-              <w:left w:w="40" w:type="dxa"/>
+              <w:left w:w="20" w:type="dxa"/>
               <w:bottom w:w="60" w:type="dxa"/>
               <w:right w:w="60" w:type="dxa"/>
             </w:tcMar>
@@ -4388,18 +4410,18 @@
         </w:tc>
         <w:tc>
           <w:tcPr>
-            <w:tcW w:w="1572" w:type="dxa"/>
-            <w:tcBorders>
-              <w:top w:val="single" w:sz="8" w:space="0" w:color="E4E4E4"/>
-              <w:left w:val="single" w:sz="8" w:space="0" w:color="E4E4E4"/>
-              <w:bottom w:val="single" w:sz="8" w:space="0" w:color="E4E4E4"/>
-              <w:insideH w:val="single" w:sz="8" w:space="0" w:color="E4E4E4"/>
-              <w:right w:val="single" w:sz="8" w:space="0" w:color="E4E4E4"/>
-              <w:insideV w:val="single" w:sz="8" w:space="0" w:color="E4E4E4"/>
-            </w:tcBorders>
-            <w:shd w:fill="FFFFFF" w:val="clear"/>
-            <w:tcMar>
-              <w:left w:w="80" w:type="dxa"/>
+            <w:tcW w:w="1569" w:type="dxa"/>
+            <w:tcBorders>
+              <w:top w:val="single" w:sz="8" w:space="0" w:color="E4E4E4"/>
+              <w:left w:val="single" w:sz="8" w:space="0" w:color="E4E4E4"/>
+              <w:bottom w:val="single" w:sz="8" w:space="0" w:color="E4E4E4"/>
+              <w:insideH w:val="single" w:sz="8" w:space="0" w:color="E4E4E4"/>
+              <w:right w:val="single" w:sz="8" w:space="0" w:color="E4E4E4"/>
+              <w:insideV w:val="single" w:sz="8" w:space="0" w:color="E4E4E4"/>
+            </w:tcBorders>
+            <w:shd w:fill="FFFFFF" w:val="clear"/>
+            <w:tcMar>
+              <w:left w:w="60" w:type="dxa"/>
             </w:tcMar>
           </w:tcPr>
           <w:p>
@@ -4421,18 +4443,18 @@
         </w:tc>
         <w:tc>
           <w:tcPr>
-            <w:tcW w:w="1626" w:type="dxa"/>
-            <w:tcBorders>
-              <w:top w:val="single" w:sz="8" w:space="0" w:color="E4E4E4"/>
-              <w:left w:val="single" w:sz="8" w:space="0" w:color="E4E4E4"/>
-              <w:bottom w:val="single" w:sz="8" w:space="0" w:color="E4E4E4"/>
-              <w:insideH w:val="single" w:sz="8" w:space="0" w:color="E4E4E4"/>
-              <w:right w:val="single" w:sz="8" w:space="0" w:color="E4E4E4"/>
-              <w:insideV w:val="single" w:sz="8" w:space="0" w:color="E4E4E4"/>
-            </w:tcBorders>
-            <w:shd w:fill="FFFFFF" w:val="clear"/>
-            <w:tcMar>
-              <w:left w:w="80" w:type="dxa"/>
+            <w:tcW w:w="1632" w:type="dxa"/>
+            <w:tcBorders>
+              <w:top w:val="single" w:sz="8" w:space="0" w:color="E4E4E4"/>
+              <w:left w:val="single" w:sz="8" w:space="0" w:color="E4E4E4"/>
+              <w:bottom w:val="single" w:sz="8" w:space="0" w:color="E4E4E4"/>
+              <w:insideH w:val="single" w:sz="8" w:space="0" w:color="E4E4E4"/>
+              <w:right w:val="single" w:sz="8" w:space="0" w:color="E4E4E4"/>
+              <w:insideV w:val="single" w:sz="8" w:space="0" w:color="E4E4E4"/>
+            </w:tcBorders>
+            <w:shd w:fill="FFFFFF" w:val="clear"/>
+            <w:tcMar>
+              <w:left w:w="60" w:type="dxa"/>
             </w:tcMar>
           </w:tcPr>
           <w:p>
@@ -4458,7 +4480,7 @@
         </w:trPr>
         <w:tc>
           <w:tcPr>
-            <w:tcW w:w="11097" w:type="dxa"/>
+            <w:tcW w:w="11094" w:type="dxa"/>
             <w:tcBorders>
               <w:top w:val="single" w:sz="8" w:space="0" w:color="E4E4E4"/>
               <w:left w:val="single" w:sz="8" w:space="0" w:color="E4E4E4"/>
@@ -4469,7 +4491,7 @@
             </w:tcBorders>
             <w:shd w:fill="E5F2F9" w:val="clear"/>
             <w:tcMar>
-              <w:left w:w="80" w:type="dxa"/>
+              <w:left w:w="60" w:type="dxa"/>
             </w:tcMar>
           </w:tcPr>
           <w:p>
@@ -4505,7 +4527,7 @@
         </w:tc>
         <w:tc>
           <w:tcPr>
-            <w:tcW w:w="1572" w:type="dxa"/>
+            <w:tcW w:w="1569" w:type="dxa"/>
             <w:tcBorders>
               <w:top w:val="single" w:sz="8" w:space="0" w:color="E4E4E4"/>
               <w:left w:val="single" w:sz="8" w:space="0" w:color="E4E4E4"/>
@@ -4516,7 +4538,7 @@
             </w:tcBorders>
             <w:shd w:fill="E5F2F9" w:val="clear"/>
             <w:tcMar>
-              <w:left w:w="80" w:type="dxa"/>
+              <w:left w:w="60" w:type="dxa"/>
             </w:tcMar>
           </w:tcPr>
           <w:p>
@@ -4540,7 +4562,7 @@
         </w:tc>
         <w:tc>
           <w:tcPr>
-            <w:tcW w:w="1626" w:type="dxa"/>
+            <w:tcW w:w="1632" w:type="dxa"/>
             <w:tcBorders>
               <w:top w:val="single" w:sz="8" w:space="0" w:color="E4E4E4"/>
               <w:left w:val="single" w:sz="8" w:space="0" w:color="E4E4E4"/>
@@ -4551,7 +4573,7 @@
             </w:tcBorders>
             <w:shd w:fill="E5F2F9" w:val="clear"/>
             <w:tcMar>
-              <w:left w:w="80" w:type="dxa"/>
+              <w:left w:w="60" w:type="dxa"/>
             </w:tcMar>
           </w:tcPr>
           <w:p>
@@ -4580,7 +4602,7 @@
         </w:trPr>
         <w:tc>
           <w:tcPr>
-            <w:tcW w:w="11097" w:type="dxa"/>
+            <w:tcW w:w="11094" w:type="dxa"/>
             <w:tcBorders>
               <w:top w:val="single" w:sz="8" w:space="0" w:color="E4E4E4"/>
               <w:left w:val="single" w:sz="8" w:space="0" w:color="E4E4E4"/>
@@ -4592,7 +4614,7 @@
             <w:shd w:fill="FFFFFF" w:val="clear"/>
             <w:tcMar>
               <w:top w:w="60" w:type="dxa"/>
-              <w:left w:w="40" w:type="dxa"/>
+              <w:left w:w="20" w:type="dxa"/>
               <w:bottom w:w="60" w:type="dxa"/>
               <w:right w:w="60" w:type="dxa"/>
             </w:tcMar>
@@ -4616,18 +4638,18 @@
         </w:tc>
         <w:tc>
           <w:tcPr>
-            <w:tcW w:w="1572" w:type="dxa"/>
-            <w:tcBorders>
-              <w:top w:val="single" w:sz="8" w:space="0" w:color="E4E4E4"/>
-              <w:left w:val="single" w:sz="8" w:space="0" w:color="E4E4E4"/>
-              <w:bottom w:val="single" w:sz="8" w:space="0" w:color="E4E4E4"/>
-              <w:insideH w:val="single" w:sz="8" w:space="0" w:color="E4E4E4"/>
-              <w:right w:val="single" w:sz="8" w:space="0" w:color="E4E4E4"/>
-              <w:insideV w:val="single" w:sz="8" w:space="0" w:color="E4E4E4"/>
-            </w:tcBorders>
-            <w:shd w:fill="FFFFFF" w:val="clear"/>
-            <w:tcMar>
-              <w:left w:w="80" w:type="dxa"/>
+            <w:tcW w:w="1569" w:type="dxa"/>
+            <w:tcBorders>
+              <w:top w:val="single" w:sz="8" w:space="0" w:color="E4E4E4"/>
+              <w:left w:val="single" w:sz="8" w:space="0" w:color="E4E4E4"/>
+              <w:bottom w:val="single" w:sz="8" w:space="0" w:color="E4E4E4"/>
+              <w:insideH w:val="single" w:sz="8" w:space="0" w:color="E4E4E4"/>
+              <w:right w:val="single" w:sz="8" w:space="0" w:color="E4E4E4"/>
+              <w:insideV w:val="single" w:sz="8" w:space="0" w:color="E4E4E4"/>
+            </w:tcBorders>
+            <w:shd w:fill="FFFFFF" w:val="clear"/>
+            <w:tcMar>
+              <w:left w:w="60" w:type="dxa"/>
             </w:tcMar>
           </w:tcPr>
           <w:p>
@@ -4649,18 +4671,18 @@
         </w:tc>
         <w:tc>
           <w:tcPr>
-            <w:tcW w:w="1626" w:type="dxa"/>
-            <w:tcBorders>
-              <w:top w:val="single" w:sz="8" w:space="0" w:color="E4E4E4"/>
-              <w:left w:val="single" w:sz="8" w:space="0" w:color="E4E4E4"/>
-              <w:bottom w:val="single" w:sz="8" w:space="0" w:color="E4E4E4"/>
-              <w:insideH w:val="single" w:sz="8" w:space="0" w:color="E4E4E4"/>
-              <w:right w:val="single" w:sz="8" w:space="0" w:color="E4E4E4"/>
-              <w:insideV w:val="single" w:sz="8" w:space="0" w:color="E4E4E4"/>
-            </w:tcBorders>
-            <w:shd w:fill="FFFFFF" w:val="clear"/>
-            <w:tcMar>
-              <w:left w:w="80" w:type="dxa"/>
+            <w:tcW w:w="1632" w:type="dxa"/>
+            <w:tcBorders>
+              <w:top w:val="single" w:sz="8" w:space="0" w:color="E4E4E4"/>
+              <w:left w:val="single" w:sz="8" w:space="0" w:color="E4E4E4"/>
+              <w:bottom w:val="single" w:sz="8" w:space="0" w:color="E4E4E4"/>
+              <w:insideH w:val="single" w:sz="8" w:space="0" w:color="E4E4E4"/>
+              <w:right w:val="single" w:sz="8" w:space="0" w:color="E4E4E4"/>
+              <w:insideV w:val="single" w:sz="8" w:space="0" w:color="E4E4E4"/>
+            </w:tcBorders>
+            <w:shd w:fill="FFFFFF" w:val="clear"/>
+            <w:tcMar>
+              <w:left w:w="60" w:type="dxa"/>
             </w:tcMar>
           </w:tcPr>
           <w:p>
@@ -4686,7 +4708,7 @@
         </w:trPr>
         <w:tc>
           <w:tcPr>
-            <w:tcW w:w="11097" w:type="dxa"/>
+            <w:tcW w:w="11094" w:type="dxa"/>
             <w:tcBorders>
               <w:top w:val="single" w:sz="8" w:space="0" w:color="E4E4E4"/>
               <w:left w:val="single" w:sz="8" w:space="0" w:color="E4E4E4"/>
@@ -4698,7 +4720,7 @@
             <w:shd w:fill="FFFFFF" w:val="clear"/>
             <w:tcMar>
               <w:top w:w="60" w:type="dxa"/>
-              <w:left w:w="40" w:type="dxa"/>
+              <w:left w:w="20" w:type="dxa"/>
               <w:bottom w:w="60" w:type="dxa"/>
               <w:right w:w="60" w:type="dxa"/>
             </w:tcMar>
@@ -4722,18 +4744,18 @@
         </w:tc>
         <w:tc>
           <w:tcPr>
-            <w:tcW w:w="1572" w:type="dxa"/>
-            <w:tcBorders>
-              <w:top w:val="single" w:sz="8" w:space="0" w:color="E4E4E4"/>
-              <w:left w:val="single" w:sz="8" w:space="0" w:color="E4E4E4"/>
-              <w:bottom w:val="single" w:sz="8" w:space="0" w:color="E4E4E4"/>
-              <w:insideH w:val="single" w:sz="8" w:space="0" w:color="E4E4E4"/>
-              <w:right w:val="single" w:sz="8" w:space="0" w:color="E4E4E4"/>
-              <w:insideV w:val="single" w:sz="8" w:space="0" w:color="E4E4E4"/>
-            </w:tcBorders>
-            <w:shd w:fill="FFFFFF" w:val="clear"/>
-            <w:tcMar>
-              <w:left w:w="80" w:type="dxa"/>
+            <w:tcW w:w="1569" w:type="dxa"/>
+            <w:tcBorders>
+              <w:top w:val="single" w:sz="8" w:space="0" w:color="E4E4E4"/>
+              <w:left w:val="single" w:sz="8" w:space="0" w:color="E4E4E4"/>
+              <w:bottom w:val="single" w:sz="8" w:space="0" w:color="E4E4E4"/>
+              <w:insideH w:val="single" w:sz="8" w:space="0" w:color="E4E4E4"/>
+              <w:right w:val="single" w:sz="8" w:space="0" w:color="E4E4E4"/>
+              <w:insideV w:val="single" w:sz="8" w:space="0" w:color="E4E4E4"/>
+            </w:tcBorders>
+            <w:shd w:fill="FFFFFF" w:val="clear"/>
+            <w:tcMar>
+              <w:left w:w="60" w:type="dxa"/>
             </w:tcMar>
           </w:tcPr>
           <w:p>
@@ -4755,18 +4777,18 @@
         </w:tc>
         <w:tc>
           <w:tcPr>
-            <w:tcW w:w="1626" w:type="dxa"/>
-            <w:tcBorders>
-              <w:top w:val="single" w:sz="8" w:space="0" w:color="E4E4E4"/>
-              <w:left w:val="single" w:sz="8" w:space="0" w:color="E4E4E4"/>
-              <w:bottom w:val="single" w:sz="8" w:space="0" w:color="E4E4E4"/>
-              <w:insideH w:val="single" w:sz="8" w:space="0" w:color="E4E4E4"/>
-              <w:right w:val="single" w:sz="8" w:space="0" w:color="E4E4E4"/>
-              <w:insideV w:val="single" w:sz="8" w:space="0" w:color="E4E4E4"/>
-            </w:tcBorders>
-            <w:shd w:fill="FFFFFF" w:val="clear"/>
-            <w:tcMar>
-              <w:left w:w="80" w:type="dxa"/>
+            <w:tcW w:w="1632" w:type="dxa"/>
+            <w:tcBorders>
+              <w:top w:val="single" w:sz="8" w:space="0" w:color="E4E4E4"/>
+              <w:left w:val="single" w:sz="8" w:space="0" w:color="E4E4E4"/>
+              <w:bottom w:val="single" w:sz="8" w:space="0" w:color="E4E4E4"/>
+              <w:insideH w:val="single" w:sz="8" w:space="0" w:color="E4E4E4"/>
+              <w:right w:val="single" w:sz="8" w:space="0" w:color="E4E4E4"/>
+              <w:insideV w:val="single" w:sz="8" w:space="0" w:color="E4E4E4"/>
+            </w:tcBorders>
+            <w:shd w:fill="FFFFFF" w:val="clear"/>
+            <w:tcMar>
+              <w:left w:w="60" w:type="dxa"/>
             </w:tcMar>
           </w:tcPr>
           <w:p>
@@ -4792,7 +4814,7 @@
         </w:trPr>
         <w:tc>
           <w:tcPr>
-            <w:tcW w:w="11097" w:type="dxa"/>
+            <w:tcW w:w="11094" w:type="dxa"/>
             <w:tcBorders>
               <w:top w:val="single" w:sz="8" w:space="0" w:color="E4E4E4"/>
               <w:left w:val="single" w:sz="8" w:space="0" w:color="E4E4E4"/>
@@ -4804,7 +4826,7 @@
             <w:shd w:fill="FFFFFF" w:val="clear"/>
             <w:tcMar>
               <w:top w:w="60" w:type="dxa"/>
-              <w:left w:w="40" w:type="dxa"/>
+              <w:left w:w="20" w:type="dxa"/>
               <w:bottom w:w="60" w:type="dxa"/>
               <w:right w:w="60" w:type="dxa"/>
             </w:tcMar>
@@ -4869,18 +4891,18 @@
         </w:tc>
         <w:tc>
           <w:tcPr>
-            <w:tcW w:w="1572" w:type="dxa"/>
-            <w:tcBorders>
-              <w:top w:val="single" w:sz="8" w:space="0" w:color="E4E4E4"/>
-              <w:left w:val="single" w:sz="8" w:space="0" w:color="E4E4E4"/>
-              <w:bottom w:val="single" w:sz="8" w:space="0" w:color="E4E4E4"/>
-              <w:insideH w:val="single" w:sz="8" w:space="0" w:color="E4E4E4"/>
-              <w:right w:val="single" w:sz="8" w:space="0" w:color="E4E4E4"/>
-              <w:insideV w:val="single" w:sz="8" w:space="0" w:color="E4E4E4"/>
-            </w:tcBorders>
-            <w:shd w:fill="FFFFFF" w:val="clear"/>
-            <w:tcMar>
-              <w:left w:w="80" w:type="dxa"/>
+            <w:tcW w:w="1569" w:type="dxa"/>
+            <w:tcBorders>
+              <w:top w:val="single" w:sz="8" w:space="0" w:color="E4E4E4"/>
+              <w:left w:val="single" w:sz="8" w:space="0" w:color="E4E4E4"/>
+              <w:bottom w:val="single" w:sz="8" w:space="0" w:color="E4E4E4"/>
+              <w:insideH w:val="single" w:sz="8" w:space="0" w:color="E4E4E4"/>
+              <w:right w:val="single" w:sz="8" w:space="0" w:color="E4E4E4"/>
+              <w:insideV w:val="single" w:sz="8" w:space="0" w:color="E4E4E4"/>
+            </w:tcBorders>
+            <w:shd w:fill="FFFFFF" w:val="clear"/>
+            <w:tcMar>
+              <w:left w:w="60" w:type="dxa"/>
             </w:tcMar>
           </w:tcPr>
           <w:p>
@@ -4897,18 +4919,18 @@
         </w:tc>
         <w:tc>
           <w:tcPr>
-            <w:tcW w:w="1626" w:type="dxa"/>
-            <w:tcBorders>
-              <w:top w:val="single" w:sz="8" w:space="0" w:color="E4E4E4"/>
-              <w:left w:val="single" w:sz="8" w:space="0" w:color="E4E4E4"/>
-              <w:bottom w:val="single" w:sz="8" w:space="0" w:color="E4E4E4"/>
-              <w:insideH w:val="single" w:sz="8" w:space="0" w:color="E4E4E4"/>
-              <w:right w:val="single" w:sz="8" w:space="0" w:color="E4E4E4"/>
-              <w:insideV w:val="single" w:sz="8" w:space="0" w:color="E4E4E4"/>
-            </w:tcBorders>
-            <w:shd w:fill="FFFFFF" w:val="clear"/>
-            <w:tcMar>
-              <w:left w:w="80" w:type="dxa"/>
+            <w:tcW w:w="1632" w:type="dxa"/>
+            <w:tcBorders>
+              <w:top w:val="single" w:sz="8" w:space="0" w:color="E4E4E4"/>
+              <w:left w:val="single" w:sz="8" w:space="0" w:color="E4E4E4"/>
+              <w:bottom w:val="single" w:sz="8" w:space="0" w:color="E4E4E4"/>
+              <w:insideH w:val="single" w:sz="8" w:space="0" w:color="E4E4E4"/>
+              <w:right w:val="single" w:sz="8" w:space="0" w:color="E4E4E4"/>
+              <w:insideV w:val="single" w:sz="8" w:space="0" w:color="E4E4E4"/>
+            </w:tcBorders>
+            <w:shd w:fill="FFFFFF" w:val="clear"/>
+            <w:tcMar>
+              <w:left w:w="60" w:type="dxa"/>
             </w:tcMar>
           </w:tcPr>
           <w:p>
@@ -4929,7 +4951,7 @@
         </w:trPr>
         <w:tc>
           <w:tcPr>
-            <w:tcW w:w="11097" w:type="dxa"/>
+            <w:tcW w:w="11094" w:type="dxa"/>
             <w:tcBorders>
               <w:top w:val="single" w:sz="8" w:space="0" w:color="E4E4E4"/>
               <w:left w:val="single" w:sz="8" w:space="0" w:color="E4E4E4"/>
@@ -4940,7 +4962,7 @@
             </w:tcBorders>
             <w:shd w:fill="E5F2F9" w:val="clear"/>
             <w:tcMar>
-              <w:left w:w="80" w:type="dxa"/>
+              <w:left w:w="60" w:type="dxa"/>
             </w:tcMar>
           </w:tcPr>
           <w:p>
@@ -4972,7 +4994,7 @@
         </w:tc>
         <w:tc>
           <w:tcPr>
-            <w:tcW w:w="1572" w:type="dxa"/>
+            <w:tcW w:w="1569" w:type="dxa"/>
             <w:tcBorders>
               <w:top w:val="single" w:sz="8" w:space="0" w:color="E4E4E4"/>
               <w:left w:val="single" w:sz="8" w:space="0" w:color="E4E4E4"/>
@@ -4983,7 +5005,7 @@
             </w:tcBorders>
             <w:shd w:fill="E5F2F9" w:val="clear"/>
             <w:tcMar>
-              <w:left w:w="80" w:type="dxa"/>
+              <w:left w:w="60" w:type="dxa"/>
             </w:tcMar>
           </w:tcPr>
           <w:p>
@@ -5004,7 +5026,7 @@
         </w:tc>
         <w:tc>
           <w:tcPr>
-            <w:tcW w:w="1626" w:type="dxa"/>
+            <w:tcW w:w="1632" w:type="dxa"/>
             <w:tcBorders>
               <w:top w:val="single" w:sz="8" w:space="0" w:color="E4E4E4"/>
               <w:left w:val="single" w:sz="8" w:space="0" w:color="E4E4E4"/>
@@ -5015,7 +5037,7 @@
             </w:tcBorders>
             <w:shd w:fill="E5F2F9" w:val="clear"/>
             <w:tcMar>
-              <w:left w:w="80" w:type="dxa"/>
+              <w:left w:w="60" w:type="dxa"/>
             </w:tcMar>
           </w:tcPr>
           <w:p>
@@ -5041,7 +5063,7 @@
         </w:trPr>
         <w:tc>
           <w:tcPr>
-            <w:tcW w:w="11097" w:type="dxa"/>
+            <w:tcW w:w="11094" w:type="dxa"/>
             <w:tcBorders>
               <w:top w:val="single" w:sz="8" w:space="0" w:color="E4E4E4"/>
               <w:left w:val="single" w:sz="8" w:space="0" w:color="E4E4E4"/>
@@ -5053,7 +5075,7 @@
             <w:shd w:fill="FFFFFF" w:val="clear"/>
             <w:tcMar>
               <w:top w:w="60" w:type="dxa"/>
-              <w:left w:w="40" w:type="dxa"/>
+              <w:left w:w="20" w:type="dxa"/>
               <w:bottom w:w="60" w:type="dxa"/>
               <w:right w:w="60" w:type="dxa"/>
             </w:tcMar>
@@ -5077,18 +5099,18 @@
         </w:tc>
         <w:tc>
           <w:tcPr>
-            <w:tcW w:w="1572" w:type="dxa"/>
-            <w:tcBorders>
-              <w:top w:val="single" w:sz="8" w:space="0" w:color="E4E4E4"/>
-              <w:left w:val="single" w:sz="8" w:space="0" w:color="E4E4E4"/>
-              <w:bottom w:val="single" w:sz="8" w:space="0" w:color="E4E4E4"/>
-              <w:insideH w:val="single" w:sz="8" w:space="0" w:color="E4E4E4"/>
-              <w:right w:val="single" w:sz="8" w:space="0" w:color="E4E4E4"/>
-              <w:insideV w:val="single" w:sz="8" w:space="0" w:color="E4E4E4"/>
-            </w:tcBorders>
-            <w:shd w:fill="FFFFFF" w:val="clear"/>
-            <w:tcMar>
-              <w:left w:w="80" w:type="dxa"/>
+            <w:tcW w:w="1569" w:type="dxa"/>
+            <w:tcBorders>
+              <w:top w:val="single" w:sz="8" w:space="0" w:color="E4E4E4"/>
+              <w:left w:val="single" w:sz="8" w:space="0" w:color="E4E4E4"/>
+              <w:bottom w:val="single" w:sz="8" w:space="0" w:color="E4E4E4"/>
+              <w:insideH w:val="single" w:sz="8" w:space="0" w:color="E4E4E4"/>
+              <w:right w:val="single" w:sz="8" w:space="0" w:color="E4E4E4"/>
+              <w:insideV w:val="single" w:sz="8" w:space="0" w:color="E4E4E4"/>
+            </w:tcBorders>
+            <w:shd w:fill="FFFFFF" w:val="clear"/>
+            <w:tcMar>
+              <w:left w:w="60" w:type="dxa"/>
             </w:tcMar>
           </w:tcPr>
           <w:p>
@@ -5110,18 +5132,18 @@
         </w:tc>
         <w:tc>
           <w:tcPr>
-            <w:tcW w:w="1626" w:type="dxa"/>
-            <w:tcBorders>
-              <w:top w:val="single" w:sz="8" w:space="0" w:color="E4E4E4"/>
-              <w:left w:val="single" w:sz="8" w:space="0" w:color="E4E4E4"/>
-              <w:bottom w:val="single" w:sz="8" w:space="0" w:color="E4E4E4"/>
-              <w:insideH w:val="single" w:sz="8" w:space="0" w:color="E4E4E4"/>
-              <w:right w:val="single" w:sz="8" w:space="0" w:color="E4E4E4"/>
-              <w:insideV w:val="single" w:sz="8" w:space="0" w:color="E4E4E4"/>
-            </w:tcBorders>
-            <w:shd w:fill="FFFFFF" w:val="clear"/>
-            <w:tcMar>
-              <w:left w:w="80" w:type="dxa"/>
+            <w:tcW w:w="1632" w:type="dxa"/>
+            <w:tcBorders>
+              <w:top w:val="single" w:sz="8" w:space="0" w:color="E4E4E4"/>
+              <w:left w:val="single" w:sz="8" w:space="0" w:color="E4E4E4"/>
+              <w:bottom w:val="single" w:sz="8" w:space="0" w:color="E4E4E4"/>
+              <w:insideH w:val="single" w:sz="8" w:space="0" w:color="E4E4E4"/>
+              <w:right w:val="single" w:sz="8" w:space="0" w:color="E4E4E4"/>
+              <w:insideV w:val="single" w:sz="8" w:space="0" w:color="E4E4E4"/>
+            </w:tcBorders>
+            <w:shd w:fill="FFFFFF" w:val="clear"/>
+            <w:tcMar>
+              <w:left w:w="60" w:type="dxa"/>
             </w:tcMar>
           </w:tcPr>
           <w:p>
@@ -5148,7 +5170,7 @@
         </w:trPr>
         <w:tc>
           <w:tcPr>
-            <w:tcW w:w="11097" w:type="dxa"/>
+            <w:tcW w:w="11094" w:type="dxa"/>
             <w:tcBorders>
               <w:top w:val="single" w:sz="8" w:space="0" w:color="E4E4E4"/>
               <w:left w:val="single" w:sz="8" w:space="0" w:color="E4E4E4"/>
@@ -5160,7 +5182,7 @@
             <w:shd w:fill="FFFFFF" w:val="clear"/>
             <w:tcMar>
               <w:top w:w="60" w:type="dxa"/>
-              <w:left w:w="40" w:type="dxa"/>
+              <w:left w:w="20" w:type="dxa"/>
               <w:bottom w:w="60" w:type="dxa"/>
               <w:right w:w="60" w:type="dxa"/>
             </w:tcMar>
@@ -5184,18 +5206,18 @@
         </w:tc>
         <w:tc>
           <w:tcPr>
-            <w:tcW w:w="1572" w:type="dxa"/>
-            <w:tcBorders>
-              <w:top w:val="single" w:sz="8" w:space="0" w:color="E4E4E4"/>
-              <w:left w:val="single" w:sz="8" w:space="0" w:color="E4E4E4"/>
-              <w:bottom w:val="single" w:sz="8" w:space="0" w:color="E4E4E4"/>
-              <w:insideH w:val="single" w:sz="8" w:space="0" w:color="E4E4E4"/>
-              <w:right w:val="single" w:sz="8" w:space="0" w:color="E4E4E4"/>
-              <w:insideV w:val="single" w:sz="8" w:space="0" w:color="E4E4E4"/>
-            </w:tcBorders>
-            <w:shd w:fill="FFFFFF" w:val="clear"/>
-            <w:tcMar>
-              <w:left w:w="80" w:type="dxa"/>
+            <w:tcW w:w="1569" w:type="dxa"/>
+            <w:tcBorders>
+              <w:top w:val="single" w:sz="8" w:space="0" w:color="E4E4E4"/>
+              <w:left w:val="single" w:sz="8" w:space="0" w:color="E4E4E4"/>
+              <w:bottom w:val="single" w:sz="8" w:space="0" w:color="E4E4E4"/>
+              <w:insideH w:val="single" w:sz="8" w:space="0" w:color="E4E4E4"/>
+              <w:right w:val="single" w:sz="8" w:space="0" w:color="E4E4E4"/>
+              <w:insideV w:val="single" w:sz="8" w:space="0" w:color="E4E4E4"/>
+            </w:tcBorders>
+            <w:shd w:fill="FFFFFF" w:val="clear"/>
+            <w:tcMar>
+              <w:left w:w="60" w:type="dxa"/>
             </w:tcMar>
           </w:tcPr>
           <w:p>
@@ -5217,18 +5239,18 @@
         </w:tc>
         <w:tc>
           <w:tcPr>
-            <w:tcW w:w="1626" w:type="dxa"/>
-            <w:tcBorders>
-              <w:top w:val="single" w:sz="8" w:space="0" w:color="E4E4E4"/>
-              <w:left w:val="single" w:sz="8" w:space="0" w:color="E4E4E4"/>
-              <w:bottom w:val="single" w:sz="8" w:space="0" w:color="E4E4E4"/>
-              <w:insideH w:val="single" w:sz="8" w:space="0" w:color="E4E4E4"/>
-              <w:right w:val="single" w:sz="8" w:space="0" w:color="E4E4E4"/>
-              <w:insideV w:val="single" w:sz="8" w:space="0" w:color="E4E4E4"/>
-            </w:tcBorders>
-            <w:shd w:fill="FFFFFF" w:val="clear"/>
-            <w:tcMar>
-              <w:left w:w="80" w:type="dxa"/>
+            <w:tcW w:w="1632" w:type="dxa"/>
+            <w:tcBorders>
+              <w:top w:val="single" w:sz="8" w:space="0" w:color="E4E4E4"/>
+              <w:left w:val="single" w:sz="8" w:space="0" w:color="E4E4E4"/>
+              <w:bottom w:val="single" w:sz="8" w:space="0" w:color="E4E4E4"/>
+              <w:insideH w:val="single" w:sz="8" w:space="0" w:color="E4E4E4"/>
+              <w:right w:val="single" w:sz="8" w:space="0" w:color="E4E4E4"/>
+              <w:insideV w:val="single" w:sz="8" w:space="0" w:color="E4E4E4"/>
+            </w:tcBorders>
+            <w:shd w:fill="FFFFFF" w:val="clear"/>
+            <w:tcMar>
+              <w:left w:w="60" w:type="dxa"/>
             </w:tcMar>
           </w:tcPr>
           <w:p>
@@ -5255,7 +5277,7 @@
         </w:trPr>
         <w:tc>
           <w:tcPr>
-            <w:tcW w:w="11097" w:type="dxa"/>
+            <w:tcW w:w="11094" w:type="dxa"/>
             <w:tcBorders>
               <w:top w:val="single" w:sz="8" w:space="0" w:color="E4E4E4"/>
               <w:left w:val="single" w:sz="8" w:space="0" w:color="E4E4E4"/>
@@ -5267,7 +5289,7 @@
             <w:shd w:fill="FFFFFF" w:val="clear"/>
             <w:tcMar>
               <w:top w:w="60" w:type="dxa"/>
-              <w:left w:w="40" w:type="dxa"/>
+              <w:left w:w="20" w:type="dxa"/>
               <w:bottom w:w="60" w:type="dxa"/>
               <w:right w:w="60" w:type="dxa"/>
             </w:tcMar>
@@ -5357,18 +5379,18 @@
         </w:tc>
         <w:tc>
           <w:tcPr>
-            <w:tcW w:w="1572" w:type="dxa"/>
-            <w:tcBorders>
-              <w:top w:val="single" w:sz="8" w:space="0" w:color="E4E4E4"/>
-              <w:left w:val="single" w:sz="8" w:space="0" w:color="E4E4E4"/>
-              <w:bottom w:val="single" w:sz="8" w:space="0" w:color="E4E4E4"/>
-              <w:insideH w:val="single" w:sz="8" w:space="0" w:color="E4E4E4"/>
-              <w:right w:val="single" w:sz="8" w:space="0" w:color="E4E4E4"/>
-              <w:insideV w:val="single" w:sz="8" w:space="0" w:color="E4E4E4"/>
-            </w:tcBorders>
-            <w:shd w:fill="FFFFFF" w:val="clear"/>
-            <w:tcMar>
-              <w:left w:w="80" w:type="dxa"/>
+            <w:tcW w:w="1569" w:type="dxa"/>
+            <w:tcBorders>
+              <w:top w:val="single" w:sz="8" w:space="0" w:color="E4E4E4"/>
+              <w:left w:val="single" w:sz="8" w:space="0" w:color="E4E4E4"/>
+              <w:bottom w:val="single" w:sz="8" w:space="0" w:color="E4E4E4"/>
+              <w:insideH w:val="single" w:sz="8" w:space="0" w:color="E4E4E4"/>
+              <w:right w:val="single" w:sz="8" w:space="0" w:color="E4E4E4"/>
+              <w:insideV w:val="single" w:sz="8" w:space="0" w:color="E4E4E4"/>
+            </w:tcBorders>
+            <w:shd w:fill="FFFFFF" w:val="clear"/>
+            <w:tcMar>
+              <w:left w:w="60" w:type="dxa"/>
             </w:tcMar>
           </w:tcPr>
           <w:p>
@@ -5390,18 +5412,18 @@
         </w:tc>
         <w:tc>
           <w:tcPr>
-            <w:tcW w:w="1626" w:type="dxa"/>
-            <w:tcBorders>
-              <w:top w:val="single" w:sz="8" w:space="0" w:color="E4E4E4"/>
-              <w:left w:val="single" w:sz="8" w:space="0" w:color="E4E4E4"/>
-              <w:bottom w:val="single" w:sz="8" w:space="0" w:color="E4E4E4"/>
-              <w:insideH w:val="single" w:sz="8" w:space="0" w:color="E4E4E4"/>
-              <w:right w:val="single" w:sz="8" w:space="0" w:color="E4E4E4"/>
-              <w:insideV w:val="single" w:sz="8" w:space="0" w:color="E4E4E4"/>
-            </w:tcBorders>
-            <w:shd w:fill="FFFFFF" w:val="clear"/>
-            <w:tcMar>
-              <w:left w:w="80" w:type="dxa"/>
+            <w:tcW w:w="1632" w:type="dxa"/>
+            <w:tcBorders>
+              <w:top w:val="single" w:sz="8" w:space="0" w:color="E4E4E4"/>
+              <w:left w:val="single" w:sz="8" w:space="0" w:color="E4E4E4"/>
+              <w:bottom w:val="single" w:sz="8" w:space="0" w:color="E4E4E4"/>
+              <w:insideH w:val="single" w:sz="8" w:space="0" w:color="E4E4E4"/>
+              <w:right w:val="single" w:sz="8" w:space="0" w:color="E4E4E4"/>
+              <w:insideV w:val="single" w:sz="8" w:space="0" w:color="E4E4E4"/>
+            </w:tcBorders>
+            <w:shd w:fill="FFFFFF" w:val="clear"/>
+            <w:tcMar>
+              <w:left w:w="60" w:type="dxa"/>
             </w:tcMar>
           </w:tcPr>
           <w:p>
@@ -5496,14 +5518,17 @@
   </w:style>
   <w:style w:type="paragraph" w:styleId="Heading1">
     <w:name w:val="Heading 1"/>
+    <w:basedOn w:val="Heading"/>
     <w:next w:val="Normal"/>
     <w:pPr>
       <w:keepNext/>
       <w:keepLines/>
       <w:widowControl/>
       <w:suppressAutoHyphens w:val="true"/>
+      <w:bidi w:val="0"/>
       <w:spacing w:lineRule="auto" w:line="240" w:before="200" w:after="0"/>
       <w:contextualSpacing/>
+      <w:jc w:val="left"/>
     </w:pPr>
     <w:rPr>
       <w:rFonts w:ascii="Trebuchet MS" w:hAnsi="Trebuchet MS" w:eastAsia="Trebuchet MS" w:cs="Trebuchet MS"/>
@@ -5515,14 +5540,17 @@
   </w:style>
   <w:style w:type="paragraph" w:styleId="Heading2">
     <w:name w:val="Heading 2"/>
+    <w:basedOn w:val="Heading"/>
     <w:next w:val="Normal"/>
     <w:pPr>
       <w:keepNext/>
       <w:keepLines/>
       <w:widowControl/>
       <w:suppressAutoHyphens w:val="true"/>
+      <w:bidi w:val="0"/>
       <w:spacing w:lineRule="auto" w:line="240" w:before="200" w:after="0"/>
       <w:contextualSpacing/>
+      <w:jc w:val="left"/>
     </w:pPr>
     <w:rPr>
       <w:rFonts w:ascii="Trebuchet MS" w:hAnsi="Trebuchet MS" w:eastAsia="Trebuchet MS" w:cs="Trebuchet MS"/>
@@ -5535,14 +5563,17 @@
   </w:style>
   <w:style w:type="paragraph" w:styleId="Heading3">
     <w:name w:val="Heading 3"/>
+    <w:basedOn w:val="Heading"/>
     <w:next w:val="Normal"/>
     <w:pPr>
       <w:keepNext/>
       <w:keepLines/>
       <w:widowControl/>
       <w:suppressAutoHyphens w:val="true"/>
+      <w:bidi w:val="0"/>
       <w:spacing w:lineRule="auto" w:line="240" w:before="160" w:after="0"/>
       <w:contextualSpacing/>
+      <w:jc w:val="left"/>
     </w:pPr>
     <w:rPr>
       <w:rFonts w:ascii="Trebuchet MS" w:hAnsi="Trebuchet MS" w:eastAsia="Trebuchet MS" w:cs="Trebuchet MS"/>
@@ -5555,14 +5586,17 @@
   </w:style>
   <w:style w:type="paragraph" w:styleId="Heading4">
     <w:name w:val="Heading 4"/>
+    <w:basedOn w:val="Heading"/>
     <w:next w:val="Normal"/>
     <w:pPr>
       <w:keepNext/>
       <w:keepLines/>
       <w:widowControl/>
       <w:suppressAutoHyphens w:val="true"/>
+      <w:bidi w:val="0"/>
       <w:spacing w:lineRule="auto" w:line="240" w:before="160" w:after="0"/>
       <w:contextualSpacing/>
+      <w:jc w:val="left"/>
     </w:pPr>
     <w:rPr>
       <w:rFonts w:ascii="Trebuchet MS" w:hAnsi="Trebuchet MS" w:eastAsia="Trebuchet MS" w:cs="Trebuchet MS"/>
@@ -5575,14 +5609,17 @@
   </w:style>
   <w:style w:type="paragraph" w:styleId="Heading5">
     <w:name w:val="Heading 5"/>
+    <w:basedOn w:val="Heading"/>
     <w:next w:val="Normal"/>
     <w:pPr>
       <w:keepNext/>
       <w:keepLines/>
       <w:widowControl/>
       <w:suppressAutoHyphens w:val="true"/>
+      <w:bidi w:val="0"/>
       <w:spacing w:lineRule="auto" w:line="240" w:before="160" w:after="0"/>
       <w:contextualSpacing/>
+      <w:jc w:val="left"/>
     </w:pPr>
     <w:rPr>
       <w:rFonts w:ascii="Trebuchet MS" w:hAnsi="Trebuchet MS" w:eastAsia="Trebuchet MS" w:cs="Trebuchet MS"/>
@@ -5594,14 +5631,17 @@
   </w:style>
   <w:style w:type="paragraph" w:styleId="Heading6">
     <w:name w:val="Heading 6"/>
+    <w:basedOn w:val="Heading"/>
     <w:next w:val="Normal"/>
     <w:pPr>
       <w:keepNext/>
       <w:keepLines/>
       <w:widowControl/>
       <w:suppressAutoHyphens w:val="true"/>
+      <w:bidi w:val="0"/>
       <w:spacing w:lineRule="auto" w:line="240" w:before="160" w:after="0"/>
       <w:contextualSpacing/>
+      <w:jc w:val="left"/>
     </w:pPr>
     <w:rPr>
       <w:rFonts w:ascii="Trebuchet MS" w:hAnsi="Trebuchet MS" w:eastAsia="Trebuchet MS" w:cs="Trebuchet MS"/>

</xml_diff>